<commit_message>
Cập nhật phần đặt vấn đề, lưu vào phiên bản 1.0.1 của file báo cáo.
</commit_message>
<xml_diff>
--- a/References/RFID_Report_v1.0.docx
+++ b/References/RFID_Report_v1.0.docx
@@ -1,6 +1,6 @@
 
 <file path=word/document.xml><?xml version="1.0" encoding="utf-8"?>
-<w:document xmlns:wpc="http://schemas.microsoft.com/office/word/2010/wordprocessingCanvas" xmlns:cx="http://schemas.microsoft.com/office/drawing/2014/chartex" xmlns:cx1="http://schemas.microsoft.com/office/drawing/2015/9/8/chartex" xmlns:cx2="http://schemas.microsoft.com/office/drawing/2015/10/21/chartex" xmlns:cx3="http://schemas.microsoft.com/office/drawing/2016/5/9/chartex" xmlns:cx4="http://schemas.microsoft.com/office/drawing/2016/5/10/chartex" xmlns:cx5="http://schemas.microsoft.com/office/drawing/2016/5/11/chartex" xmlns:cx6="http://schemas.microsoft.com/office/drawing/2016/5/12/chartex" xmlns:cx7="http://schemas.microsoft.com/office/drawing/2016/5/13/chartex" xmlns:cx8="http://schemas.microsoft.com/office/drawing/2016/5/14/chartex" xmlns:mc="http://schemas.openxmlformats.org/markup-compatibility/2006" xmlns:o="urn:schemas-microsoft-com:office:office" xmlns:r="http://schemas.openxmlformats.org/officeDocument/2006/relationships" xmlns:m="http://schemas.openxmlformats.org/officeDocument/2006/math" xmlns:v="urn:schemas-microsoft-com:vml" xmlns:wp14="http://schemas.microsoft.com/office/word/2010/wordprocessingDrawing" xmlns:wp="http://schemas.openxmlformats.org/drawingml/2006/wordprocessingDrawing" xmlns:w10="urn:schemas-microsoft-com:office:word" xmlns:w="http://schemas.openxmlformats.org/wordprocessingml/2006/main" xmlns:w14="http://schemas.microsoft.com/office/word/2010/wordml" xmlns:w15="http://schemas.microsoft.com/office/word/2012/wordml" xmlns:w16se="http://schemas.microsoft.com/office/word/2015/wordml/symex" xmlns:wpg="http://schemas.microsoft.com/office/word/2010/wordprocessingGroup" xmlns:wpi="http://schemas.microsoft.com/office/word/2010/wordprocessingInk" xmlns:wne="http://schemas.microsoft.com/office/word/2006/wordml" xmlns:wps="http://schemas.microsoft.com/office/word/2010/wordprocessingShape" mc:Ignorable="w14 w15 w16se wp14">
+<w:document xmlns:wpc="http://schemas.microsoft.com/office/word/2010/wordprocessingCanvas" xmlns:cx="http://schemas.microsoft.com/office/drawing/2014/chartex" xmlns:mc="http://schemas.openxmlformats.org/markup-compatibility/2006" xmlns:o="urn:schemas-microsoft-com:office:office" xmlns:r="http://schemas.openxmlformats.org/officeDocument/2006/relationships" xmlns:m="http://schemas.openxmlformats.org/officeDocument/2006/math" xmlns:v="urn:schemas-microsoft-com:vml" xmlns:wp14="http://schemas.microsoft.com/office/word/2010/wordprocessingDrawing" xmlns:wp="http://schemas.openxmlformats.org/drawingml/2006/wordprocessingDrawing" xmlns:w10="urn:schemas-microsoft-com:office:word" xmlns:w="http://schemas.openxmlformats.org/wordprocessingml/2006/main" xmlns:w14="http://schemas.microsoft.com/office/word/2010/wordml" xmlns:w15="http://schemas.microsoft.com/office/word/2012/wordml" xmlns:w16se="http://schemas.microsoft.com/office/word/2015/wordml/symex" xmlns:wpg="http://schemas.microsoft.com/office/word/2010/wordprocessingGroup" xmlns:wpi="http://schemas.microsoft.com/office/word/2010/wordprocessingInk" xmlns:wne="http://schemas.microsoft.com/office/word/2006/wordml" xmlns:wps="http://schemas.microsoft.com/office/word/2010/wordprocessingShape" mc:Ignorable="w14 w15 w16se wp14">
   <w:body>
     <w:p>
       <w:pPr>
@@ -9639,7 +9639,7 @@
               </wp:anchor>
             </w:drawing>
           </mc:Choice>
-          <mc:Fallback>
+          <mc:Fallback xmlns:cx8="http://schemas.microsoft.com/office/drawing/2016/5/14/chartex" xmlns:cx7="http://schemas.microsoft.com/office/drawing/2016/5/13/chartex" xmlns:cx6="http://schemas.microsoft.com/office/drawing/2016/5/12/chartex" xmlns:cx5="http://schemas.microsoft.com/office/drawing/2016/5/11/chartex" xmlns:cx4="http://schemas.microsoft.com/office/drawing/2016/5/10/chartex" xmlns:cx3="http://schemas.microsoft.com/office/drawing/2016/5/9/chartex" xmlns:cx2="http://schemas.microsoft.com/office/drawing/2015/10/21/chartex" xmlns:cx1="http://schemas.microsoft.com/office/drawing/2015/9/8/chartex">
             <w:pict>
               <v:shapetype w14:anchorId="48032634" id="_x0000_t202" coordsize="21600,21600" o:spt="202" path="m,l,21600r21600,l21600,xe">
                 <v:stroke joinstyle="miter"/>
@@ -12260,7 +12260,7 @@
               </wp:anchor>
             </w:drawing>
           </mc:Choice>
-          <mc:Fallback>
+          <mc:Fallback xmlns:cx8="http://schemas.microsoft.com/office/drawing/2016/5/14/chartex" xmlns:cx7="http://schemas.microsoft.com/office/drawing/2016/5/13/chartex" xmlns:cx6="http://schemas.microsoft.com/office/drawing/2016/5/12/chartex" xmlns:cx5="http://schemas.microsoft.com/office/drawing/2016/5/11/chartex" xmlns:cx4="http://schemas.microsoft.com/office/drawing/2016/5/10/chartex" xmlns:cx3="http://schemas.microsoft.com/office/drawing/2016/5/9/chartex" xmlns:cx2="http://schemas.microsoft.com/office/drawing/2015/10/21/chartex" xmlns:cx1="http://schemas.microsoft.com/office/drawing/2015/9/8/chartex">
             <w:pict>
               <v:shape w14:anchorId="6132455F" id="Text Box 8" o:spid="_x0000_s1027" type="#_x0000_t202" style="position:absolute;margin-left:0;margin-top:153.65pt;width:222.75pt;height:.05pt;z-index:251666432;visibility:visible;mso-wrap-style:square;mso-wrap-distance-left:9pt;mso-wrap-distance-top:0;mso-wrap-distance-right:9pt;mso-wrap-distance-bottom:0;mso-position-horizontal:center;mso-position-horizontal-relative:margin;mso-position-vertical:absolute;mso-position-vertical-relative:text;v-text-anchor:top" o:gfxdata="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" stroked="f">
                 <v:textbox style="mso-fit-shape-to-text:t" inset="0,0,0,0">
@@ -12574,7 +12574,7 @@
               </wp:anchor>
             </w:drawing>
           </mc:Choice>
-          <mc:Fallback>
+          <mc:Fallback xmlns:cx8="http://schemas.microsoft.com/office/drawing/2016/5/14/chartex" xmlns:cx7="http://schemas.microsoft.com/office/drawing/2016/5/13/chartex" xmlns:cx6="http://schemas.microsoft.com/office/drawing/2016/5/12/chartex" xmlns:cx5="http://schemas.microsoft.com/office/drawing/2016/5/11/chartex" xmlns:cx4="http://schemas.microsoft.com/office/drawing/2016/5/10/chartex" xmlns:cx3="http://schemas.microsoft.com/office/drawing/2016/5/9/chartex" xmlns:cx2="http://schemas.microsoft.com/office/drawing/2015/10/21/chartex" xmlns:cx1="http://schemas.microsoft.com/office/drawing/2015/9/8/chartex">
             <w:pict>
               <v:shape w14:anchorId="633986DF" id="Text Box 12" o:spid="_x0000_s1028" type="#_x0000_t202" style="position:absolute;left:0;text-align:left;margin-left:0;margin-top:147.35pt;width:300pt;height:.05pt;z-index:251672576;visibility:visible;mso-wrap-style:square;mso-wrap-distance-left:9pt;mso-wrap-distance-top:0;mso-wrap-distance-right:9pt;mso-wrap-distance-bottom:0;mso-position-horizontal:center;mso-position-horizontal-relative:margin;mso-position-vertical:absolute;mso-position-vertical-relative:text;v-text-anchor:top" o:gfxdata="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" stroked="f">
                 <v:textbox style="mso-fit-shape-to-text:t" inset="0,0,0,0">
@@ -12900,7 +12900,7 @@
               </wp:anchor>
             </w:drawing>
           </mc:Choice>
-          <mc:Fallback>
+          <mc:Fallback xmlns:cx8="http://schemas.microsoft.com/office/drawing/2016/5/14/chartex" xmlns:cx7="http://schemas.microsoft.com/office/drawing/2016/5/13/chartex" xmlns:cx6="http://schemas.microsoft.com/office/drawing/2016/5/12/chartex" xmlns:cx5="http://schemas.microsoft.com/office/drawing/2016/5/11/chartex" xmlns:cx4="http://schemas.microsoft.com/office/drawing/2016/5/10/chartex" xmlns:cx3="http://schemas.microsoft.com/office/drawing/2016/5/9/chartex" xmlns:cx2="http://schemas.microsoft.com/office/drawing/2015/10/21/chartex" xmlns:cx1="http://schemas.microsoft.com/office/drawing/2015/9/8/chartex">
             <w:pict>
               <v:shape w14:anchorId="051DDAF3" id="Text Box 22" o:spid="_x0000_s1029" type="#_x0000_t202" style="position:absolute;left:0;text-align:left;margin-left:0;margin-top:251pt;width:194.9pt;height:.05pt;z-index:251679744;visibility:visible;mso-wrap-style:square;mso-width-percent:0;mso-wrap-distance-left:9pt;mso-wrap-distance-top:0;mso-wrap-distance-right:9pt;mso-wrap-distance-bottom:0;mso-position-horizontal:center;mso-position-horizontal-relative:margin;mso-position-vertical:absolute;mso-position-vertical-relative:text;mso-width-percent:0;mso-width-relative:margin;v-text-anchor:top" o:gfxdata="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" stroked="f">
                 <v:textbox style="mso-fit-shape-to-text:t" inset="0,0,0,0">
@@ -13638,7 +13638,29 @@
           <w:szCs w:val="26"/>
           <w:shd w:val="clear" w:color="auto" w:fill="FFFFFF"/>
         </w:rPr>
-        <w:t>Laravel là một PHP framework  mã nguồn mở và miễn phí, được phát triển bởi Taylor Otwell và nhắm vào mục tiêu hỗ trợ phát triển các ứng dụng web theo kiếm trúc model-view-controller (MVC). Những tính năng nổi bật của Laravel bao gồm cú pháp dễ hiểu – rõ ràng , một hệ thống đóng gói modular và quản lý gói phụ thuộc, nhiều cách khác nhau để truy cập vào các cơ sở dữ liệu quan hệ, nhiều tiện ích khác nhau hỗ trợ việc triển khai vào bảo trì ứng dụng.</w:t>
+        <w:t>Laravel là một PHP framework  mã nguồn mở và miễn phí, được phát triển bởi Taylor Otwell và nhắm vào mục tiêu hỗ trợ phát triển các ứng dụng web theo kiế</w:t>
+      </w:r>
+      <w:r>
+        <w:rPr>
+          <w:rFonts w:ascii="Times New Roman" w:hAnsi="Times New Roman" w:cs="Times New Roman"/>
+          <w:color w:val="333333"/>
+          <w:sz w:val="26"/>
+          <w:szCs w:val="26"/>
+          <w:shd w:val="clear" w:color="auto" w:fill="FFFFFF"/>
+        </w:rPr>
+        <w:t>n</w:t>
+      </w:r>
+      <w:bookmarkStart w:id="24" w:name="_GoBack"/>
+      <w:bookmarkEnd w:id="24"/>
+      <w:r>
+        <w:rPr>
+          <w:rFonts w:ascii="Times New Roman" w:hAnsi="Times New Roman" w:cs="Times New Roman"/>
+          <w:color w:val="333333"/>
+          <w:sz w:val="26"/>
+          <w:szCs w:val="26"/>
+          <w:shd w:val="clear" w:color="auto" w:fill="FFFFFF"/>
+        </w:rPr>
+        <w:t xml:space="preserve"> trúc model-view-controller (MVC). Những tính năng nổi bật của Laravel bao gồm cú pháp dễ hiểu – rõ ràng , một hệ thống đóng gói modular và quản lý gói phụ thuộc, nhiều cách khác nhau để truy cập vào các cơ sở dữ liệu quan hệ, nhiều tiện ích khác nhau hỗ trợ việc triển khai vào bảo trì ứng dụng.</w:t>
       </w:r>
     </w:p>
     <w:p>
@@ -13732,7 +13754,7 @@
           <w:shd w:val="clear" w:color="auto" w:fill="FFFFFF"/>
         </w:rPr>
       </w:pPr>
-      <w:bookmarkStart w:id="24" w:name="_Toc479095504"/>
+      <w:bookmarkStart w:id="25" w:name="_Toc479095504"/>
       <w:r>
         <w:rPr>
           <w:rFonts w:ascii="Times New Roman" w:hAnsi="Times New Roman" w:cs="Times New Roman"/>
@@ -13744,7 +13766,7 @@
         </w:rPr>
         <w:t>LỊCH SỬ PHÁT TRIỂN CỦA LARAVEL</w:t>
       </w:r>
-      <w:bookmarkEnd w:id="24"/>
+      <w:bookmarkEnd w:id="25"/>
     </w:p>
     <w:p>
       <w:pPr>
@@ -14327,7 +14349,7 @@
           <w:shd w:val="clear" w:color="auto" w:fill="FFFFFF"/>
         </w:rPr>
       </w:pPr>
-      <w:bookmarkStart w:id="25" w:name="_Toc479095505"/>
+      <w:bookmarkStart w:id="26" w:name="_Toc479095505"/>
       <w:r>
         <w:rPr>
           <w:rFonts w:ascii="Times New Roman" w:hAnsi="Times New Roman" w:cs="Times New Roman"/>
@@ -14339,7 +14361,7 @@
         </w:rPr>
         <w:t>CÁC ƯU ĐIỂM NỔI BẬC</w:t>
       </w:r>
-      <w:bookmarkEnd w:id="25"/>
+      <w:bookmarkEnd w:id="26"/>
     </w:p>
     <w:p>
       <w:pPr>
@@ -14593,7 +14615,7 @@
           <w:shd w:val="clear" w:color="auto" w:fill="FFFFFF"/>
         </w:rPr>
       </w:pPr>
-      <w:bookmarkStart w:id="26" w:name="_Toc479095506"/>
+      <w:bookmarkStart w:id="27" w:name="_Toc479095506"/>
       <w:r>
         <w:rPr>
           <w:rFonts w:ascii="Times New Roman" w:hAnsi="Times New Roman" w:cs="Times New Roman"/>
@@ -14606,7 +14628,7 @@
         <w:lastRenderedPageBreak/>
         <w:t>CẤU TRÚC THƯ MỤC CỦA LARAVEL 5.4</w:t>
       </w:r>
-      <w:bookmarkEnd w:id="26"/>
+      <w:bookmarkEnd w:id="27"/>
     </w:p>
     <w:p>
       <w:pPr>
@@ -15929,7 +15951,7 @@
           <w:shd w:val="clear" w:color="auto" w:fill="FFFFFF"/>
         </w:rPr>
       </w:pPr>
-      <w:bookmarkStart w:id="27" w:name="_Toc479095507"/>
+      <w:bookmarkStart w:id="28" w:name="_Toc479095507"/>
       <w:r>
         <w:rPr>
           <w:rFonts w:ascii="Times New Roman" w:hAnsi="Times New Roman" w:cs="Times New Roman"/>
@@ -15941,7 +15963,7 @@
         </w:rPr>
         <w:t>NGUYÊN LÝ HOẠT ĐỘNG CỦA LARAVEL</w:t>
       </w:r>
-      <w:bookmarkEnd w:id="27"/>
+      <w:bookmarkEnd w:id="28"/>
     </w:p>
     <w:p>
       <w:pPr>
@@ -16150,7 +16172,7 @@
           <w:szCs w:val="28"/>
         </w:rPr>
       </w:pPr>
-      <w:bookmarkStart w:id="28" w:name="_Toc479095508"/>
+      <w:bookmarkStart w:id="29" w:name="_Toc479095508"/>
       <w:r>
         <w:rPr>
           <w:rFonts w:ascii="Times New Roman" w:hAnsi="Times New Roman"/>
@@ -16160,7 +16182,7 @@
         </w:rPr>
         <w:t>RESPONSIVEVOICE API:</w:t>
       </w:r>
-      <w:bookmarkEnd w:id="28"/>
+      <w:bookmarkEnd w:id="29"/>
     </w:p>
     <w:p>
       <w:pPr>
@@ -16592,7 +16614,7 @@
           <w:szCs w:val="28"/>
         </w:rPr>
       </w:pPr>
-      <w:bookmarkStart w:id="29" w:name="_Toc479095509"/>
+      <w:bookmarkStart w:id="30" w:name="_Toc479095509"/>
       <w:r>
         <w:rPr>
           <w:rFonts w:ascii="Times New Roman" w:hAnsi="Times New Roman"/>
@@ -16602,7 +16624,7 @@
         </w:rPr>
         <w:t>BOOTSTRAP:</w:t>
       </w:r>
-      <w:bookmarkEnd w:id="29"/>
+      <w:bookmarkEnd w:id="30"/>
     </w:p>
     <w:p>
       <w:pPr>
@@ -16616,7 +16638,7 @@
           <w:szCs w:val="28"/>
         </w:rPr>
       </w:pPr>
-      <w:bookmarkStart w:id="30" w:name="_Toc479095510"/>
+      <w:bookmarkStart w:id="31" w:name="_Toc479095510"/>
       <w:r>
         <w:rPr>
           <w:rFonts w:ascii="Times New Roman" w:hAnsi="Times New Roman"/>
@@ -16627,7 +16649,7 @@
         </w:rPr>
         <w:t>BOOTSTRAP LÀ GÌ?</w:t>
       </w:r>
-      <w:bookmarkEnd w:id="30"/>
+      <w:bookmarkEnd w:id="31"/>
     </w:p>
     <w:p>
       <w:pPr>
@@ -16687,7 +16709,7 @@
           <w:szCs w:val="28"/>
         </w:rPr>
       </w:pPr>
-      <w:bookmarkStart w:id="31" w:name="_Toc479095511"/>
+      <w:bookmarkStart w:id="32" w:name="_Toc479095511"/>
       <w:r>
         <w:rPr>
           <w:rFonts w:ascii="Times New Roman" w:hAnsi="Times New Roman"/>
@@ -16699,7 +16721,7 @@
         <w:lastRenderedPageBreak/>
         <w:t>TẠI SAO CHÚNG TA NÊN SỬ DỤNG BOOTSTRAP?</w:t>
       </w:r>
-      <w:bookmarkEnd w:id="31"/>
+      <w:bookmarkEnd w:id="32"/>
     </w:p>
     <w:p>
       <w:pPr>
@@ -16833,7 +16855,7 @@
           <w:szCs w:val="28"/>
         </w:rPr>
       </w:pPr>
-      <w:bookmarkStart w:id="32" w:name="_Toc479095512"/>
+      <w:bookmarkStart w:id="33" w:name="_Toc479095512"/>
       <w:r>
         <w:rPr>
           <w:rFonts w:ascii="Times New Roman" w:hAnsi="Times New Roman"/>
@@ -16844,7 +16866,7 @@
         </w:rPr>
         <w:t>LÀM THẾ NÀO ĐỂ DOWNLOAD ĐƯỢC BOOTSTRAP VỀ?</w:t>
       </w:r>
-      <w:bookmarkEnd w:id="32"/>
+      <w:bookmarkEnd w:id="33"/>
     </w:p>
     <w:p>
       <w:pPr>
@@ -16957,7 +16979,7 @@
           <w:szCs w:val="28"/>
         </w:rPr>
       </w:pPr>
-      <w:bookmarkStart w:id="33" w:name="_Toc479095513"/>
+      <w:bookmarkStart w:id="34" w:name="_Toc479095513"/>
       <w:r>
         <w:rPr>
           <w:rFonts w:ascii="Times New Roman" w:hAnsi="Times New Roman"/>
@@ -16976,7 +16998,7 @@
         </w:rPr>
         <w:t>:</w:t>
       </w:r>
-      <w:bookmarkEnd w:id="33"/>
+      <w:bookmarkEnd w:id="34"/>
     </w:p>
     <w:p>
       <w:pPr>
@@ -16990,7 +17012,7 @@
           <w:szCs w:val="28"/>
         </w:rPr>
       </w:pPr>
-      <w:bookmarkStart w:id="34" w:name="_Toc479095514"/>
+      <w:bookmarkStart w:id="35" w:name="_Toc479095514"/>
       <w:r>
         <w:rPr>
           <w:rFonts w:ascii="Times New Roman" w:hAnsi="Times New Roman"/>
@@ -17001,7 +17023,7 @@
         </w:rPr>
         <w:t>GIỚI THIỆU</w:t>
       </w:r>
-      <w:bookmarkEnd w:id="34"/>
+      <w:bookmarkEnd w:id="35"/>
     </w:p>
     <w:p>
       <w:pPr>
@@ -17178,7 +17200,7 @@
           <w:szCs w:val="28"/>
         </w:rPr>
       </w:pPr>
-      <w:bookmarkStart w:id="35" w:name="_Toc479095515"/>
+      <w:bookmarkStart w:id="36" w:name="_Toc479095515"/>
       <w:r>
         <w:rPr>
           <w:rFonts w:ascii="Times New Roman" w:hAnsi="Times New Roman"/>
@@ -17189,7 +17211,7 @@
         </w:rPr>
         <w:t>MỘT SỐ ĐIỀU KIỆN BÊN TRONG JQUERY VALIDATION</w:t>
       </w:r>
-      <w:bookmarkEnd w:id="35"/>
+      <w:bookmarkEnd w:id="36"/>
     </w:p>
     <w:tbl>
       <w:tblPr>
@@ -18111,7 +18133,7 @@
         <w:lastRenderedPageBreak/>
         <w:t xml:space="preserve"> </w:t>
       </w:r>
-      <w:bookmarkStart w:id="36" w:name="_Toc479095516"/>
+      <w:bookmarkStart w:id="37" w:name="_Toc479095516"/>
       <w:r>
         <w:rPr>
           <w:rFonts w:ascii="Times New Roman" w:hAnsi="Times New Roman"/>
@@ -18132,7 +18154,7 @@
         </w:rPr>
         <w:t>THIẾT KẾ HỆ THỐNG</w:t>
       </w:r>
-      <w:bookmarkEnd w:id="36"/>
+      <w:bookmarkEnd w:id="37"/>
     </w:p>
     <w:p>
       <w:pPr>
@@ -18162,7 +18184,7 @@
         </w:rPr>
         <w:t xml:space="preserve"> </w:t>
       </w:r>
-      <w:bookmarkStart w:id="37" w:name="_Toc479095517"/>
+      <w:bookmarkStart w:id="38" w:name="_Toc479095517"/>
       <w:r>
         <w:rPr>
           <w:rFonts w:ascii="Times New Roman" w:hAnsi="Times New Roman"/>
@@ -18193,7 +18215,7 @@
         </w:rPr>
         <w:t xml:space="preserve"> VÀ GIẢI PHÁP XỬ LÝ</w:t>
       </w:r>
-      <w:bookmarkEnd w:id="37"/>
+      <w:bookmarkEnd w:id="38"/>
     </w:p>
     <w:p>
       <w:pPr>
@@ -18705,7 +18727,7 @@
         <w:lastRenderedPageBreak/>
         <w:t xml:space="preserve"> </w:t>
       </w:r>
-      <w:bookmarkStart w:id="38" w:name="_Toc479095518"/>
+      <w:bookmarkStart w:id="39" w:name="_Toc479095518"/>
       <w:r>
         <w:rPr>
           <w:rFonts w:ascii="Times New Roman" w:hAnsi="Times New Roman"/>
@@ -18736,7 +18758,7 @@
         </w:rPr>
         <w:t>, ĐẶC TẢ CHỨC NĂNG VÀ THIẾT KẾ GIAO DIỆN</w:t>
       </w:r>
-      <w:bookmarkEnd w:id="38"/>
+      <w:bookmarkEnd w:id="39"/>
     </w:p>
     <w:p>
       <w:pPr>
@@ -18749,7 +18771,7 @@
           <w:shd w:val="clear" w:color="auto" w:fill="FFFFFF"/>
         </w:rPr>
       </w:pPr>
-      <w:bookmarkStart w:id="39" w:name="_Toc479095519"/>
+      <w:bookmarkStart w:id="40" w:name="_Toc479095519"/>
       <w:r>
         <w:rPr>
           <w:rFonts w:ascii="Times New Roman" w:hAnsi="Times New Roman"/>
@@ -18842,7 +18864,7 @@
         </w:rPr>
         <w:t>USE CASE:</w:t>
       </w:r>
-      <w:bookmarkEnd w:id="39"/>
+      <w:bookmarkEnd w:id="40"/>
     </w:p>
     <w:p>
       <w:pPr>
@@ -18911,7 +18933,7 @@
                                 <w:shd w:val="clear" w:color="auto" w:fill="FFFFFF"/>
                               </w:rPr>
                             </w:pPr>
-                            <w:bookmarkStart w:id="40" w:name="_Toc479095446"/>
+                            <w:bookmarkStart w:id="41" w:name="_Toc479095446"/>
                             <w:r>
                               <w:rPr>
                                 <w:rFonts w:ascii="Times New Roman" w:hAnsi="Times New Roman" w:cs="Times New Roman"/>
@@ -18976,7 +18998,7 @@
                               </w:rPr>
                               <w:t>. Mô hình USE CASE</w:t>
                             </w:r>
-                            <w:bookmarkEnd w:id="40"/>
+                            <w:bookmarkEnd w:id="41"/>
                           </w:p>
                         </w:txbxContent>
                       </wps:txbx>
@@ -18995,7 +19017,7 @@
               </wp:anchor>
             </w:drawing>
           </mc:Choice>
-          <mc:Fallback>
+          <mc:Fallback xmlns:cx8="http://schemas.microsoft.com/office/drawing/2016/5/14/chartex" xmlns:cx7="http://schemas.microsoft.com/office/drawing/2016/5/13/chartex" xmlns:cx6="http://schemas.microsoft.com/office/drawing/2016/5/12/chartex" xmlns:cx5="http://schemas.microsoft.com/office/drawing/2016/5/11/chartex" xmlns:cx4="http://schemas.microsoft.com/office/drawing/2016/5/10/chartex" xmlns:cx3="http://schemas.microsoft.com/office/drawing/2016/5/9/chartex" xmlns:cx2="http://schemas.microsoft.com/office/drawing/2015/10/21/chartex" xmlns:cx1="http://schemas.microsoft.com/office/drawing/2015/9/8/chartex">
             <w:pict>
               <v:shape w14:anchorId="75FCA550" id="Text Box 83" o:spid="_x0000_s1030" type="#_x0000_t202" style="position:absolute;margin-left:0;margin-top:479.2pt;width:249.75pt;height:.05pt;z-index:251687936;visibility:visible;mso-wrap-style:square;mso-width-percent:0;mso-wrap-distance-left:9pt;mso-wrap-distance-top:0;mso-wrap-distance-right:9pt;mso-wrap-distance-bottom:0;mso-position-horizontal:center;mso-position-horizontal-relative:margin;mso-position-vertical:absolute;mso-position-vertical-relative:text;mso-width-percent:0;mso-width-relative:margin;v-text-anchor:top" o:gfxdata="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" stroked="f">
                 <v:textbox style="mso-fit-shape-to-text:t" inset="0,0,0,0">
@@ -19111,7 +19133,7 @@
           <w:shd w:val="clear" w:color="auto" w:fill="FFFFFF"/>
         </w:rPr>
       </w:pPr>
-      <w:bookmarkStart w:id="41" w:name="_Toc479095520"/>
+      <w:bookmarkStart w:id="42" w:name="_Toc479095520"/>
       <w:r>
         <w:rPr>
           <w:rFonts w:ascii="Times New Roman" w:hAnsi="Times New Roman"/>
@@ -19153,7 +19175,7 @@
         </w:rPr>
         <w:t>:</w:t>
       </w:r>
-      <w:bookmarkEnd w:id="41"/>
+      <w:bookmarkEnd w:id="42"/>
       <w:r>
         <w:rPr>
           <w:rFonts w:ascii="Times New Roman" w:hAnsi="Times New Roman"/>
@@ -19165,7 +19187,7 @@
         <w:t xml:space="preserve"> </w:t>
       </w:r>
     </w:p>
-    <w:bookmarkStart w:id="42" w:name="_Toc479095521"/>
+    <w:bookmarkStart w:id="43" w:name="_Toc479095521"/>
     <w:p>
       <w:pPr>
         <w:pStyle w:val="ListParagraph"/>
@@ -19237,7 +19259,7 @@
                                 <w:szCs w:val="24"/>
                               </w:rPr>
                             </w:pPr>
-                            <w:bookmarkStart w:id="43" w:name="_Toc479095447"/>
+                            <w:bookmarkStart w:id="44" w:name="_Toc479095447"/>
                             <w:r>
                               <w:rPr>
                                 <w:rFonts w:ascii="Times New Roman" w:hAnsi="Times New Roman" w:cs="Times New Roman"/>
@@ -19302,7 +19324,7 @@
                               </w:rPr>
                               <w:t>. Giao diện trang chủ</w:t>
                             </w:r>
-                            <w:bookmarkEnd w:id="43"/>
+                            <w:bookmarkEnd w:id="44"/>
                           </w:p>
                         </w:txbxContent>
                       </wps:txbx>
@@ -19321,7 +19343,7 @@
               </wp:anchor>
             </w:drawing>
           </mc:Choice>
-          <mc:Fallback>
+          <mc:Fallback xmlns:cx8="http://schemas.microsoft.com/office/drawing/2016/5/14/chartex" xmlns:cx7="http://schemas.microsoft.com/office/drawing/2016/5/13/chartex" xmlns:cx6="http://schemas.microsoft.com/office/drawing/2016/5/12/chartex" xmlns:cx5="http://schemas.microsoft.com/office/drawing/2016/5/11/chartex" xmlns:cx4="http://schemas.microsoft.com/office/drawing/2016/5/10/chartex" xmlns:cx3="http://schemas.microsoft.com/office/drawing/2016/5/9/chartex" xmlns:cx2="http://schemas.microsoft.com/office/drawing/2015/10/21/chartex" xmlns:cx1="http://schemas.microsoft.com/office/drawing/2015/9/8/chartex">
             <w:pict>
               <v:shape w14:anchorId="6E0F8B34" id="Text Box 107" o:spid="_x0000_s1031" type="#_x0000_t202" style="position:absolute;left:0;text-align:left;margin-left:0;margin-top:132.55pt;width:208.5pt;height:.05pt;z-index:251703296;visibility:visible;mso-wrap-style:square;mso-width-percent:0;mso-wrap-distance-left:9pt;mso-wrap-distance-top:0;mso-wrap-distance-right:9pt;mso-wrap-distance-bottom:0;mso-position-horizontal:center;mso-position-horizontal-relative:margin;mso-position-vertical:absolute;mso-position-vertical-relative:text;mso-width-percent:0;mso-width-relative:margin;v-text-anchor:top" o:gfxdata="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" stroked="f">
                 <v:textbox style="mso-fit-shape-to-text:t" inset="0,0,0,0">
@@ -19492,9 +19514,9 @@
         </w:rPr>
         <w:t>:</w:t>
       </w:r>
-      <w:bookmarkEnd w:id="42"/>
-    </w:p>
-    <w:bookmarkStart w:id="44" w:name="_Toc479095522"/>
+      <w:bookmarkEnd w:id="43"/>
+    </w:p>
+    <w:bookmarkStart w:id="45" w:name="_Toc479095522"/>
     <w:p>
       <w:pPr>
         <w:pStyle w:val="ListParagraph"/>
@@ -19564,7 +19586,7 @@
                                 <w:szCs w:val="24"/>
                               </w:rPr>
                             </w:pPr>
-                            <w:bookmarkStart w:id="45" w:name="_Toc479095448"/>
+                            <w:bookmarkStart w:id="46" w:name="_Toc479095448"/>
                             <w:r>
                               <w:rPr>
                                 <w:rFonts w:ascii="Times New Roman" w:hAnsi="Times New Roman" w:cs="Times New Roman"/>
@@ -19629,7 +19651,7 @@
                               </w:rPr>
                               <w:t>. Giao diện đăng nhập</w:t>
                             </w:r>
-                            <w:bookmarkEnd w:id="45"/>
+                            <w:bookmarkEnd w:id="46"/>
                           </w:p>
                         </w:txbxContent>
                       </wps:txbx>
@@ -19648,7 +19670,7 @@
               </wp:anchor>
             </w:drawing>
           </mc:Choice>
-          <mc:Fallback>
+          <mc:Fallback xmlns:cx8="http://schemas.microsoft.com/office/drawing/2016/5/14/chartex" xmlns:cx7="http://schemas.microsoft.com/office/drawing/2016/5/13/chartex" xmlns:cx6="http://schemas.microsoft.com/office/drawing/2016/5/12/chartex" xmlns:cx5="http://schemas.microsoft.com/office/drawing/2016/5/11/chartex" xmlns:cx4="http://schemas.microsoft.com/office/drawing/2016/5/10/chartex" xmlns:cx3="http://schemas.microsoft.com/office/drawing/2016/5/9/chartex" xmlns:cx2="http://schemas.microsoft.com/office/drawing/2015/10/21/chartex" xmlns:cx1="http://schemas.microsoft.com/office/drawing/2015/9/8/chartex">
             <w:pict>
               <v:shape w14:anchorId="5A69CE27" id="Text Box 109" o:spid="_x0000_s1032" type="#_x0000_t202" style="position:absolute;left:0;text-align:left;margin-left:0;margin-top:358.85pt;width:314.25pt;height:.05pt;z-index:251705344;visibility:visible;mso-wrap-style:square;mso-width-percent:0;mso-wrap-distance-left:9pt;mso-wrap-distance-top:0;mso-wrap-distance-right:9pt;mso-wrap-distance-bottom:0;mso-position-horizontal:center;mso-position-horizontal-relative:margin;mso-position-vertical:absolute;mso-position-vertical-relative:text;mso-width-percent:0;mso-width-relative:margin;v-text-anchor:top" o:gfxdata="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" stroked="f">
                 <v:textbox style="mso-fit-shape-to-text:t" inset="0,0,0,0">
@@ -19808,9 +19830,9 @@
         </w:rPr>
         <w:t>Trang đăng nhập:</w:t>
       </w:r>
-      <w:bookmarkEnd w:id="44"/>
-    </w:p>
-    <w:bookmarkStart w:id="46" w:name="_Toc479095523"/>
+      <w:bookmarkEnd w:id="45"/>
+    </w:p>
+    <w:bookmarkStart w:id="47" w:name="_Toc479095523"/>
     <w:p>
       <w:pPr>
         <w:pStyle w:val="ListParagraph"/>
@@ -19881,7 +19903,7 @@
                                 <w:szCs w:val="24"/>
                               </w:rPr>
                             </w:pPr>
-                            <w:bookmarkStart w:id="47" w:name="_Toc479095449"/>
+                            <w:bookmarkStart w:id="48" w:name="_Toc479095449"/>
                             <w:r>
                               <w:rPr>
                                 <w:rFonts w:ascii="Times New Roman" w:hAnsi="Times New Roman" w:cs="Times New Roman"/>
@@ -19946,7 +19968,7 @@
                               </w:rPr>
                               <w:t>. Giao diện quản trị</w:t>
                             </w:r>
-                            <w:bookmarkEnd w:id="47"/>
+                            <w:bookmarkEnd w:id="48"/>
                           </w:p>
                         </w:txbxContent>
                       </wps:txbx>
@@ -19965,7 +19987,7 @@
               </wp:anchor>
             </w:drawing>
           </mc:Choice>
-          <mc:Fallback>
+          <mc:Fallback xmlns:cx8="http://schemas.microsoft.com/office/drawing/2016/5/14/chartex" xmlns:cx7="http://schemas.microsoft.com/office/drawing/2016/5/13/chartex" xmlns:cx6="http://schemas.microsoft.com/office/drawing/2016/5/12/chartex" xmlns:cx5="http://schemas.microsoft.com/office/drawing/2016/5/11/chartex" xmlns:cx4="http://schemas.microsoft.com/office/drawing/2016/5/10/chartex" xmlns:cx3="http://schemas.microsoft.com/office/drawing/2016/5/9/chartex" xmlns:cx2="http://schemas.microsoft.com/office/drawing/2015/10/21/chartex" xmlns:cx1="http://schemas.microsoft.com/office/drawing/2015/9/8/chartex">
             <w:pict>
               <v:shape w14:anchorId="089B85F5" id="Text Box 110" o:spid="_x0000_s1033" type="#_x0000_t202" style="position:absolute;left:0;text-align:left;margin-left:0;margin-top:566.4pt;width:262.5pt;height:.05pt;z-index:251707392;visibility:visible;mso-wrap-style:square;mso-width-percent:0;mso-wrap-distance-left:9pt;mso-wrap-distance-top:0;mso-wrap-distance-right:9pt;mso-wrap-distance-bottom:0;mso-position-horizontal:center;mso-position-horizontal-relative:margin;mso-position-vertical:absolute;mso-position-vertical-relative:text;mso-width-percent:0;mso-width-relative:margin;v-text-anchor:top" o:gfxdata="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" stroked="f">
                 <v:textbox style="mso-fit-shape-to-text:t" inset="0,0,0,0">
@@ -20134,7 +20156,7 @@
         </w:rPr>
         <w:t>Trang quản trị:</w:t>
       </w:r>
-      <w:bookmarkEnd w:id="46"/>
+      <w:bookmarkEnd w:id="47"/>
       <w:r>
         <w:rPr>
           <w:rFonts w:ascii="Times New Roman" w:hAnsi="Times New Roman"/>
@@ -20146,7 +20168,7 @@
         <w:br w:type="page"/>
       </w:r>
     </w:p>
-    <w:bookmarkStart w:id="48" w:name="_Toc479095524"/>
+    <w:bookmarkStart w:id="49" w:name="_Toc479095524"/>
     <w:p>
       <w:pPr>
         <w:pStyle w:val="ListParagraph"/>
@@ -20218,7 +20240,7 @@
                                 <w:szCs w:val="24"/>
                               </w:rPr>
                             </w:pPr>
-                            <w:bookmarkStart w:id="49" w:name="_Toc479095450"/>
+                            <w:bookmarkStart w:id="50" w:name="_Toc479095450"/>
                             <w:r>
                               <w:rPr>
                                 <w:rFonts w:ascii="Times New Roman" w:hAnsi="Times New Roman" w:cs="Times New Roman"/>
@@ -20292,7 +20314,7 @@
                               </w:rPr>
                               <w:t xml:space="preserve"> thêm sinh viên</w:t>
                             </w:r>
-                            <w:bookmarkEnd w:id="49"/>
+                            <w:bookmarkEnd w:id="50"/>
                           </w:p>
                         </w:txbxContent>
                       </wps:txbx>
@@ -20311,7 +20333,7 @@
               </wp:anchor>
             </w:drawing>
           </mc:Choice>
-          <mc:Fallback>
+          <mc:Fallback xmlns:cx8="http://schemas.microsoft.com/office/drawing/2016/5/14/chartex" xmlns:cx7="http://schemas.microsoft.com/office/drawing/2016/5/13/chartex" xmlns:cx6="http://schemas.microsoft.com/office/drawing/2016/5/12/chartex" xmlns:cx5="http://schemas.microsoft.com/office/drawing/2016/5/11/chartex" xmlns:cx4="http://schemas.microsoft.com/office/drawing/2016/5/10/chartex" xmlns:cx3="http://schemas.microsoft.com/office/drawing/2016/5/9/chartex" xmlns:cx2="http://schemas.microsoft.com/office/drawing/2015/10/21/chartex" xmlns:cx1="http://schemas.microsoft.com/office/drawing/2015/9/8/chartex">
             <w:pict>
               <v:shape w14:anchorId="056AF9C3" id="Text Box 111" o:spid="_x0000_s1034" type="#_x0000_t202" style="position:absolute;left:0;text-align:left;margin-left:0;margin-top:333.9pt;width:243.75pt;height:.05pt;z-index:251709440;visibility:visible;mso-wrap-style:square;mso-width-percent:0;mso-wrap-distance-left:9pt;mso-wrap-distance-top:0;mso-wrap-distance-right:9pt;mso-wrap-distance-bottom:0;mso-position-horizontal:center;mso-position-horizontal-relative:margin;mso-position-vertical:absolute;mso-position-vertical-relative:text;mso-width-percent:0;mso-width-relative:margin;v-text-anchor:top" o:gfxdata="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" stroked="f">
                 <v:textbox style="mso-fit-shape-to-text:t" inset="0,0,0,0">
@@ -20480,9 +20502,9 @@
         </w:rPr>
         <w:t>Form thêm sinh viên:</w:t>
       </w:r>
-      <w:bookmarkEnd w:id="48"/>
-    </w:p>
-    <w:bookmarkStart w:id="50" w:name="_Toc479095525"/>
+      <w:bookmarkEnd w:id="49"/>
+    </w:p>
+    <w:bookmarkStart w:id="51" w:name="_Toc479095525"/>
     <w:p>
       <w:pPr>
         <w:pStyle w:val="ListParagraph"/>
@@ -20553,7 +20575,7 @@
                                 <w:szCs w:val="24"/>
                               </w:rPr>
                             </w:pPr>
-                            <w:bookmarkStart w:id="51" w:name="_Toc479095451"/>
+                            <w:bookmarkStart w:id="52" w:name="_Toc479095451"/>
                             <w:r>
                               <w:rPr>
                                 <w:rFonts w:ascii="Times New Roman" w:hAnsi="Times New Roman" w:cs="Times New Roman"/>
@@ -20618,7 +20640,7 @@
                               </w:rPr>
                               <w:t>. Giao diện sửa thông tin sinh viên</w:t>
                             </w:r>
-                            <w:bookmarkEnd w:id="51"/>
+                            <w:bookmarkEnd w:id="52"/>
                           </w:p>
                         </w:txbxContent>
                       </wps:txbx>
@@ -20637,7 +20659,7 @@
               </wp:anchor>
             </w:drawing>
           </mc:Choice>
-          <mc:Fallback>
+          <mc:Fallback xmlns:cx8="http://schemas.microsoft.com/office/drawing/2016/5/14/chartex" xmlns:cx7="http://schemas.microsoft.com/office/drawing/2016/5/13/chartex" xmlns:cx6="http://schemas.microsoft.com/office/drawing/2016/5/12/chartex" xmlns:cx5="http://schemas.microsoft.com/office/drawing/2016/5/11/chartex" xmlns:cx4="http://schemas.microsoft.com/office/drawing/2016/5/10/chartex" xmlns:cx3="http://schemas.microsoft.com/office/drawing/2016/5/9/chartex" xmlns:cx2="http://schemas.microsoft.com/office/drawing/2015/10/21/chartex" xmlns:cx1="http://schemas.microsoft.com/office/drawing/2015/9/8/chartex">
             <w:pict>
               <v:shape w14:anchorId="736B7477" id="Text Box 113" o:spid="_x0000_s1035" type="#_x0000_t202" style="position:absolute;left:0;text-align:left;margin-left:92.95pt;margin-top:650.6pt;width:272.25pt;height:.05pt;z-index:251711488;visibility:visible;mso-wrap-style:square;mso-width-percent:0;mso-wrap-distance-left:9pt;mso-wrap-distance-top:0;mso-wrap-distance-right:9pt;mso-wrap-distance-bottom:0;mso-position-horizontal:absolute;mso-position-horizontal-relative:margin;mso-position-vertical:absolute;mso-position-vertical-relative:text;mso-width-percent:0;mso-width-relative:margin;v-text-anchor:top" o:gfxdata="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" stroked="f">
                 <v:textbox style="mso-fit-shape-to-text:t" inset="0,0,0,0">
@@ -20797,9 +20819,9 @@
         </w:rPr>
         <w:t>Trang sửa thông tin:</w:t>
       </w:r>
-      <w:bookmarkEnd w:id="50"/>
-    </w:p>
-    <w:bookmarkStart w:id="52" w:name="_Toc479095526"/>
+      <w:bookmarkEnd w:id="51"/>
+    </w:p>
+    <w:bookmarkStart w:id="53" w:name="_Toc479095526"/>
     <w:p>
       <w:pPr>
         <w:pStyle w:val="ListParagraph"/>
@@ -20870,7 +20892,7 @@
                                 <w:szCs w:val="24"/>
                               </w:rPr>
                             </w:pPr>
-                            <w:bookmarkStart w:id="53" w:name="_Toc479095452"/>
+                            <w:bookmarkStart w:id="54" w:name="_Toc479095452"/>
                             <w:r>
                               <w:rPr>
                                 <w:rFonts w:ascii="Times New Roman" w:hAnsi="Times New Roman" w:cs="Times New Roman"/>
@@ -20935,7 +20957,7 @@
                               </w:rPr>
                               <w:t>. Hộp thoại xác nhận xóa sinh viên</w:t>
                             </w:r>
-                            <w:bookmarkEnd w:id="53"/>
+                            <w:bookmarkEnd w:id="54"/>
                           </w:p>
                         </w:txbxContent>
                       </wps:txbx>
@@ -20954,7 +20976,7 @@
               </wp:anchor>
             </w:drawing>
           </mc:Choice>
-          <mc:Fallback>
+          <mc:Fallback xmlns:cx8="http://schemas.microsoft.com/office/drawing/2016/5/14/chartex" xmlns:cx7="http://schemas.microsoft.com/office/drawing/2016/5/13/chartex" xmlns:cx6="http://schemas.microsoft.com/office/drawing/2016/5/12/chartex" xmlns:cx5="http://schemas.microsoft.com/office/drawing/2016/5/11/chartex" xmlns:cx4="http://schemas.microsoft.com/office/drawing/2016/5/10/chartex" xmlns:cx3="http://schemas.microsoft.com/office/drawing/2016/5/9/chartex" xmlns:cx2="http://schemas.microsoft.com/office/drawing/2015/10/21/chartex" xmlns:cx1="http://schemas.microsoft.com/office/drawing/2015/9/8/chartex">
             <w:pict>
               <v:shape w14:anchorId="1F7117A1" id="Text Box 117" o:spid="_x0000_s1036" type="#_x0000_t202" style="position:absolute;left:0;text-align:left;margin-left:0;margin-top:131.5pt;width:395.25pt;height:.05pt;z-index:251713536;visibility:visible;mso-wrap-style:square;mso-width-percent:0;mso-wrap-distance-left:9pt;mso-wrap-distance-top:0;mso-wrap-distance-right:9pt;mso-wrap-distance-bottom:0;mso-position-horizontal:center;mso-position-horizontal-relative:page;mso-position-vertical:absolute;mso-position-vertical-relative:text;mso-width-percent:0;mso-width-relative:margin;v-text-anchor:top" o:gfxdata="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" stroked="f">
                 <v:textbox style="mso-fit-shape-to-text:t" inset="0,0,0,0">
@@ -21114,7 +21136,7 @@
         </w:rPr>
         <w:t>Hộp thoại xác nhận xóa sinh viên:</w:t>
       </w:r>
-      <w:bookmarkEnd w:id="52"/>
+      <w:bookmarkEnd w:id="53"/>
     </w:p>
     <w:p>
       <w:pPr>
@@ -21147,7 +21169,7 @@
           <w:shd w:val="clear" w:color="auto" w:fill="FFFFFF"/>
         </w:rPr>
       </w:pPr>
-      <w:bookmarkStart w:id="54" w:name="_Toc479095527"/>
+      <w:bookmarkStart w:id="55" w:name="_Toc479095527"/>
       <w:r>
         <w:rPr>
           <w:noProof/>
@@ -21259,7 +21281,7 @@
                                 <w:szCs w:val="24"/>
                               </w:rPr>
                             </w:pPr>
-                            <w:bookmarkStart w:id="55" w:name="_Toc479095453"/>
+                            <w:bookmarkStart w:id="56" w:name="_Toc479095453"/>
                             <w:r>
                               <w:rPr>
                                 <w:rFonts w:ascii="Times New Roman" w:hAnsi="Times New Roman" w:cs="Times New Roman"/>
@@ -21342,7 +21364,7 @@
                               </w:rPr>
                               <w:t>p thoại xác nhận hủy thông tin sinh viên</w:t>
                             </w:r>
-                            <w:bookmarkEnd w:id="55"/>
+                            <w:bookmarkEnd w:id="56"/>
                           </w:p>
                         </w:txbxContent>
                       </wps:txbx>
@@ -21358,7 +21380,7 @@
               </wp:anchor>
             </w:drawing>
           </mc:Choice>
-          <mc:Fallback>
+          <mc:Fallback xmlns:cx8="http://schemas.microsoft.com/office/drawing/2016/5/14/chartex" xmlns:cx7="http://schemas.microsoft.com/office/drawing/2016/5/13/chartex" xmlns:cx6="http://schemas.microsoft.com/office/drawing/2016/5/12/chartex" xmlns:cx5="http://schemas.microsoft.com/office/drawing/2016/5/11/chartex" xmlns:cx4="http://schemas.microsoft.com/office/drawing/2016/5/10/chartex" xmlns:cx3="http://schemas.microsoft.com/office/drawing/2016/5/9/chartex" xmlns:cx2="http://schemas.microsoft.com/office/drawing/2015/10/21/chartex" xmlns:cx1="http://schemas.microsoft.com/office/drawing/2015/9/8/chartex">
             <w:pict>
               <v:shape w14:anchorId="4C433C12" id="Text Box 119" o:spid="_x0000_s1037" type="#_x0000_t202" style="position:absolute;left:0;text-align:left;margin-left:0;margin-top:303.25pt;width:392.25pt;height:.05pt;z-index:251717632;visibility:visible;mso-wrap-style:square;mso-wrap-distance-left:9pt;mso-wrap-distance-top:0;mso-wrap-distance-right:9pt;mso-wrap-distance-bottom:0;mso-position-horizontal:center;mso-position-horizontal-relative:page;mso-position-vertical:absolute;mso-position-vertical-relative:text;v-text-anchor:top" o:gfxdata="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" stroked="f">
                 <v:textbox style="mso-fit-shape-to-text:t" inset="0,0,0,0">
@@ -21519,7 +21541,7 @@
                                 <w:szCs w:val="24"/>
                               </w:rPr>
                             </w:pPr>
-                            <w:bookmarkStart w:id="56" w:name="_Toc479095454"/>
+                            <w:bookmarkStart w:id="57" w:name="_Toc479095454"/>
                             <w:r>
                               <w:rPr>
                                 <w:rFonts w:ascii="Times New Roman" w:hAnsi="Times New Roman" w:cs="Times New Roman"/>
@@ -21584,7 +21606,7 @@
                               </w:rPr>
                               <w:t>. Hộp thoại xác nhận hủy thẻ</w:t>
                             </w:r>
-                            <w:bookmarkEnd w:id="56"/>
+                            <w:bookmarkEnd w:id="57"/>
                           </w:p>
                         </w:txbxContent>
                       </wps:txbx>
@@ -21600,7 +21622,7 @@
               </wp:anchor>
             </w:drawing>
           </mc:Choice>
-          <mc:Fallback>
+          <mc:Fallback xmlns:cx8="http://schemas.microsoft.com/office/drawing/2016/5/14/chartex" xmlns:cx7="http://schemas.microsoft.com/office/drawing/2016/5/13/chartex" xmlns:cx6="http://schemas.microsoft.com/office/drawing/2016/5/12/chartex" xmlns:cx5="http://schemas.microsoft.com/office/drawing/2016/5/11/chartex" xmlns:cx4="http://schemas.microsoft.com/office/drawing/2016/5/10/chartex" xmlns:cx3="http://schemas.microsoft.com/office/drawing/2016/5/9/chartex" xmlns:cx2="http://schemas.microsoft.com/office/drawing/2015/10/21/chartex" xmlns:cx1="http://schemas.microsoft.com/office/drawing/2015/9/8/chartex">
             <w:pict>
               <v:shape w14:anchorId="07FE0323" id="Text Box 118" o:spid="_x0000_s1038" type="#_x0000_t202" style="position:absolute;left:0;text-align:left;margin-left:0;margin-top:132.7pt;width:392.25pt;height:.05pt;z-index:251715584;visibility:visible;mso-wrap-style:square;mso-wrap-distance-left:9pt;mso-wrap-distance-top:0;mso-wrap-distance-right:9pt;mso-wrap-distance-bottom:0;mso-position-horizontal:center;mso-position-horizontal-relative:page;mso-position-vertical:absolute;mso-position-vertical-relative:text;v-text-anchor:top" o:gfxdata="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" stroked="f">
                 <v:textbox style="mso-fit-shape-to-text:t" inset="0,0,0,0">
@@ -21760,7 +21782,7 @@
         </w:rPr>
         <w:t>Hộp thoại xác nhận hủy thẻ:</w:t>
       </w:r>
-      <w:bookmarkEnd w:id="54"/>
+      <w:bookmarkEnd w:id="55"/>
     </w:p>
     <w:p>
       <w:pPr>
@@ -21776,7 +21798,7 @@
         </w:rPr>
       </w:pPr>
     </w:p>
-    <w:bookmarkStart w:id="57" w:name="_Toc479095528"/>
+    <w:bookmarkStart w:id="58" w:name="_Toc479095528"/>
     <w:p>
       <w:pPr>
         <w:pStyle w:val="ListParagraph"/>
@@ -21848,7 +21870,7 @@
                                 <w:szCs w:val="24"/>
                               </w:rPr>
                             </w:pPr>
-                            <w:bookmarkStart w:id="58" w:name="_Toc479095455"/>
+                            <w:bookmarkStart w:id="59" w:name="_Toc479095455"/>
                             <w:r>
                               <w:rPr>
                                 <w:rFonts w:ascii="Times New Roman" w:hAnsi="Times New Roman" w:cs="Times New Roman"/>
@@ -21931,7 +21953,7 @@
                               </w:rPr>
                               <w:t>inh viên đã đăng ki</w:t>
                             </w:r>
-                            <w:bookmarkEnd w:id="58"/>
+                            <w:bookmarkEnd w:id="59"/>
                           </w:p>
                         </w:txbxContent>
                       </wps:txbx>
@@ -21947,7 +21969,7 @@
               </wp:anchor>
             </w:drawing>
           </mc:Choice>
-          <mc:Fallback>
+          <mc:Fallback xmlns:cx8="http://schemas.microsoft.com/office/drawing/2016/5/14/chartex" xmlns:cx7="http://schemas.microsoft.com/office/drawing/2016/5/13/chartex" xmlns:cx6="http://schemas.microsoft.com/office/drawing/2016/5/12/chartex" xmlns:cx5="http://schemas.microsoft.com/office/drawing/2016/5/11/chartex" xmlns:cx4="http://schemas.microsoft.com/office/drawing/2016/5/10/chartex" xmlns:cx3="http://schemas.microsoft.com/office/drawing/2016/5/9/chartex" xmlns:cx2="http://schemas.microsoft.com/office/drawing/2015/10/21/chartex" xmlns:cx1="http://schemas.microsoft.com/office/drawing/2015/9/8/chartex">
             <w:pict>
               <v:shape w14:anchorId="20D2E565" id="Text Box 120" o:spid="_x0000_s1039" type="#_x0000_t202" style="position:absolute;left:0;text-align:left;margin-left:1.5pt;margin-top:339.6pt;width:439.35pt;height:.05pt;z-index:251719680;visibility:visible;mso-wrap-style:square;mso-wrap-distance-left:9pt;mso-wrap-distance-top:0;mso-wrap-distance-right:9pt;mso-wrap-distance-bottom:0;mso-position-horizontal:absolute;mso-position-horizontal-relative:text;mso-position-vertical:absolute;mso-position-vertical-relative:text;v-text-anchor:top" o:gfxdata="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" stroked="f">
                 <v:textbox style="mso-fit-shape-to-text:t" inset="0,0,0,0">
@@ -22125,7 +22147,7 @@
         </w:rPr>
         <w:t>Trang sinh viên đã đăng kí:</w:t>
       </w:r>
-      <w:bookmarkEnd w:id="57"/>
+      <w:bookmarkEnd w:id="58"/>
       <w:r>
         <w:rPr>
           <w:rFonts w:ascii="Times New Roman" w:hAnsi="Times New Roman"/>
@@ -22148,7 +22170,7 @@
           <w:shd w:val="clear" w:color="auto" w:fill="FFFFFF"/>
         </w:rPr>
       </w:pPr>
-      <w:bookmarkStart w:id="59" w:name="_Toc479095529"/>
+      <w:bookmarkStart w:id="60" w:name="_Toc479095529"/>
       <w:r>
         <w:rPr>
           <w:rFonts w:ascii="Times New Roman" w:hAnsi="Times New Roman"/>
@@ -22190,7 +22212,7 @@
         </w:rPr>
         <w:t>:</w:t>
       </w:r>
-      <w:bookmarkEnd w:id="59"/>
+      <w:bookmarkEnd w:id="60"/>
     </w:p>
     <w:tbl>
       <w:tblPr>
@@ -22738,7 +22760,7 @@
           <w:shd w:val="clear" w:color="auto" w:fill="FFFFFF"/>
         </w:rPr>
       </w:pPr>
-      <w:bookmarkStart w:id="60" w:name="_Toc479095530"/>
+      <w:bookmarkStart w:id="61" w:name="_Toc479095530"/>
       <w:r>
         <w:rPr>
           <w:rFonts w:ascii="Times New Roman" w:hAnsi="Times New Roman"/>
@@ -22749,7 +22771,7 @@
         </w:rPr>
         <w:t>GỌI TÊN:</w:t>
       </w:r>
-      <w:bookmarkEnd w:id="60"/>
+      <w:bookmarkEnd w:id="61"/>
     </w:p>
     <w:p>
       <w:pPr>
@@ -22907,7 +22929,7 @@
                                 <w:szCs w:val="24"/>
                               </w:rPr>
                             </w:pPr>
-                            <w:bookmarkStart w:id="61" w:name="_Toc479095456"/>
+                            <w:bookmarkStart w:id="62" w:name="_Toc479095456"/>
                             <w:r>
                               <w:rPr>
                                 <w:rFonts w:ascii="Times New Roman" w:hAnsi="Times New Roman" w:cs="Times New Roman"/>
@@ -22972,7 +22994,7 @@
                               </w:rPr>
                               <w:t>. Kết quả UC đọc tên</w:t>
                             </w:r>
-                            <w:bookmarkEnd w:id="61"/>
+                            <w:bookmarkEnd w:id="62"/>
                           </w:p>
                         </w:txbxContent>
                       </wps:txbx>
@@ -22988,7 +23010,7 @@
               </wp:anchor>
             </w:drawing>
           </mc:Choice>
-          <mc:Fallback>
+          <mc:Fallback xmlns:cx8="http://schemas.microsoft.com/office/drawing/2016/5/14/chartex" xmlns:cx7="http://schemas.microsoft.com/office/drawing/2016/5/13/chartex" xmlns:cx6="http://schemas.microsoft.com/office/drawing/2016/5/12/chartex" xmlns:cx5="http://schemas.microsoft.com/office/drawing/2016/5/11/chartex" xmlns:cx4="http://schemas.microsoft.com/office/drawing/2016/5/10/chartex" xmlns:cx3="http://schemas.microsoft.com/office/drawing/2016/5/9/chartex" xmlns:cx2="http://schemas.microsoft.com/office/drawing/2015/10/21/chartex" xmlns:cx1="http://schemas.microsoft.com/office/drawing/2015/9/8/chartex">
             <w:pict>
               <v:shape w14:anchorId="480DFD14" id="Text Box 11" o:spid="_x0000_s1040" type="#_x0000_t202" style="position:absolute;margin-left:388.15pt;margin-top:624pt;width:439.35pt;height:23.8pt;z-index:251723776;visibility:visible;mso-wrap-style:square;mso-wrap-distance-left:9pt;mso-wrap-distance-top:0;mso-wrap-distance-right:9pt;mso-wrap-distance-bottom:0;mso-position-horizontal:right;mso-position-horizontal-relative:margin;mso-position-vertical:absolute;mso-position-vertical-relative:page;v-text-anchor:top" o:gfxdata="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" stroked="f">
                 <v:textbox style="mso-fit-shape-to-text:t" inset="0,0,0,0">
@@ -23172,7 +23194,7 @@
         <w:t>Trường hợp ngoại lệ:</w:t>
       </w:r>
     </w:p>
-    <w:bookmarkStart w:id="62" w:name="_Toc479095531"/>
+    <w:bookmarkStart w:id="63" w:name="_Toc479095531"/>
     <w:p>
       <w:pPr>
         <w:pStyle w:val="ListParagraph"/>
@@ -23244,7 +23266,7 @@
                                 <w:szCs w:val="24"/>
                               </w:rPr>
                             </w:pPr>
-                            <w:bookmarkStart w:id="63" w:name="_Toc479095457"/>
+                            <w:bookmarkStart w:id="64" w:name="_Toc479095457"/>
                             <w:r>
                               <w:rPr>
                                 <w:rFonts w:ascii="Times New Roman" w:hAnsi="Times New Roman" w:cs="Times New Roman"/>
@@ -23318,7 +23340,7 @@
                               </w:rPr>
                               <w:t>t quả quét thẻ chưa đăng ký</w:t>
                             </w:r>
-                            <w:bookmarkEnd w:id="63"/>
+                            <w:bookmarkEnd w:id="64"/>
                           </w:p>
                         </w:txbxContent>
                       </wps:txbx>
@@ -23334,7 +23356,7 @@
               </wp:anchor>
             </w:drawing>
           </mc:Choice>
-          <mc:Fallback>
+          <mc:Fallback xmlns:cx8="http://schemas.microsoft.com/office/drawing/2016/5/14/chartex" xmlns:cx7="http://schemas.microsoft.com/office/drawing/2016/5/13/chartex" xmlns:cx6="http://schemas.microsoft.com/office/drawing/2016/5/12/chartex" xmlns:cx5="http://schemas.microsoft.com/office/drawing/2016/5/11/chartex" xmlns:cx4="http://schemas.microsoft.com/office/drawing/2016/5/10/chartex" xmlns:cx3="http://schemas.microsoft.com/office/drawing/2016/5/9/chartex" xmlns:cx2="http://schemas.microsoft.com/office/drawing/2015/10/21/chartex" xmlns:cx1="http://schemas.microsoft.com/office/drawing/2015/9/8/chartex">
             <w:pict>
               <v:shape w14:anchorId="0CA8DEFB" id="Text Box 13" o:spid="_x0000_s1041" type="#_x0000_t202" style="position:absolute;left:0;text-align:left;margin-left:388.15pt;margin-top:192.1pt;width:439.35pt;height:.05pt;z-index:251725824;visibility:visible;mso-wrap-style:square;mso-wrap-distance-left:9pt;mso-wrap-distance-top:0;mso-wrap-distance-right:9pt;mso-wrap-distance-bottom:0;mso-position-horizontal:right;mso-position-horizontal-relative:margin;mso-position-vertical:absolute;mso-position-vertical-relative:text;v-text-anchor:top" o:gfxdata="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" stroked="f">
                 <v:textbox style="mso-fit-shape-to-text:t" inset="0,0,0,0">
@@ -23464,7 +23486,7 @@
         </w:rPr>
         <w:t>:</w:t>
       </w:r>
-      <w:bookmarkEnd w:id="62"/>
+      <w:bookmarkEnd w:id="63"/>
     </w:p>
     <w:tbl>
       <w:tblPr>
@@ -24144,7 +24166,7 @@
           <w:shd w:val="clear" w:color="auto" w:fill="FFFFFF"/>
         </w:rPr>
       </w:pPr>
-      <w:bookmarkStart w:id="64" w:name="_Toc479095458"/>
+      <w:bookmarkStart w:id="65" w:name="_Toc479095458"/>
       <w:r>
         <w:rPr>
           <w:rFonts w:ascii="Times New Roman" w:hAnsi="Times New Roman" w:cs="Times New Roman"/>
@@ -24209,7 +24231,7 @@
         </w:rPr>
         <w:t>. Đăng nhập thất bại</w:t>
       </w:r>
-      <w:bookmarkEnd w:id="64"/>
+      <w:bookmarkEnd w:id="65"/>
     </w:p>
     <w:p>
       <w:pPr>
@@ -24290,7 +24312,7 @@
           <w:szCs w:val="24"/>
         </w:rPr>
       </w:pPr>
-      <w:bookmarkStart w:id="65" w:name="_Toc479095459"/>
+      <w:bookmarkStart w:id="66" w:name="_Toc479095459"/>
       <w:r>
         <w:rPr>
           <w:rFonts w:ascii="Times New Roman" w:hAnsi="Times New Roman" w:cs="Times New Roman"/>
@@ -24355,7 +24377,7 @@
         </w:rPr>
         <w:t>. Không nhập thông tin tài khoản</w:t>
       </w:r>
-      <w:bookmarkEnd w:id="65"/>
+      <w:bookmarkEnd w:id="66"/>
     </w:p>
     <w:p>
       <w:pPr>
@@ -24398,7 +24420,7 @@
           <w:shd w:val="clear" w:color="auto" w:fill="FFFFFF"/>
         </w:rPr>
       </w:pPr>
-      <w:bookmarkStart w:id="66" w:name="_Toc479095532"/>
+      <w:bookmarkStart w:id="67" w:name="_Toc479095532"/>
       <w:r>
         <w:rPr>
           <w:rFonts w:ascii="Times New Roman" w:hAnsi="Times New Roman"/>
@@ -24410,7 +24432,7 @@
         <w:lastRenderedPageBreak/>
         <w:t>ĐĂNG XUẤT:</w:t>
       </w:r>
-      <w:bookmarkEnd w:id="66"/>
+      <w:bookmarkEnd w:id="67"/>
     </w:p>
     <w:tbl>
       <w:tblPr>
@@ -24996,7 +25018,7 @@
           <w:shd w:val="clear" w:color="auto" w:fill="FFFFFF"/>
         </w:rPr>
       </w:pPr>
-      <w:bookmarkStart w:id="67" w:name="_Toc479095533"/>
+      <w:bookmarkStart w:id="68" w:name="_Toc479095533"/>
       <w:r>
         <w:rPr>
           <w:rFonts w:ascii="Times New Roman" w:hAnsi="Times New Roman"/>
@@ -25007,7 +25029,7 @@
         </w:rPr>
         <w:t>QUẢN LÝ THÔNG TIN SINH VIÊN:</w:t>
       </w:r>
-      <w:bookmarkEnd w:id="67"/>
+      <w:bookmarkEnd w:id="68"/>
     </w:p>
     <w:tbl>
       <w:tblPr>
@@ -25814,7 +25836,7 @@
           <w:shd w:val="clear" w:color="auto" w:fill="FFFFFF"/>
         </w:rPr>
       </w:pPr>
-      <w:bookmarkStart w:id="68" w:name="_Toc479095534"/>
+      <w:bookmarkStart w:id="69" w:name="_Toc479095534"/>
       <w:r>
         <w:rPr>
           <w:rFonts w:ascii="Times New Roman" w:hAnsi="Times New Roman"/>
@@ -25826,7 +25848,7 @@
         <w:lastRenderedPageBreak/>
         <w:t>THÊM SINH VIÊN:</w:t>
       </w:r>
-      <w:bookmarkEnd w:id="68"/>
+      <w:bookmarkEnd w:id="69"/>
     </w:p>
     <w:tbl>
       <w:tblPr>
@@ -26698,7 +26720,7 @@
           <w:shd w:val="clear" w:color="auto" w:fill="FFFFFF"/>
         </w:rPr>
       </w:pPr>
-      <w:bookmarkStart w:id="69" w:name="_Toc479095460"/>
+      <w:bookmarkStart w:id="70" w:name="_Toc479095460"/>
       <w:r>
         <w:rPr>
           <w:rFonts w:ascii="Times New Roman" w:hAnsi="Times New Roman" w:cs="Times New Roman"/>
@@ -26763,7 +26785,7 @@
         </w:rPr>
         <w:t>. Thông tin thêm sinh viên không hợp lệ</w:t>
       </w:r>
-      <w:bookmarkEnd w:id="69"/>
+      <w:bookmarkEnd w:id="70"/>
     </w:p>
     <w:p>
       <w:pPr>
@@ -26784,7 +26806,7 @@
           <w:shd w:val="clear" w:color="auto" w:fill="FFFFFF"/>
         </w:rPr>
       </w:pPr>
-      <w:bookmarkStart w:id="70" w:name="_Toc479095535"/>
+      <w:bookmarkStart w:id="71" w:name="_Toc479095535"/>
       <w:r>
         <w:rPr>
           <w:rFonts w:ascii="Times New Roman" w:hAnsi="Times New Roman"/>
@@ -26796,7 +26818,7 @@
         <w:lastRenderedPageBreak/>
         <w:t>SỬA THÔNG TIN SINH VIÊN:</w:t>
       </w:r>
-      <w:bookmarkEnd w:id="70"/>
+      <w:bookmarkEnd w:id="71"/>
     </w:p>
     <w:tbl>
       <w:tblPr>
@@ -27625,7 +27647,7 @@
           <w:shd w:val="clear" w:color="auto" w:fill="FFFFFF"/>
         </w:rPr>
       </w:pPr>
-      <w:bookmarkStart w:id="71" w:name="_Toc479095536"/>
+      <w:bookmarkStart w:id="72" w:name="_Toc479095536"/>
       <w:r>
         <w:rPr>
           <w:rFonts w:ascii="Times New Roman" w:hAnsi="Times New Roman"/>
@@ -27636,7 +27658,7 @@
         </w:rPr>
         <w:t>XÓA SINH VIÊN:</w:t>
       </w:r>
-      <w:bookmarkEnd w:id="71"/>
+      <w:bookmarkEnd w:id="72"/>
     </w:p>
     <w:tbl>
       <w:tblPr>
@@ -28217,7 +28239,7 @@
           <w:shd w:val="clear" w:color="auto" w:fill="FFFFFF"/>
         </w:rPr>
       </w:pPr>
-      <w:bookmarkStart w:id="72" w:name="_Toc479095537"/>
+      <w:bookmarkStart w:id="73" w:name="_Toc479095537"/>
       <w:r>
         <w:rPr>
           <w:rFonts w:ascii="Times New Roman" w:hAnsi="Times New Roman"/>
@@ -28229,7 +28251,7 @@
         <w:lastRenderedPageBreak/>
         <w:t>ĐĂNG KÝ THẺ:</w:t>
       </w:r>
-      <w:bookmarkEnd w:id="72"/>
+      <w:bookmarkEnd w:id="73"/>
     </w:p>
     <w:tbl>
       <w:tblPr>
@@ -28851,7 +28873,7 @@
                                 <w:szCs w:val="24"/>
                               </w:rPr>
                             </w:pPr>
-                            <w:bookmarkStart w:id="73" w:name="_Toc479095461"/>
+                            <w:bookmarkStart w:id="74" w:name="_Toc479095461"/>
                             <w:r>
                               <w:rPr>
                                 <w:rFonts w:ascii="Times New Roman" w:hAnsi="Times New Roman" w:cs="Times New Roman"/>
@@ -28916,7 +28938,7 @@
                               </w:rPr>
                               <w:t>. Đăng ký thẻ thành công</w:t>
                             </w:r>
-                            <w:bookmarkEnd w:id="73"/>
+                            <w:bookmarkEnd w:id="74"/>
                           </w:p>
                         </w:txbxContent>
                       </wps:txbx>
@@ -28932,7 +28954,7 @@
               </wp:anchor>
             </w:drawing>
           </mc:Choice>
-          <mc:Fallback>
+          <mc:Fallback xmlns:cx8="http://schemas.microsoft.com/office/drawing/2016/5/14/chartex" xmlns:cx7="http://schemas.microsoft.com/office/drawing/2016/5/13/chartex" xmlns:cx6="http://schemas.microsoft.com/office/drawing/2016/5/12/chartex" xmlns:cx5="http://schemas.microsoft.com/office/drawing/2016/5/11/chartex" xmlns:cx4="http://schemas.microsoft.com/office/drawing/2016/5/10/chartex" xmlns:cx3="http://schemas.microsoft.com/office/drawing/2016/5/9/chartex" xmlns:cx2="http://schemas.microsoft.com/office/drawing/2015/10/21/chartex" xmlns:cx1="http://schemas.microsoft.com/office/drawing/2015/9/8/chartex">
             <w:pict>
               <v:shape w14:anchorId="4C70AD31" id="Text Box 19" o:spid="_x0000_s1042" type="#_x0000_t202" style="position:absolute;margin-left:1.5pt;margin-top:128.1pt;width:439.35pt;height:.05pt;z-index:251729920;visibility:visible;mso-wrap-style:square;mso-wrap-distance-left:9pt;mso-wrap-distance-top:0;mso-wrap-distance-right:9pt;mso-wrap-distance-bottom:0;mso-position-horizontal:absolute;mso-position-horizontal-relative:text;mso-position-vertical:absolute;mso-position-vertical-relative:text;v-text-anchor:top" o:gfxdata="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" stroked="f">
                 <v:textbox style="mso-fit-shape-to-text:t" inset="0,0,0,0">
@@ -29157,7 +29179,7 @@
                                 <w:szCs w:val="24"/>
                               </w:rPr>
                             </w:pPr>
-                            <w:bookmarkStart w:id="74" w:name="_Toc479095462"/>
+                            <w:bookmarkStart w:id="75" w:name="_Toc479095462"/>
                             <w:r>
                               <w:rPr>
                                 <w:rFonts w:ascii="Times New Roman" w:hAnsi="Times New Roman" w:cs="Times New Roman"/>
@@ -29222,7 +29244,7 @@
                               </w:rPr>
                               <w:t>. Đăng ký thẻ thất bại</w:t>
                             </w:r>
-                            <w:bookmarkEnd w:id="74"/>
+                            <w:bookmarkEnd w:id="75"/>
                           </w:p>
                         </w:txbxContent>
                       </wps:txbx>
@@ -29238,7 +29260,7 @@
               </wp:anchor>
             </w:drawing>
           </mc:Choice>
-          <mc:Fallback>
+          <mc:Fallback xmlns:cx8="http://schemas.microsoft.com/office/drawing/2016/5/14/chartex" xmlns:cx7="http://schemas.microsoft.com/office/drawing/2016/5/13/chartex" xmlns:cx6="http://schemas.microsoft.com/office/drawing/2016/5/12/chartex" xmlns:cx5="http://schemas.microsoft.com/office/drawing/2016/5/11/chartex" xmlns:cx4="http://schemas.microsoft.com/office/drawing/2016/5/10/chartex" xmlns:cx3="http://schemas.microsoft.com/office/drawing/2016/5/9/chartex" xmlns:cx2="http://schemas.microsoft.com/office/drawing/2015/10/21/chartex" xmlns:cx1="http://schemas.microsoft.com/office/drawing/2015/9/8/chartex">
             <w:pict>
               <v:shape w14:anchorId="4D9743D8" id="Text Box 21" o:spid="_x0000_s1043" type="#_x0000_t202" style="position:absolute;margin-left:1.5pt;margin-top:287.1pt;width:439.35pt;height:.05pt;z-index:251732992;visibility:visible;mso-wrap-style:square;mso-wrap-distance-left:9pt;mso-wrap-distance-top:0;mso-wrap-distance-right:9pt;mso-wrap-distance-bottom:0;mso-position-horizontal:absolute;mso-position-horizontal-relative:text;mso-position-vertical:absolute;mso-position-vertical-relative:text;v-text-anchor:top" o:gfxdata="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" stroked="f">
                 <v:textbox style="mso-fit-shape-to-text:t" inset="0,0,0,0">
@@ -29455,7 +29477,7 @@
           <w:shd w:val="clear" w:color="auto" w:fill="FFFFFF"/>
         </w:rPr>
       </w:pPr>
-      <w:bookmarkStart w:id="75" w:name="_Toc479095538"/>
+      <w:bookmarkStart w:id="76" w:name="_Toc479095538"/>
       <w:r>
         <w:rPr>
           <w:rFonts w:ascii="Times New Roman" w:hAnsi="Times New Roman"/>
@@ -29467,7 +29489,7 @@
         <w:lastRenderedPageBreak/>
         <w:t>HỦY THẺ:</w:t>
       </w:r>
-      <w:bookmarkEnd w:id="75"/>
+      <w:bookmarkEnd w:id="76"/>
     </w:p>
     <w:tbl>
       <w:tblPr>
@@ -30063,7 +30085,7 @@
         </w:rPr>
         <w:t xml:space="preserve"> </w:t>
       </w:r>
-      <w:bookmarkStart w:id="76" w:name="_Toc479095539"/>
+      <w:bookmarkStart w:id="77" w:name="_Toc479095539"/>
       <w:r>
         <w:rPr>
           <w:rFonts w:ascii="Times New Roman" w:hAnsi="Times New Roman"/>
@@ -30074,7 +30096,7 @@
         </w:rPr>
         <w:t>TÌM KIẾM:</w:t>
       </w:r>
-      <w:bookmarkEnd w:id="76"/>
+      <w:bookmarkEnd w:id="77"/>
     </w:p>
     <w:tbl>
       <w:tblPr>
@@ -30707,7 +30729,7 @@
           <w:shd w:val="clear" w:color="auto" w:fill="FFFFFF"/>
         </w:rPr>
       </w:pPr>
-      <w:bookmarkStart w:id="77" w:name="_Toc479095540"/>
+      <w:bookmarkStart w:id="78" w:name="_Toc479095540"/>
       <w:r>
         <w:rPr>
           <w:rFonts w:ascii="Times New Roman" w:hAnsi="Times New Roman"/>
@@ -30719,9 +30741,9 @@
         <w:lastRenderedPageBreak/>
         <w:t>THIẾT KẾ CƠ SỞ DỮ LIỆU:</w:t>
       </w:r>
-      <w:bookmarkEnd w:id="77"/>
-    </w:p>
-    <w:bookmarkStart w:id="78" w:name="_Toc479095541"/>
+      <w:bookmarkEnd w:id="78"/>
+    </w:p>
+    <w:bookmarkStart w:id="79" w:name="_Toc479095541"/>
     <w:p>
       <w:pPr>
         <w:pStyle w:val="ListParagraph"/>
@@ -30792,7 +30814,7 @@
                                 <w:szCs w:val="24"/>
                               </w:rPr>
                             </w:pPr>
-                            <w:bookmarkStart w:id="79" w:name="_Toc479095463"/>
+                            <w:bookmarkStart w:id="80" w:name="_Toc479095463"/>
                             <w:r>
                               <w:rPr>
                                 <w:rFonts w:ascii="Times New Roman" w:hAnsi="Times New Roman" w:cs="Times New Roman"/>
@@ -30857,7 +30879,7 @@
                               </w:rPr>
                               <w:t>. CDM</w:t>
                             </w:r>
-                            <w:bookmarkEnd w:id="79"/>
+                            <w:bookmarkEnd w:id="80"/>
                           </w:p>
                         </w:txbxContent>
                       </wps:txbx>
@@ -30873,7 +30895,7 @@
               </wp:anchor>
             </w:drawing>
           </mc:Choice>
-          <mc:Fallback>
+          <mc:Fallback xmlns:cx8="http://schemas.microsoft.com/office/drawing/2016/5/14/chartex" xmlns:cx7="http://schemas.microsoft.com/office/drawing/2016/5/13/chartex" xmlns:cx6="http://schemas.microsoft.com/office/drawing/2016/5/12/chartex" xmlns:cx5="http://schemas.microsoft.com/office/drawing/2016/5/11/chartex" xmlns:cx4="http://schemas.microsoft.com/office/drawing/2016/5/10/chartex" xmlns:cx3="http://schemas.microsoft.com/office/drawing/2016/5/9/chartex" xmlns:cx2="http://schemas.microsoft.com/office/drawing/2015/10/21/chartex" xmlns:cx1="http://schemas.microsoft.com/office/drawing/2015/9/8/chartex">
             <w:pict>
               <v:shape w14:anchorId="4853ED63" id="Text Box 26" o:spid="_x0000_s1044" type="#_x0000_t202" style="position:absolute;left:0;text-align:left;margin-left:-.15pt;margin-top:166.65pt;width:439.35pt;height:.05pt;z-index:251736064;visibility:visible;mso-wrap-style:square;mso-wrap-distance-left:9pt;mso-wrap-distance-top:0;mso-wrap-distance-right:9pt;mso-wrap-distance-bottom:0;mso-position-horizontal:absolute;mso-position-horizontal-relative:text;mso-position-vertical:absolute;mso-position-vertical-relative:text;v-text-anchor:top" o:gfxdata="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" stroked="f">
                 <v:textbox style="mso-fit-shape-to-text:t" inset="0,0,0,0">
@@ -31045,7 +31067,7 @@
         </w:rPr>
         <w:t>:</w:t>
       </w:r>
-      <w:bookmarkEnd w:id="78"/>
+      <w:bookmarkEnd w:id="79"/>
     </w:p>
     <w:p>
       <w:pPr>
@@ -31064,7 +31086,7 @@
           <w:sz w:val="28"/>
         </w:rPr>
       </w:pPr>
-      <w:bookmarkStart w:id="80" w:name="_Toc479095542"/>
+      <w:bookmarkStart w:id="81" w:name="_Toc479095542"/>
       <w:r>
         <w:rPr>
           <w:rFonts w:ascii="Times New Roman" w:hAnsi="Times New Roman"/>
@@ -31137,7 +31159,7 @@
         </w:rPr>
         <w:t>Mô hình dữ liệu vật lý:</w:t>
       </w:r>
-      <w:bookmarkEnd w:id="80"/>
+      <w:bookmarkEnd w:id="81"/>
     </w:p>
     <w:p>
       <w:pPr>
@@ -31160,7 +31182,7 @@
           <w:szCs w:val="24"/>
         </w:rPr>
       </w:pPr>
-      <w:bookmarkStart w:id="81" w:name="_Toc479095464"/>
+      <w:bookmarkStart w:id="82" w:name="_Toc479095464"/>
       <w:r>
         <w:rPr>
           <w:rFonts w:ascii="Times New Roman" w:hAnsi="Times New Roman" w:cs="Times New Roman"/>
@@ -31225,9 +31247,9 @@
         </w:rPr>
         <w:t>. PDM</w:t>
       </w:r>
-      <w:bookmarkEnd w:id="81"/>
-    </w:p>
-    <w:bookmarkStart w:id="82" w:name="_Toc479095543"/>
+      <w:bookmarkEnd w:id="82"/>
+    </w:p>
+    <w:bookmarkStart w:id="83" w:name="_Toc479095543"/>
     <w:p>
       <w:pPr>
         <w:pStyle w:val="ListParagraph"/>
@@ -31297,7 +31319,7 @@
                                 <w:szCs w:val="24"/>
                               </w:rPr>
                             </w:pPr>
-                            <w:bookmarkStart w:id="83" w:name="_Toc479095465"/>
+                            <w:bookmarkStart w:id="84" w:name="_Toc479095465"/>
                             <w:r>
                               <w:rPr>
                                 <w:rFonts w:ascii="Times New Roman" w:hAnsi="Times New Roman" w:cs="Times New Roman"/>
@@ -31362,7 +31384,7 @@
                               </w:rPr>
                               <w:t>. Lược đồ quan hệ</w:t>
                             </w:r>
-                            <w:bookmarkEnd w:id="83"/>
+                            <w:bookmarkEnd w:id="84"/>
                           </w:p>
                         </w:txbxContent>
                       </wps:txbx>
@@ -31378,7 +31400,7 @@
               </wp:anchor>
             </w:drawing>
           </mc:Choice>
-          <mc:Fallback>
+          <mc:Fallback xmlns:cx8="http://schemas.microsoft.com/office/drawing/2016/5/14/chartex" xmlns:cx7="http://schemas.microsoft.com/office/drawing/2016/5/13/chartex" xmlns:cx6="http://schemas.microsoft.com/office/drawing/2016/5/12/chartex" xmlns:cx5="http://schemas.microsoft.com/office/drawing/2016/5/11/chartex" xmlns:cx4="http://schemas.microsoft.com/office/drawing/2016/5/10/chartex" xmlns:cx3="http://schemas.microsoft.com/office/drawing/2016/5/9/chartex" xmlns:cx2="http://schemas.microsoft.com/office/drawing/2015/10/21/chartex" xmlns:cx1="http://schemas.microsoft.com/office/drawing/2015/9/8/chartex">
             <w:pict>
               <v:shape w14:anchorId="00DE8068" id="Text Box 30" o:spid="_x0000_s1045" type="#_x0000_t202" style="position:absolute;left:0;text-align:left;margin-left:-.15pt;margin-top:185.3pt;width:439.35pt;height:.05pt;z-index:251740160;visibility:visible;mso-wrap-style:square;mso-wrap-distance-left:9pt;mso-wrap-distance-top:0;mso-wrap-distance-right:9pt;mso-wrap-distance-bottom:0;mso-position-horizontal:absolute;mso-position-horizontal-relative:text;mso-position-vertical:absolute;mso-position-vertical-relative:text;v-text-anchor:top" o:gfxdata="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" stroked="f">
                 <v:textbox style="mso-fit-shape-to-text:t" inset="0,0,0,0">
@@ -31542,7 +31564,7 @@
         </w:rPr>
         <w:t>Lược đồ quan hệ:</w:t>
       </w:r>
-      <w:bookmarkEnd w:id="82"/>
+      <w:bookmarkEnd w:id="83"/>
     </w:p>
     <w:p>
       <w:pPr>
@@ -31587,7 +31609,7 @@
         <w:lastRenderedPageBreak/>
         <w:t xml:space="preserve"> </w:t>
       </w:r>
-      <w:bookmarkStart w:id="84" w:name="_Toc479095544"/>
+      <w:bookmarkStart w:id="85" w:name="_Toc479095544"/>
       <w:r>
         <w:rPr>
           <w:rFonts w:ascii="Times New Roman" w:hAnsi="Times New Roman"/>
@@ -31599,7 +31621,7 @@
         </w:rPr>
         <w:t>CÀI ĐẶT HỆ THỐNG</w:t>
       </w:r>
-      <w:bookmarkEnd w:id="84"/>
+      <w:bookmarkEnd w:id="85"/>
     </w:p>
     <w:p>
       <w:pPr>
@@ -31733,7 +31755,7 @@
       <w:r>
         <w:tab/>
       </w:r>
-      <w:bookmarkStart w:id="85" w:name="_Toc479095545"/>
+      <w:bookmarkStart w:id="86" w:name="_Toc479095545"/>
       <w:r>
         <w:rPr>
           <w:rFonts w:ascii="Times New Roman" w:hAnsi="Times New Roman"/>
@@ -31744,7 +31766,7 @@
         </w:rPr>
         <w:t>CÀI ĐẶT XAMPP:</w:t>
       </w:r>
-      <w:bookmarkEnd w:id="85"/>
+      <w:bookmarkEnd w:id="86"/>
     </w:p>
     <w:p>
       <w:pPr>
@@ -31882,7 +31904,7 @@
                                 <w:szCs w:val="24"/>
                               </w:rPr>
                             </w:pPr>
-                            <w:bookmarkStart w:id="86" w:name="_Toc479095466"/>
+                            <w:bookmarkStart w:id="87" w:name="_Toc479095466"/>
                             <w:r>
                               <w:rPr>
                                 <w:rFonts w:ascii="Times New Roman" w:hAnsi="Times New Roman" w:cs="Times New Roman"/>
@@ -31957,7 +31979,7 @@
                               </w:rPr>
                               <w:t xml:space="preserve"> )</w:t>
                             </w:r>
-                            <w:bookmarkEnd w:id="86"/>
+                            <w:bookmarkEnd w:id="87"/>
                           </w:p>
                         </w:txbxContent>
                       </wps:txbx>
@@ -31973,7 +31995,7 @@
               </wp:anchor>
             </w:drawing>
           </mc:Choice>
-          <mc:Fallback>
+          <mc:Fallback xmlns:cx8="http://schemas.microsoft.com/office/drawing/2016/5/14/chartex" xmlns:cx7="http://schemas.microsoft.com/office/drawing/2016/5/13/chartex" xmlns:cx6="http://schemas.microsoft.com/office/drawing/2016/5/12/chartex" xmlns:cx5="http://schemas.microsoft.com/office/drawing/2016/5/11/chartex" xmlns:cx4="http://schemas.microsoft.com/office/drawing/2016/5/10/chartex" xmlns:cx3="http://schemas.microsoft.com/office/drawing/2016/5/9/chartex" xmlns:cx2="http://schemas.microsoft.com/office/drawing/2015/10/21/chartex" xmlns:cx1="http://schemas.microsoft.com/office/drawing/2015/9/8/chartex">
             <w:pict>
               <v:shape w14:anchorId="6F19D734" id="Text Box 34" o:spid="_x0000_s1046" type="#_x0000_t202" style="position:absolute;left:0;text-align:left;margin-left:43.8pt;margin-top:325.9pt;width:381pt;height:.05pt;z-index:251746304;visibility:visible;mso-wrap-style:square;mso-wrap-distance-left:9pt;mso-wrap-distance-top:0;mso-wrap-distance-right:9pt;mso-wrap-distance-bottom:0;mso-position-horizontal:absolute;mso-position-horizontal-relative:text;mso-position-vertical:absolute;mso-position-vertical-relative:text;v-text-anchor:top" o:gfxdata="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" stroked="f">
                 <v:textbox style="mso-fit-shape-to-text:t" inset="0,0,0,0">
@@ -32378,7 +32400,7 @@
                                 <w:szCs w:val="24"/>
                               </w:rPr>
                             </w:pPr>
-                            <w:bookmarkStart w:id="87" w:name="_Toc479095467"/>
+                            <w:bookmarkStart w:id="88" w:name="_Toc479095467"/>
                             <w:r>
                               <w:rPr>
                                 <w:rFonts w:ascii="Times New Roman" w:hAnsi="Times New Roman" w:cs="Times New Roman"/>
@@ -32452,7 +32474,7 @@
                               </w:rPr>
                               <w:t>ao diện cài đặt xampp (2)</w:t>
                             </w:r>
-                            <w:bookmarkEnd w:id="87"/>
+                            <w:bookmarkEnd w:id="88"/>
                           </w:p>
                         </w:txbxContent>
                       </wps:txbx>
@@ -32468,7 +32490,7 @@
               </wp:anchor>
             </w:drawing>
           </mc:Choice>
-          <mc:Fallback>
+          <mc:Fallback xmlns:cx8="http://schemas.microsoft.com/office/drawing/2016/5/14/chartex" xmlns:cx7="http://schemas.microsoft.com/office/drawing/2016/5/13/chartex" xmlns:cx6="http://schemas.microsoft.com/office/drawing/2016/5/12/chartex" xmlns:cx5="http://schemas.microsoft.com/office/drawing/2016/5/11/chartex" xmlns:cx4="http://schemas.microsoft.com/office/drawing/2016/5/10/chartex" xmlns:cx3="http://schemas.microsoft.com/office/drawing/2016/5/9/chartex" xmlns:cx2="http://schemas.microsoft.com/office/drawing/2015/10/21/chartex" xmlns:cx1="http://schemas.microsoft.com/office/drawing/2015/9/8/chartex">
             <w:pict>
               <v:shape w14:anchorId="0E643DFD" id="Text Box 35" o:spid="_x0000_s1047" type="#_x0000_t202" style="position:absolute;margin-left:26.95pt;margin-top:326.45pt;width:385.5pt;height:.05pt;z-index:251748352;visibility:visible;mso-wrap-style:square;mso-wrap-distance-left:9pt;mso-wrap-distance-top:0;mso-wrap-distance-right:9pt;mso-wrap-distance-bottom:0;mso-position-horizontal:absolute;mso-position-horizontal-relative:text;mso-position-vertical:absolute;mso-position-vertical-relative:text;v-text-anchor:top" o:gfxdata="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" stroked="f">
                 <v:textbox style="mso-fit-shape-to-text:t" inset="0,0,0,0">
@@ -32994,7 +33016,7 @@
                                 <w:szCs w:val="24"/>
                               </w:rPr>
                             </w:pPr>
-                            <w:bookmarkStart w:id="88" w:name="_Toc479095468"/>
+                            <w:bookmarkStart w:id="89" w:name="_Toc479095468"/>
                             <w:r>
                               <w:rPr>
                                 <w:rFonts w:ascii="Times New Roman" w:hAnsi="Times New Roman" w:cs="Times New Roman"/>
@@ -33059,7 +33081,7 @@
                               </w:rPr>
                               <w:t>. Giao diện chọn nơi cài đặt xampp</w:t>
                             </w:r>
-                            <w:bookmarkEnd w:id="88"/>
+                            <w:bookmarkEnd w:id="89"/>
                           </w:p>
                         </w:txbxContent>
                       </wps:txbx>
@@ -33075,7 +33097,7 @@
               </wp:anchor>
             </w:drawing>
           </mc:Choice>
-          <mc:Fallback>
+          <mc:Fallback xmlns:cx8="http://schemas.microsoft.com/office/drawing/2016/5/14/chartex" xmlns:cx7="http://schemas.microsoft.com/office/drawing/2016/5/13/chartex" xmlns:cx6="http://schemas.microsoft.com/office/drawing/2016/5/12/chartex" xmlns:cx5="http://schemas.microsoft.com/office/drawing/2016/5/11/chartex" xmlns:cx4="http://schemas.microsoft.com/office/drawing/2016/5/10/chartex" xmlns:cx3="http://schemas.microsoft.com/office/drawing/2016/5/9/chartex" xmlns:cx2="http://schemas.microsoft.com/office/drawing/2015/10/21/chartex" xmlns:cx1="http://schemas.microsoft.com/office/drawing/2015/9/8/chartex">
             <w:pict>
               <v:shape w14:anchorId="5678249D" id="Text Box 36" o:spid="_x0000_s1048" type="#_x0000_t202" style="position:absolute;left:0;text-align:left;margin-left:26.2pt;margin-top:328.35pt;width:387pt;height:.05pt;z-index:251750400;visibility:visible;mso-wrap-style:square;mso-wrap-distance-left:9pt;mso-wrap-distance-top:0;mso-wrap-distance-right:9pt;mso-wrap-distance-bottom:0;mso-position-horizontal:absolute;mso-position-horizontal-relative:text;mso-position-vertical:absolute;mso-position-vertical-relative:text;v-text-anchor:top" o:gfxdata="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" stroked="f">
                 <v:textbox style="mso-fit-shape-to-text:t" inset="0,0,0,0">
@@ -33411,7 +33433,7 @@
           <w:szCs w:val="28"/>
         </w:rPr>
       </w:pPr>
-      <w:bookmarkStart w:id="89" w:name="_Toc479095546"/>
+      <w:bookmarkStart w:id="90" w:name="_Toc479095546"/>
       <w:r>
         <w:rPr>
           <w:rFonts w:ascii="Times New Roman" w:hAnsi="Times New Roman"/>
@@ -33430,7 +33452,7 @@
         </w:rPr>
         <w:t>:</w:t>
       </w:r>
-      <w:bookmarkEnd w:id="89"/>
+      <w:bookmarkEnd w:id="90"/>
     </w:p>
     <w:p>
       <w:pPr>
@@ -33475,8 +33497,6 @@
         </w:rPr>
         <w:t xml:space="preserve"> </w:t>
       </w:r>
-      <w:bookmarkStart w:id="90" w:name="_GoBack"/>
-      <w:bookmarkEnd w:id="90"/>
     </w:p>
     <w:p>
       <w:pPr>
@@ -33845,7 +33865,7 @@
               </wp:anchor>
             </w:drawing>
           </mc:Choice>
-          <mc:Fallback>
+          <mc:Fallback xmlns:cx8="http://schemas.microsoft.com/office/drawing/2016/5/14/chartex" xmlns:cx7="http://schemas.microsoft.com/office/drawing/2016/5/13/chartex" xmlns:cx6="http://schemas.microsoft.com/office/drawing/2016/5/12/chartex" xmlns:cx5="http://schemas.microsoft.com/office/drawing/2016/5/11/chartex" xmlns:cx4="http://schemas.microsoft.com/office/drawing/2016/5/10/chartex" xmlns:cx3="http://schemas.microsoft.com/office/drawing/2016/5/9/chartex" xmlns:cx2="http://schemas.microsoft.com/office/drawing/2015/10/21/chartex" xmlns:cx1="http://schemas.microsoft.com/office/drawing/2015/9/8/chartex">
             <w:pict>
               <v:shape w14:anchorId="75F6FE4C" id="Text Box 45" o:spid="_x0000_s1049" type="#_x0000_t202" style="position:absolute;left:0;text-align:left;margin-left:75.7pt;margin-top:515.4pt;width:4in;height:.05pt;z-index:251757568;visibility:visible;mso-wrap-style:square;mso-wrap-distance-left:9pt;mso-wrap-distance-top:0;mso-wrap-distance-right:9pt;mso-wrap-distance-bottom:0;mso-position-horizontal:absolute;mso-position-horizontal-relative:text;mso-position-vertical:absolute;mso-position-vertical-relative:text;v-text-anchor:top" o:gfxdata="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" stroked="f">
                 <v:textbox style="mso-fit-shape-to-text:t" inset="0,0,0,0">
@@ -34119,7 +34139,7 @@
               </wp:anchor>
             </w:drawing>
           </mc:Choice>
-          <mc:Fallback>
+          <mc:Fallback xmlns:cx8="http://schemas.microsoft.com/office/drawing/2016/5/14/chartex" xmlns:cx7="http://schemas.microsoft.com/office/drawing/2016/5/13/chartex" xmlns:cx6="http://schemas.microsoft.com/office/drawing/2016/5/12/chartex" xmlns:cx5="http://schemas.microsoft.com/office/drawing/2016/5/11/chartex" xmlns:cx4="http://schemas.microsoft.com/office/drawing/2016/5/10/chartex" xmlns:cx3="http://schemas.microsoft.com/office/drawing/2016/5/9/chartex" xmlns:cx2="http://schemas.microsoft.com/office/drawing/2015/10/21/chartex" xmlns:cx1="http://schemas.microsoft.com/office/drawing/2015/9/8/chartex">
             <w:pict>
               <v:shape w14:anchorId="0B6B3506" id="Text Box 43" o:spid="_x0000_s1050" type="#_x0000_t202" style="position:absolute;left:0;text-align:left;margin-left:-.15pt;margin-top:176.15pt;width:439.35pt;height:.05pt;z-index:251754496;visibility:visible;mso-wrap-style:square;mso-wrap-distance-left:9pt;mso-wrap-distance-top:0;mso-wrap-distance-right:9pt;mso-wrap-distance-bottom:0;mso-position-horizontal:absolute;mso-position-horizontal-relative:text;mso-position-vertical:absolute;mso-position-vertical-relative:text;v-text-anchor:top" o:gfxdata="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" stroked="f">
                 <v:textbox style="mso-fit-shape-to-text:t" inset="0,0,0,0">
@@ -34435,7 +34455,7 @@
               </wp:anchor>
             </w:drawing>
           </mc:Choice>
-          <mc:Fallback>
+          <mc:Fallback xmlns:cx8="http://schemas.microsoft.com/office/drawing/2016/5/14/chartex" xmlns:cx7="http://schemas.microsoft.com/office/drawing/2016/5/13/chartex" xmlns:cx6="http://schemas.microsoft.com/office/drawing/2016/5/12/chartex" xmlns:cx5="http://schemas.microsoft.com/office/drawing/2016/5/11/chartex" xmlns:cx4="http://schemas.microsoft.com/office/drawing/2016/5/10/chartex" xmlns:cx3="http://schemas.microsoft.com/office/drawing/2016/5/9/chartex" xmlns:cx2="http://schemas.microsoft.com/office/drawing/2015/10/21/chartex" xmlns:cx1="http://schemas.microsoft.com/office/drawing/2015/9/8/chartex">
             <w:pict>
               <v:shape w14:anchorId="487EFE47" id="Text Box 47" o:spid="_x0000_s1051" type="#_x0000_t202" style="position:absolute;left:0;text-align:left;margin-left:68.2pt;margin-top:422.75pt;width:302.25pt;height:.05pt;z-index:251760640;visibility:visible;mso-wrap-style:square;mso-wrap-distance-left:9pt;mso-wrap-distance-top:0;mso-wrap-distance-right:9pt;mso-wrap-distance-bottom:0;mso-position-horizontal:absolute;mso-position-horizontal-relative:text;mso-position-vertical:absolute;mso-position-vertical-relative:text;v-text-anchor:top" o:gfxdata="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" stroked="f">
                 <v:textbox style="mso-fit-shape-to-text:t" inset="0,0,0,0">
@@ -35433,7 +35453,7 @@
 </file>
 
 <file path=word/endnotes.xml><?xml version="1.0" encoding="utf-8"?>
-<w:endnotes xmlns:wpc="http://schemas.microsoft.com/office/word/2010/wordprocessingCanvas" xmlns:cx="http://schemas.microsoft.com/office/drawing/2014/chartex" xmlns:cx1="http://schemas.microsoft.com/office/drawing/2015/9/8/chartex" xmlns:cx2="http://schemas.microsoft.com/office/drawing/2015/10/21/chartex" xmlns:cx3="http://schemas.microsoft.com/office/drawing/2016/5/9/chartex" xmlns:cx4="http://schemas.microsoft.com/office/drawing/2016/5/10/chartex" xmlns:cx5="http://schemas.microsoft.com/office/drawing/2016/5/11/chartex" xmlns:cx6="http://schemas.microsoft.com/office/drawing/2016/5/12/chartex" xmlns:cx7="http://schemas.microsoft.com/office/drawing/2016/5/13/chartex" xmlns:cx8="http://schemas.microsoft.com/office/drawing/2016/5/14/chartex" xmlns:mc="http://schemas.openxmlformats.org/markup-compatibility/2006" xmlns:o="urn:schemas-microsoft-com:office:office" xmlns:r="http://schemas.openxmlformats.org/officeDocument/2006/relationships" xmlns:m="http://schemas.openxmlformats.org/officeDocument/2006/math" xmlns:v="urn:schemas-microsoft-com:vml" xmlns:wp14="http://schemas.microsoft.com/office/word/2010/wordprocessingDrawing" xmlns:wp="http://schemas.openxmlformats.org/drawingml/2006/wordprocessingDrawing" xmlns:w10="urn:schemas-microsoft-com:office:word" xmlns:w="http://schemas.openxmlformats.org/wordprocessingml/2006/main" xmlns:w14="http://schemas.microsoft.com/office/word/2010/wordml" xmlns:w15="http://schemas.microsoft.com/office/word/2012/wordml" xmlns:w16se="http://schemas.microsoft.com/office/word/2015/wordml/symex" xmlns:wpg="http://schemas.microsoft.com/office/word/2010/wordprocessingGroup" xmlns:wpi="http://schemas.microsoft.com/office/word/2010/wordprocessingInk" xmlns:wne="http://schemas.microsoft.com/office/word/2006/wordml" xmlns:wps="http://schemas.microsoft.com/office/word/2010/wordprocessingShape" mc:Ignorable="w14 w15 w16se wp14">
+<w:endnotes xmlns:wpc="http://schemas.microsoft.com/office/word/2010/wordprocessingCanvas" xmlns:cx="http://schemas.microsoft.com/office/drawing/2014/chartex" xmlns:mc="http://schemas.openxmlformats.org/markup-compatibility/2006" xmlns:o="urn:schemas-microsoft-com:office:office" xmlns:r="http://schemas.openxmlformats.org/officeDocument/2006/relationships" xmlns:m="http://schemas.openxmlformats.org/officeDocument/2006/math" xmlns:v="urn:schemas-microsoft-com:vml" xmlns:wp14="http://schemas.microsoft.com/office/word/2010/wordprocessingDrawing" xmlns:wp="http://schemas.openxmlformats.org/drawingml/2006/wordprocessingDrawing" xmlns:w10="urn:schemas-microsoft-com:office:word" xmlns:w="http://schemas.openxmlformats.org/wordprocessingml/2006/main" xmlns:w14="http://schemas.microsoft.com/office/word/2010/wordml" xmlns:w15="http://schemas.microsoft.com/office/word/2012/wordml" xmlns:w16se="http://schemas.microsoft.com/office/word/2015/wordml/symex" xmlns:wpg="http://schemas.microsoft.com/office/word/2010/wordprocessingGroup" xmlns:wpi="http://schemas.microsoft.com/office/word/2010/wordprocessingInk" xmlns:wne="http://schemas.microsoft.com/office/word/2006/wordml" xmlns:wps="http://schemas.microsoft.com/office/word/2010/wordprocessingShape" mc:Ignorable="w14 w15 w16se wp14">
   <w:endnote w:type="separator" w:id="-1">
     <w:p>
       <w:pPr>
@@ -35458,7 +35478,7 @@
 </file>
 
 <file path=word/footer1.xml><?xml version="1.0" encoding="utf-8"?>
-<w:ftr xmlns:wpc="http://schemas.microsoft.com/office/word/2010/wordprocessingCanvas" xmlns:cx="http://schemas.microsoft.com/office/drawing/2014/chartex" xmlns:cx1="http://schemas.microsoft.com/office/drawing/2015/9/8/chartex" xmlns:cx2="http://schemas.microsoft.com/office/drawing/2015/10/21/chartex" xmlns:cx3="http://schemas.microsoft.com/office/drawing/2016/5/9/chartex" xmlns:cx4="http://schemas.microsoft.com/office/drawing/2016/5/10/chartex" xmlns:cx5="http://schemas.microsoft.com/office/drawing/2016/5/11/chartex" xmlns:cx6="http://schemas.microsoft.com/office/drawing/2016/5/12/chartex" xmlns:cx7="http://schemas.microsoft.com/office/drawing/2016/5/13/chartex" xmlns:cx8="http://schemas.microsoft.com/office/drawing/2016/5/14/chartex" xmlns:mc="http://schemas.openxmlformats.org/markup-compatibility/2006" xmlns:o="urn:schemas-microsoft-com:office:office" xmlns:r="http://schemas.openxmlformats.org/officeDocument/2006/relationships" xmlns:m="http://schemas.openxmlformats.org/officeDocument/2006/math" xmlns:v="urn:schemas-microsoft-com:vml" xmlns:wp14="http://schemas.microsoft.com/office/word/2010/wordprocessingDrawing" xmlns:wp="http://schemas.openxmlformats.org/drawingml/2006/wordprocessingDrawing" xmlns:w10="urn:schemas-microsoft-com:office:word" xmlns:w="http://schemas.openxmlformats.org/wordprocessingml/2006/main" xmlns:w14="http://schemas.microsoft.com/office/word/2010/wordml" xmlns:w15="http://schemas.microsoft.com/office/word/2012/wordml" xmlns:w16se="http://schemas.microsoft.com/office/word/2015/wordml/symex" xmlns:wpg="http://schemas.microsoft.com/office/word/2010/wordprocessingGroup" xmlns:wpi="http://schemas.microsoft.com/office/word/2010/wordprocessingInk" xmlns:wne="http://schemas.microsoft.com/office/word/2006/wordml" xmlns:wps="http://schemas.microsoft.com/office/word/2010/wordprocessingShape" mc:Ignorable="w14 w15 w16se wp14">
+<w:ftr xmlns:wpc="http://schemas.microsoft.com/office/word/2010/wordprocessingCanvas" xmlns:cx="http://schemas.microsoft.com/office/drawing/2014/chartex" xmlns:mc="http://schemas.openxmlformats.org/markup-compatibility/2006" xmlns:o="urn:schemas-microsoft-com:office:office" xmlns:r="http://schemas.openxmlformats.org/officeDocument/2006/relationships" xmlns:m="http://schemas.openxmlformats.org/officeDocument/2006/math" xmlns:v="urn:schemas-microsoft-com:vml" xmlns:wp14="http://schemas.microsoft.com/office/word/2010/wordprocessingDrawing" xmlns:wp="http://schemas.openxmlformats.org/drawingml/2006/wordprocessingDrawing" xmlns:w10="urn:schemas-microsoft-com:office:word" xmlns:w="http://schemas.openxmlformats.org/wordprocessingml/2006/main" xmlns:w14="http://schemas.microsoft.com/office/word/2010/wordml" xmlns:w15="http://schemas.microsoft.com/office/word/2012/wordml" xmlns:w16se="http://schemas.microsoft.com/office/word/2015/wordml/symex" xmlns:wpg="http://schemas.microsoft.com/office/word/2010/wordprocessingGroup" xmlns:wpi="http://schemas.microsoft.com/office/word/2010/wordprocessingInk" xmlns:wne="http://schemas.microsoft.com/office/word/2006/wordml" xmlns:wps="http://schemas.microsoft.com/office/word/2010/wordprocessingShape" mc:Ignorable="w14 w15 w16se wp14">
   <w:sdt>
     <w:sdtPr>
       <w:id w:val="221578323"/>
@@ -35499,7 +35519,7 @@
           <w:rPr>
             <w:noProof/>
           </w:rPr>
-          <w:t>45</w:t>
+          <w:t>22</w:t>
         </w:r>
         <w:r>
           <w:rPr>
@@ -35519,7 +35539,7 @@
 </file>
 
 <file path=word/footnotes.xml><?xml version="1.0" encoding="utf-8"?>
-<w:footnotes xmlns:wpc="http://schemas.microsoft.com/office/word/2010/wordprocessingCanvas" xmlns:cx="http://schemas.microsoft.com/office/drawing/2014/chartex" xmlns:cx1="http://schemas.microsoft.com/office/drawing/2015/9/8/chartex" xmlns:cx2="http://schemas.microsoft.com/office/drawing/2015/10/21/chartex" xmlns:cx3="http://schemas.microsoft.com/office/drawing/2016/5/9/chartex" xmlns:cx4="http://schemas.microsoft.com/office/drawing/2016/5/10/chartex" xmlns:cx5="http://schemas.microsoft.com/office/drawing/2016/5/11/chartex" xmlns:cx6="http://schemas.microsoft.com/office/drawing/2016/5/12/chartex" xmlns:cx7="http://schemas.microsoft.com/office/drawing/2016/5/13/chartex" xmlns:cx8="http://schemas.microsoft.com/office/drawing/2016/5/14/chartex" xmlns:mc="http://schemas.openxmlformats.org/markup-compatibility/2006" xmlns:o="urn:schemas-microsoft-com:office:office" xmlns:r="http://schemas.openxmlformats.org/officeDocument/2006/relationships" xmlns:m="http://schemas.openxmlformats.org/officeDocument/2006/math" xmlns:v="urn:schemas-microsoft-com:vml" xmlns:wp14="http://schemas.microsoft.com/office/word/2010/wordprocessingDrawing" xmlns:wp="http://schemas.openxmlformats.org/drawingml/2006/wordprocessingDrawing" xmlns:w10="urn:schemas-microsoft-com:office:word" xmlns:w="http://schemas.openxmlformats.org/wordprocessingml/2006/main" xmlns:w14="http://schemas.microsoft.com/office/word/2010/wordml" xmlns:w15="http://schemas.microsoft.com/office/word/2012/wordml" xmlns:w16se="http://schemas.microsoft.com/office/word/2015/wordml/symex" xmlns:wpg="http://schemas.microsoft.com/office/word/2010/wordprocessingGroup" xmlns:wpi="http://schemas.microsoft.com/office/word/2010/wordprocessingInk" xmlns:wne="http://schemas.microsoft.com/office/word/2006/wordml" xmlns:wps="http://schemas.microsoft.com/office/word/2010/wordprocessingShape" mc:Ignorable="w14 w15 w16se wp14">
+<w:footnotes xmlns:wpc="http://schemas.microsoft.com/office/word/2010/wordprocessingCanvas" xmlns:cx="http://schemas.microsoft.com/office/drawing/2014/chartex" xmlns:mc="http://schemas.openxmlformats.org/markup-compatibility/2006" xmlns:o="urn:schemas-microsoft-com:office:office" xmlns:r="http://schemas.openxmlformats.org/officeDocument/2006/relationships" xmlns:m="http://schemas.openxmlformats.org/officeDocument/2006/math" xmlns:v="urn:schemas-microsoft-com:vml" xmlns:wp14="http://schemas.microsoft.com/office/word/2010/wordprocessingDrawing" xmlns:wp="http://schemas.openxmlformats.org/drawingml/2006/wordprocessingDrawing" xmlns:w10="urn:schemas-microsoft-com:office:word" xmlns:w="http://schemas.openxmlformats.org/wordprocessingml/2006/main" xmlns:w14="http://schemas.microsoft.com/office/word/2010/wordml" xmlns:w15="http://schemas.microsoft.com/office/word/2012/wordml" xmlns:w16se="http://schemas.microsoft.com/office/word/2015/wordml/symex" xmlns:wpg="http://schemas.microsoft.com/office/word/2010/wordprocessingGroup" xmlns:wpi="http://schemas.microsoft.com/office/word/2010/wordprocessingInk" xmlns:wne="http://schemas.microsoft.com/office/word/2006/wordml" xmlns:wps="http://schemas.microsoft.com/office/word/2010/wordprocessingShape" mc:Ignorable="w14 w15 w16se wp14">
   <w:footnote w:type="separator" w:id="-1">
     <w:p>
       <w:pPr>
@@ -35544,7 +35564,7 @@
 </file>
 
 <file path=word/header1.xml><?xml version="1.0" encoding="utf-8"?>
-<w:hdr xmlns:wpc="http://schemas.microsoft.com/office/word/2010/wordprocessingCanvas" xmlns:cx="http://schemas.microsoft.com/office/drawing/2014/chartex" xmlns:cx1="http://schemas.microsoft.com/office/drawing/2015/9/8/chartex" xmlns:cx2="http://schemas.microsoft.com/office/drawing/2015/10/21/chartex" xmlns:cx3="http://schemas.microsoft.com/office/drawing/2016/5/9/chartex" xmlns:cx4="http://schemas.microsoft.com/office/drawing/2016/5/10/chartex" xmlns:cx5="http://schemas.microsoft.com/office/drawing/2016/5/11/chartex" xmlns:cx6="http://schemas.microsoft.com/office/drawing/2016/5/12/chartex" xmlns:cx7="http://schemas.microsoft.com/office/drawing/2016/5/13/chartex" xmlns:cx8="http://schemas.microsoft.com/office/drawing/2016/5/14/chartex" xmlns:mc="http://schemas.openxmlformats.org/markup-compatibility/2006" xmlns:o="urn:schemas-microsoft-com:office:office" xmlns:r="http://schemas.openxmlformats.org/officeDocument/2006/relationships" xmlns:m="http://schemas.openxmlformats.org/officeDocument/2006/math" xmlns:v="urn:schemas-microsoft-com:vml" xmlns:wp14="http://schemas.microsoft.com/office/word/2010/wordprocessingDrawing" xmlns:wp="http://schemas.openxmlformats.org/drawingml/2006/wordprocessingDrawing" xmlns:w10="urn:schemas-microsoft-com:office:word" xmlns:w="http://schemas.openxmlformats.org/wordprocessingml/2006/main" xmlns:w14="http://schemas.microsoft.com/office/word/2010/wordml" xmlns:w15="http://schemas.microsoft.com/office/word/2012/wordml" xmlns:w16se="http://schemas.microsoft.com/office/word/2015/wordml/symex" xmlns:wpg="http://schemas.microsoft.com/office/word/2010/wordprocessingGroup" xmlns:wpi="http://schemas.microsoft.com/office/word/2010/wordprocessingInk" xmlns:wne="http://schemas.microsoft.com/office/word/2006/wordml" xmlns:wps="http://schemas.microsoft.com/office/word/2010/wordprocessingShape" mc:Ignorable="w14 w15 w16se wp14">
+<w:hdr xmlns:wpc="http://schemas.microsoft.com/office/word/2010/wordprocessingCanvas" xmlns:cx="http://schemas.microsoft.com/office/drawing/2014/chartex" xmlns:mc="http://schemas.openxmlformats.org/markup-compatibility/2006" xmlns:o="urn:schemas-microsoft-com:office:office" xmlns:r="http://schemas.openxmlformats.org/officeDocument/2006/relationships" xmlns:m="http://schemas.openxmlformats.org/officeDocument/2006/math" xmlns:v="urn:schemas-microsoft-com:vml" xmlns:wp14="http://schemas.microsoft.com/office/word/2010/wordprocessingDrawing" xmlns:wp="http://schemas.openxmlformats.org/drawingml/2006/wordprocessingDrawing" xmlns:w10="urn:schemas-microsoft-com:office:word" xmlns:w="http://schemas.openxmlformats.org/wordprocessingml/2006/main" xmlns:w14="http://schemas.microsoft.com/office/word/2010/wordml" xmlns:w15="http://schemas.microsoft.com/office/word/2012/wordml" xmlns:w16se="http://schemas.microsoft.com/office/word/2015/wordml/symex" xmlns:wpg="http://schemas.microsoft.com/office/word/2010/wordprocessingGroup" xmlns:wpi="http://schemas.microsoft.com/office/word/2010/wordprocessingInk" xmlns:wne="http://schemas.microsoft.com/office/word/2006/wordml" xmlns:wps="http://schemas.microsoft.com/office/word/2010/wordprocessingShape" mc:Ignorable="w14 w15 w16se wp14">
   <w:p>
     <w:pPr>
       <w:pStyle w:val="Header"/>
@@ -35559,7 +35579,7 @@
 </file>
 
 <file path=word/header2.xml><?xml version="1.0" encoding="utf-8"?>
-<w:hdr xmlns:wpc="http://schemas.microsoft.com/office/word/2010/wordprocessingCanvas" xmlns:cx="http://schemas.microsoft.com/office/drawing/2014/chartex" xmlns:cx1="http://schemas.microsoft.com/office/drawing/2015/9/8/chartex" xmlns:cx2="http://schemas.microsoft.com/office/drawing/2015/10/21/chartex" xmlns:cx3="http://schemas.microsoft.com/office/drawing/2016/5/9/chartex" xmlns:cx4="http://schemas.microsoft.com/office/drawing/2016/5/10/chartex" xmlns:cx5="http://schemas.microsoft.com/office/drawing/2016/5/11/chartex" xmlns:cx6="http://schemas.microsoft.com/office/drawing/2016/5/12/chartex" xmlns:cx7="http://schemas.microsoft.com/office/drawing/2016/5/13/chartex" xmlns:cx8="http://schemas.microsoft.com/office/drawing/2016/5/14/chartex" xmlns:mc="http://schemas.openxmlformats.org/markup-compatibility/2006" xmlns:o="urn:schemas-microsoft-com:office:office" xmlns:r="http://schemas.openxmlformats.org/officeDocument/2006/relationships" xmlns:m="http://schemas.openxmlformats.org/officeDocument/2006/math" xmlns:v="urn:schemas-microsoft-com:vml" xmlns:wp14="http://schemas.microsoft.com/office/word/2010/wordprocessingDrawing" xmlns:wp="http://schemas.openxmlformats.org/drawingml/2006/wordprocessingDrawing" xmlns:w10="urn:schemas-microsoft-com:office:word" xmlns:w="http://schemas.openxmlformats.org/wordprocessingml/2006/main" xmlns:w14="http://schemas.microsoft.com/office/word/2010/wordml" xmlns:w15="http://schemas.microsoft.com/office/word/2012/wordml" xmlns:w16se="http://schemas.microsoft.com/office/word/2015/wordml/symex" xmlns:wpg="http://schemas.microsoft.com/office/word/2010/wordprocessingGroup" xmlns:wpi="http://schemas.microsoft.com/office/word/2010/wordprocessingInk" xmlns:wne="http://schemas.microsoft.com/office/word/2006/wordml" xmlns:wps="http://schemas.microsoft.com/office/word/2010/wordprocessingShape" mc:Ignorable="w14 w15 w16se wp14">
+<w:hdr xmlns:wpc="http://schemas.microsoft.com/office/word/2010/wordprocessingCanvas" xmlns:cx="http://schemas.microsoft.com/office/drawing/2014/chartex" xmlns:mc="http://schemas.openxmlformats.org/markup-compatibility/2006" xmlns:o="urn:schemas-microsoft-com:office:office" xmlns:r="http://schemas.openxmlformats.org/officeDocument/2006/relationships" xmlns:m="http://schemas.openxmlformats.org/officeDocument/2006/math" xmlns:v="urn:schemas-microsoft-com:vml" xmlns:wp14="http://schemas.microsoft.com/office/word/2010/wordprocessingDrawing" xmlns:wp="http://schemas.openxmlformats.org/drawingml/2006/wordprocessingDrawing" xmlns:w10="urn:schemas-microsoft-com:office:word" xmlns:w="http://schemas.openxmlformats.org/wordprocessingml/2006/main" xmlns:w14="http://schemas.microsoft.com/office/word/2010/wordml" xmlns:w15="http://schemas.microsoft.com/office/word/2012/wordml" xmlns:w16se="http://schemas.microsoft.com/office/word/2015/wordml/symex" xmlns:wpg="http://schemas.microsoft.com/office/word/2010/wordprocessingGroup" xmlns:wpi="http://schemas.microsoft.com/office/word/2010/wordprocessingInk" xmlns:wne="http://schemas.microsoft.com/office/word/2006/wordml" xmlns:wps="http://schemas.microsoft.com/office/word/2010/wordprocessingShape" mc:Ignorable="w14 w15 w16se wp14">
   <w:p>
     <w:pPr>
       <w:pStyle w:val="Header"/>
@@ -35658,7 +35678,7 @@
             </wp:anchor>
           </w:drawing>
         </mc:Choice>
-        <mc:Fallback>
+        <mc:Fallback xmlns:cx8="http://schemas.microsoft.com/office/drawing/2016/5/14/chartex" xmlns:cx7="http://schemas.microsoft.com/office/drawing/2016/5/13/chartex" xmlns:cx6="http://schemas.microsoft.com/office/drawing/2016/5/12/chartex" xmlns:cx5="http://schemas.microsoft.com/office/drawing/2016/5/11/chartex" xmlns:cx4="http://schemas.microsoft.com/office/drawing/2016/5/10/chartex" xmlns:cx3="http://schemas.microsoft.com/office/drawing/2016/5/9/chartex" xmlns:cx2="http://schemas.microsoft.com/office/drawing/2015/10/21/chartex" xmlns:cx1="http://schemas.microsoft.com/office/drawing/2015/9/8/chartex">
           <w:pict>
             <v:line w14:anchorId="5D2860C0" id="Straight Connector 1" o:spid="_x0000_s1026" style="position:absolute;flip:y;z-index:251659264;visibility:visible;mso-wrap-style:square;mso-width-percent:0;mso-height-percent:0;mso-wrap-distance-left:9pt;mso-wrap-distance-top:0;mso-wrap-distance-right:9pt;mso-wrap-distance-bottom:0;mso-position-horizontal:right;mso-position-horizontal-relative:margin;mso-position-vertical:absolute;mso-position-vertical-relative:text;mso-width-percent:0;mso-height-percent:0;mso-width-relative:margin;mso-height-relative:margin" from="414.3pt,5.15pt" to="879.8pt,5.15pt" o:gfxdata="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" strokecolor="black [3200]" strokeweight=".5pt">
               <v:stroke joinstyle="miter"/>
@@ -35678,7 +35698,7 @@
 </file>
 
 <file path=word/numbering.xml><?xml version="1.0" encoding="utf-8"?>
-<w:numbering xmlns:wpc="http://schemas.microsoft.com/office/word/2010/wordprocessingCanvas" xmlns:cx="http://schemas.microsoft.com/office/drawing/2014/chartex" xmlns:cx1="http://schemas.microsoft.com/office/drawing/2015/9/8/chartex" xmlns:cx2="http://schemas.microsoft.com/office/drawing/2015/10/21/chartex" xmlns:cx3="http://schemas.microsoft.com/office/drawing/2016/5/9/chartex" xmlns:cx4="http://schemas.microsoft.com/office/drawing/2016/5/10/chartex" xmlns:cx5="http://schemas.microsoft.com/office/drawing/2016/5/11/chartex" xmlns:cx6="http://schemas.microsoft.com/office/drawing/2016/5/12/chartex" xmlns:cx7="http://schemas.microsoft.com/office/drawing/2016/5/13/chartex" xmlns:cx8="http://schemas.microsoft.com/office/drawing/2016/5/14/chartex" xmlns:mc="http://schemas.openxmlformats.org/markup-compatibility/2006" xmlns:o="urn:schemas-microsoft-com:office:office" xmlns:r="http://schemas.openxmlformats.org/officeDocument/2006/relationships" xmlns:m="http://schemas.openxmlformats.org/officeDocument/2006/math" xmlns:v="urn:schemas-microsoft-com:vml" xmlns:wp14="http://schemas.microsoft.com/office/word/2010/wordprocessingDrawing" xmlns:wp="http://schemas.openxmlformats.org/drawingml/2006/wordprocessingDrawing" xmlns:w10="urn:schemas-microsoft-com:office:word" xmlns:w="http://schemas.openxmlformats.org/wordprocessingml/2006/main" xmlns:w14="http://schemas.microsoft.com/office/word/2010/wordml" xmlns:w15="http://schemas.microsoft.com/office/word/2012/wordml" xmlns:w16se="http://schemas.microsoft.com/office/word/2015/wordml/symex" xmlns:wpg="http://schemas.microsoft.com/office/word/2010/wordprocessingGroup" xmlns:wpi="http://schemas.microsoft.com/office/word/2010/wordprocessingInk" xmlns:wne="http://schemas.microsoft.com/office/word/2006/wordml" xmlns:wps="http://schemas.microsoft.com/office/word/2010/wordprocessingShape" mc:Ignorable="w14 w15 w16se wp14">
+<w:numbering xmlns:wpc="http://schemas.microsoft.com/office/word/2010/wordprocessingCanvas" xmlns:cx="http://schemas.microsoft.com/office/drawing/2014/chartex" xmlns:mc="http://schemas.openxmlformats.org/markup-compatibility/2006" xmlns:o="urn:schemas-microsoft-com:office:office" xmlns:r="http://schemas.openxmlformats.org/officeDocument/2006/relationships" xmlns:m="http://schemas.openxmlformats.org/officeDocument/2006/math" xmlns:v="urn:schemas-microsoft-com:vml" xmlns:wp14="http://schemas.microsoft.com/office/word/2010/wordprocessingDrawing" xmlns:wp="http://schemas.openxmlformats.org/drawingml/2006/wordprocessingDrawing" xmlns:w10="urn:schemas-microsoft-com:office:word" xmlns:w="http://schemas.openxmlformats.org/wordprocessingml/2006/main" xmlns:w14="http://schemas.microsoft.com/office/word/2010/wordml" xmlns:w15="http://schemas.microsoft.com/office/word/2012/wordml" xmlns:w16se="http://schemas.microsoft.com/office/word/2015/wordml/symex" xmlns:wpg="http://schemas.microsoft.com/office/word/2010/wordprocessingGroup" xmlns:wpi="http://schemas.microsoft.com/office/word/2010/wordprocessingInk" xmlns:wne="http://schemas.microsoft.com/office/word/2006/wordml" xmlns:wps="http://schemas.microsoft.com/office/word/2010/wordprocessingShape" mc:Ignorable="w14 w15 w16se wp14">
   <w:abstractNum w:abstractNumId="0" w15:restartNumberingAfterBreak="0">
     <w:nsid w:val="056A5928"/>
     <w:multiLevelType w:val="hybridMultilevel"/>
@@ -40280,7 +40300,7 @@
       </w:pPr>
     </w:pPrDefault>
   </w:docDefaults>
-  <w:latentStyles w:defLockedState="0" w:defUIPriority="99" w:defSemiHidden="0" w:defUnhideWhenUsed="0" w:defQFormat="0" w:count="374">
+  <w:latentStyles w:defLockedState="0" w:defUIPriority="99" w:defSemiHidden="0" w:defUnhideWhenUsed="0" w:defQFormat="0" w:count="371">
     <w:lsdException w:name="Normal" w:uiPriority="0" w:qFormat="1"/>
     <w:lsdException w:name="heading 1" w:uiPriority="9" w:qFormat="1"/>
     <w:lsdException w:name="heading 2" w:semiHidden="1" w:uiPriority="9" w:unhideWhenUsed="1" w:qFormat="1"/>
@@ -40652,9 +40672,6 @@
     <w:lsdException w:name="List Table 5 Dark Accent 6" w:uiPriority="50"/>
     <w:lsdException w:name="List Table 6 Colorful Accent 6" w:uiPriority="51"/>
     <w:lsdException w:name="List Table 7 Colorful Accent 6" w:uiPriority="52"/>
-    <w:lsdException w:name="Mention" w:semiHidden="1" w:unhideWhenUsed="1"/>
-    <w:lsdException w:name="Smart Hyperlink" w:semiHidden="1" w:unhideWhenUsed="1"/>
-    <w:lsdException w:name="Hashtag" w:semiHidden="1" w:unhideWhenUsed="1"/>
   </w:latentStyles>
   <w:style w:type="paragraph" w:default="1" w:styleId="Normal">
     <w:name w:val="Normal"/>
@@ -41043,7 +41060,7 @@
       </w:tblBorders>
     </w:tblPr>
   </w:style>
-  <w:style w:type="character" w:styleId="Mention">
+  <w:style w:type="character" w:customStyle="1" w:styleId="Mention">
     <w:name w:val="Mention"/>
     <w:basedOn w:val="DefaultParagraphFont"/>
     <w:uiPriority w:val="99"/>
@@ -41324,7 +41341,7 @@
 </file>
 
 <file path=customXml/itemProps1.xml><?xml version="1.0" encoding="utf-8"?>
-<ds:datastoreItem xmlns:ds="http://schemas.openxmlformats.org/officeDocument/2006/customXml" ds:itemID="{CC9FAD47-6FE6-4AE4-B55C-B53F35309FA2}">
+<ds:datastoreItem xmlns:ds="http://schemas.openxmlformats.org/officeDocument/2006/customXml" ds:itemID="{502E2CE9-E628-401B-8519-3A513ECEB3B4}">
   <ds:schemaRefs>
     <ds:schemaRef ds:uri="http://schemas.openxmlformats.org/officeDocument/2006/bibliography"/>
   </ds:schemaRefs>

</xml_diff>

<commit_message>
- Hoàn thành file báo cáo luận văn. - Upload toàn hệ thống lên host
</commit_message>
<xml_diff>
--- a/References/RFID_Report_v1.0.docx
+++ b/References/RFID_Report_v1.0.docx
@@ -9639,7 +9639,7 @@
               </wp:anchor>
             </w:drawing>
           </mc:Choice>
-          <mc:Fallback xmlns:cx8="http://schemas.microsoft.com/office/drawing/2016/5/14/chartex" xmlns:cx7="http://schemas.microsoft.com/office/drawing/2016/5/13/chartex" xmlns:cx6="http://schemas.microsoft.com/office/drawing/2016/5/12/chartex" xmlns:cx5="http://schemas.microsoft.com/office/drawing/2016/5/11/chartex" xmlns:cx4="http://schemas.microsoft.com/office/drawing/2016/5/10/chartex" xmlns:cx3="http://schemas.microsoft.com/office/drawing/2016/5/9/chartex" xmlns:cx2="http://schemas.microsoft.com/office/drawing/2015/10/21/chartex" xmlns:cx1="http://schemas.microsoft.com/office/drawing/2015/9/8/chartex">
+          <mc:Fallback xmlns:cx1="http://schemas.microsoft.com/office/drawing/2015/9/8/chartex" xmlns:cx2="http://schemas.microsoft.com/office/drawing/2015/10/21/chartex" xmlns:cx3="http://schemas.microsoft.com/office/drawing/2016/5/9/chartex" xmlns:cx4="http://schemas.microsoft.com/office/drawing/2016/5/10/chartex" xmlns:cx5="http://schemas.microsoft.com/office/drawing/2016/5/11/chartex" xmlns:cx6="http://schemas.microsoft.com/office/drawing/2016/5/12/chartex" xmlns:cx7="http://schemas.microsoft.com/office/drawing/2016/5/13/chartex" xmlns:cx8="http://schemas.microsoft.com/office/drawing/2016/5/14/chartex">
             <w:pict>
               <v:shapetype w14:anchorId="48032634" id="_x0000_t202" coordsize="21600,21600" o:spt="202" path="m,l,21600r21600,l21600,xe">
                 <v:stroke joinstyle="miter"/>
@@ -12260,7 +12260,7 @@
               </wp:anchor>
             </w:drawing>
           </mc:Choice>
-          <mc:Fallback xmlns:cx8="http://schemas.microsoft.com/office/drawing/2016/5/14/chartex" xmlns:cx7="http://schemas.microsoft.com/office/drawing/2016/5/13/chartex" xmlns:cx6="http://schemas.microsoft.com/office/drawing/2016/5/12/chartex" xmlns:cx5="http://schemas.microsoft.com/office/drawing/2016/5/11/chartex" xmlns:cx4="http://schemas.microsoft.com/office/drawing/2016/5/10/chartex" xmlns:cx3="http://schemas.microsoft.com/office/drawing/2016/5/9/chartex" xmlns:cx2="http://schemas.microsoft.com/office/drawing/2015/10/21/chartex" xmlns:cx1="http://schemas.microsoft.com/office/drawing/2015/9/8/chartex">
+          <mc:Fallback xmlns:cx1="http://schemas.microsoft.com/office/drawing/2015/9/8/chartex" xmlns:cx2="http://schemas.microsoft.com/office/drawing/2015/10/21/chartex" xmlns:cx3="http://schemas.microsoft.com/office/drawing/2016/5/9/chartex" xmlns:cx4="http://schemas.microsoft.com/office/drawing/2016/5/10/chartex" xmlns:cx5="http://schemas.microsoft.com/office/drawing/2016/5/11/chartex" xmlns:cx6="http://schemas.microsoft.com/office/drawing/2016/5/12/chartex" xmlns:cx7="http://schemas.microsoft.com/office/drawing/2016/5/13/chartex" xmlns:cx8="http://schemas.microsoft.com/office/drawing/2016/5/14/chartex">
             <w:pict>
               <v:shape w14:anchorId="6132455F" id="Text Box 8" o:spid="_x0000_s1027" type="#_x0000_t202" style="position:absolute;margin-left:0;margin-top:153.65pt;width:222.75pt;height:.05pt;z-index:251666432;visibility:visible;mso-wrap-style:square;mso-wrap-distance-left:9pt;mso-wrap-distance-top:0;mso-wrap-distance-right:9pt;mso-wrap-distance-bottom:0;mso-position-horizontal:center;mso-position-horizontal-relative:margin;mso-position-vertical:absolute;mso-position-vertical-relative:text;v-text-anchor:top" o:gfxdata="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" stroked="f">
                 <v:textbox style="mso-fit-shape-to-text:t" inset="0,0,0,0">
@@ -12574,7 +12574,7 @@
               </wp:anchor>
             </w:drawing>
           </mc:Choice>
-          <mc:Fallback xmlns:cx8="http://schemas.microsoft.com/office/drawing/2016/5/14/chartex" xmlns:cx7="http://schemas.microsoft.com/office/drawing/2016/5/13/chartex" xmlns:cx6="http://schemas.microsoft.com/office/drawing/2016/5/12/chartex" xmlns:cx5="http://schemas.microsoft.com/office/drawing/2016/5/11/chartex" xmlns:cx4="http://schemas.microsoft.com/office/drawing/2016/5/10/chartex" xmlns:cx3="http://schemas.microsoft.com/office/drawing/2016/5/9/chartex" xmlns:cx2="http://schemas.microsoft.com/office/drawing/2015/10/21/chartex" xmlns:cx1="http://schemas.microsoft.com/office/drawing/2015/9/8/chartex">
+          <mc:Fallback xmlns:cx1="http://schemas.microsoft.com/office/drawing/2015/9/8/chartex" xmlns:cx2="http://schemas.microsoft.com/office/drawing/2015/10/21/chartex" xmlns:cx3="http://schemas.microsoft.com/office/drawing/2016/5/9/chartex" xmlns:cx4="http://schemas.microsoft.com/office/drawing/2016/5/10/chartex" xmlns:cx5="http://schemas.microsoft.com/office/drawing/2016/5/11/chartex" xmlns:cx6="http://schemas.microsoft.com/office/drawing/2016/5/12/chartex" xmlns:cx7="http://schemas.microsoft.com/office/drawing/2016/5/13/chartex" xmlns:cx8="http://schemas.microsoft.com/office/drawing/2016/5/14/chartex">
             <w:pict>
               <v:shape w14:anchorId="633986DF" id="Text Box 12" o:spid="_x0000_s1028" type="#_x0000_t202" style="position:absolute;left:0;text-align:left;margin-left:0;margin-top:147.35pt;width:300pt;height:.05pt;z-index:251672576;visibility:visible;mso-wrap-style:square;mso-wrap-distance-left:9pt;mso-wrap-distance-top:0;mso-wrap-distance-right:9pt;mso-wrap-distance-bottom:0;mso-position-horizontal:center;mso-position-horizontal-relative:margin;mso-position-vertical:absolute;mso-position-vertical-relative:text;v-text-anchor:top" o:gfxdata="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" stroked="f">
                 <v:textbox style="mso-fit-shape-to-text:t" inset="0,0,0,0">
@@ -12900,7 +12900,7 @@
               </wp:anchor>
             </w:drawing>
           </mc:Choice>
-          <mc:Fallback xmlns:cx8="http://schemas.microsoft.com/office/drawing/2016/5/14/chartex" xmlns:cx7="http://schemas.microsoft.com/office/drawing/2016/5/13/chartex" xmlns:cx6="http://schemas.microsoft.com/office/drawing/2016/5/12/chartex" xmlns:cx5="http://schemas.microsoft.com/office/drawing/2016/5/11/chartex" xmlns:cx4="http://schemas.microsoft.com/office/drawing/2016/5/10/chartex" xmlns:cx3="http://schemas.microsoft.com/office/drawing/2016/5/9/chartex" xmlns:cx2="http://schemas.microsoft.com/office/drawing/2015/10/21/chartex" xmlns:cx1="http://schemas.microsoft.com/office/drawing/2015/9/8/chartex">
+          <mc:Fallback xmlns:cx1="http://schemas.microsoft.com/office/drawing/2015/9/8/chartex" xmlns:cx2="http://schemas.microsoft.com/office/drawing/2015/10/21/chartex" xmlns:cx3="http://schemas.microsoft.com/office/drawing/2016/5/9/chartex" xmlns:cx4="http://schemas.microsoft.com/office/drawing/2016/5/10/chartex" xmlns:cx5="http://schemas.microsoft.com/office/drawing/2016/5/11/chartex" xmlns:cx6="http://schemas.microsoft.com/office/drawing/2016/5/12/chartex" xmlns:cx7="http://schemas.microsoft.com/office/drawing/2016/5/13/chartex" xmlns:cx8="http://schemas.microsoft.com/office/drawing/2016/5/14/chartex">
             <w:pict>
               <v:shape w14:anchorId="051DDAF3" id="Text Box 22" o:spid="_x0000_s1029" type="#_x0000_t202" style="position:absolute;left:0;text-align:left;margin-left:0;margin-top:251pt;width:194.9pt;height:.05pt;z-index:251679744;visibility:visible;mso-wrap-style:square;mso-width-percent:0;mso-wrap-distance-left:9pt;mso-wrap-distance-top:0;mso-wrap-distance-right:9pt;mso-wrap-distance-bottom:0;mso-position-horizontal:center;mso-position-horizontal-relative:margin;mso-position-vertical:absolute;mso-position-vertical-relative:text;mso-width-percent:0;mso-width-relative:margin;v-text-anchor:top" o:gfxdata="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" stroked="f">
                 <v:textbox style="mso-fit-shape-to-text:t" inset="0,0,0,0">
@@ -13650,8 +13650,6 @@
         </w:rPr>
         <w:t>n</w:t>
       </w:r>
-      <w:bookmarkStart w:id="24" w:name="_GoBack"/>
-      <w:bookmarkEnd w:id="24"/>
       <w:r>
         <w:rPr>
           <w:rFonts w:ascii="Times New Roman" w:hAnsi="Times New Roman" w:cs="Times New Roman"/>
@@ -13754,7 +13752,7 @@
           <w:shd w:val="clear" w:color="auto" w:fill="FFFFFF"/>
         </w:rPr>
       </w:pPr>
-      <w:bookmarkStart w:id="25" w:name="_Toc479095504"/>
+      <w:bookmarkStart w:id="24" w:name="_Toc479095504"/>
       <w:r>
         <w:rPr>
           <w:rFonts w:ascii="Times New Roman" w:hAnsi="Times New Roman" w:cs="Times New Roman"/>
@@ -13766,7 +13764,7 @@
         </w:rPr>
         <w:t>LỊCH SỬ PHÁT TRIỂN CỦA LARAVEL</w:t>
       </w:r>
-      <w:bookmarkEnd w:id="25"/>
+      <w:bookmarkEnd w:id="24"/>
     </w:p>
     <w:p>
       <w:pPr>
@@ -14349,7 +14347,7 @@
           <w:shd w:val="clear" w:color="auto" w:fill="FFFFFF"/>
         </w:rPr>
       </w:pPr>
-      <w:bookmarkStart w:id="26" w:name="_Toc479095505"/>
+      <w:bookmarkStart w:id="25" w:name="_Toc479095505"/>
       <w:r>
         <w:rPr>
           <w:rFonts w:ascii="Times New Roman" w:hAnsi="Times New Roman" w:cs="Times New Roman"/>
@@ -14361,7 +14359,7 @@
         </w:rPr>
         <w:t>CÁC ƯU ĐIỂM NỔI BẬC</w:t>
       </w:r>
-      <w:bookmarkEnd w:id="26"/>
+      <w:bookmarkEnd w:id="25"/>
     </w:p>
     <w:p>
       <w:pPr>
@@ -14615,7 +14613,7 @@
           <w:shd w:val="clear" w:color="auto" w:fill="FFFFFF"/>
         </w:rPr>
       </w:pPr>
-      <w:bookmarkStart w:id="27" w:name="_Toc479095506"/>
+      <w:bookmarkStart w:id="26" w:name="_Toc479095506"/>
       <w:r>
         <w:rPr>
           <w:rFonts w:ascii="Times New Roman" w:hAnsi="Times New Roman" w:cs="Times New Roman"/>
@@ -14628,7 +14626,7 @@
         <w:lastRenderedPageBreak/>
         <w:t>CẤU TRÚC THƯ MỤC CỦA LARAVEL 5.4</w:t>
       </w:r>
-      <w:bookmarkEnd w:id="27"/>
+      <w:bookmarkEnd w:id="26"/>
     </w:p>
     <w:p>
       <w:pPr>
@@ -15951,7 +15949,7 @@
           <w:shd w:val="clear" w:color="auto" w:fill="FFFFFF"/>
         </w:rPr>
       </w:pPr>
-      <w:bookmarkStart w:id="28" w:name="_Toc479095507"/>
+      <w:bookmarkStart w:id="27" w:name="_Toc479095507"/>
       <w:r>
         <w:rPr>
           <w:rFonts w:ascii="Times New Roman" w:hAnsi="Times New Roman" w:cs="Times New Roman"/>
@@ -15963,7 +15961,7 @@
         </w:rPr>
         <w:t>NGUYÊN LÝ HOẠT ĐỘNG CỦA LARAVEL</w:t>
       </w:r>
-      <w:bookmarkEnd w:id="28"/>
+      <w:bookmarkEnd w:id="27"/>
     </w:p>
     <w:p>
       <w:pPr>
@@ -16172,7 +16170,7 @@
           <w:szCs w:val="28"/>
         </w:rPr>
       </w:pPr>
-      <w:bookmarkStart w:id="29" w:name="_Toc479095508"/>
+      <w:bookmarkStart w:id="28" w:name="_Toc479095508"/>
       <w:r>
         <w:rPr>
           <w:rFonts w:ascii="Times New Roman" w:hAnsi="Times New Roman"/>
@@ -16182,7 +16180,7 @@
         </w:rPr>
         <w:t>RESPONSIVEVOICE API:</w:t>
       </w:r>
-      <w:bookmarkEnd w:id="29"/>
+      <w:bookmarkEnd w:id="28"/>
     </w:p>
     <w:p>
       <w:pPr>
@@ -16614,7 +16612,7 @@
           <w:szCs w:val="28"/>
         </w:rPr>
       </w:pPr>
-      <w:bookmarkStart w:id="30" w:name="_Toc479095509"/>
+      <w:bookmarkStart w:id="29" w:name="_Toc479095509"/>
       <w:r>
         <w:rPr>
           <w:rFonts w:ascii="Times New Roman" w:hAnsi="Times New Roman"/>
@@ -16624,7 +16622,7 @@
         </w:rPr>
         <w:t>BOOTSTRAP:</w:t>
       </w:r>
-      <w:bookmarkEnd w:id="30"/>
+      <w:bookmarkEnd w:id="29"/>
     </w:p>
     <w:p>
       <w:pPr>
@@ -16638,7 +16636,7 @@
           <w:szCs w:val="28"/>
         </w:rPr>
       </w:pPr>
-      <w:bookmarkStart w:id="31" w:name="_Toc479095510"/>
+      <w:bookmarkStart w:id="30" w:name="_Toc479095510"/>
       <w:r>
         <w:rPr>
           <w:rFonts w:ascii="Times New Roman" w:hAnsi="Times New Roman"/>
@@ -16649,7 +16647,7 @@
         </w:rPr>
         <w:t>BOOTSTRAP LÀ GÌ?</w:t>
       </w:r>
-      <w:bookmarkEnd w:id="31"/>
+      <w:bookmarkEnd w:id="30"/>
     </w:p>
     <w:p>
       <w:pPr>
@@ -16709,7 +16707,7 @@
           <w:szCs w:val="28"/>
         </w:rPr>
       </w:pPr>
-      <w:bookmarkStart w:id="32" w:name="_Toc479095511"/>
+      <w:bookmarkStart w:id="31" w:name="_Toc479095511"/>
       <w:r>
         <w:rPr>
           <w:rFonts w:ascii="Times New Roman" w:hAnsi="Times New Roman"/>
@@ -16721,7 +16719,7 @@
         <w:lastRenderedPageBreak/>
         <w:t>TẠI SAO CHÚNG TA NÊN SỬ DỤNG BOOTSTRAP?</w:t>
       </w:r>
-      <w:bookmarkEnd w:id="32"/>
+      <w:bookmarkEnd w:id="31"/>
     </w:p>
     <w:p>
       <w:pPr>
@@ -16855,7 +16853,7 @@
           <w:szCs w:val="28"/>
         </w:rPr>
       </w:pPr>
-      <w:bookmarkStart w:id="33" w:name="_Toc479095512"/>
+      <w:bookmarkStart w:id="32" w:name="_Toc479095512"/>
       <w:r>
         <w:rPr>
           <w:rFonts w:ascii="Times New Roman" w:hAnsi="Times New Roman"/>
@@ -16866,7 +16864,7 @@
         </w:rPr>
         <w:t>LÀM THẾ NÀO ĐỂ DOWNLOAD ĐƯỢC BOOTSTRAP VỀ?</w:t>
       </w:r>
-      <w:bookmarkEnd w:id="33"/>
+      <w:bookmarkEnd w:id="32"/>
     </w:p>
     <w:p>
       <w:pPr>
@@ -16979,7 +16977,7 @@
           <w:szCs w:val="28"/>
         </w:rPr>
       </w:pPr>
-      <w:bookmarkStart w:id="34" w:name="_Toc479095513"/>
+      <w:bookmarkStart w:id="33" w:name="_Toc479095513"/>
       <w:r>
         <w:rPr>
           <w:rFonts w:ascii="Times New Roman" w:hAnsi="Times New Roman"/>
@@ -16998,7 +16996,7 @@
         </w:rPr>
         <w:t>:</w:t>
       </w:r>
-      <w:bookmarkEnd w:id="34"/>
+      <w:bookmarkEnd w:id="33"/>
     </w:p>
     <w:p>
       <w:pPr>
@@ -17012,7 +17010,7 @@
           <w:szCs w:val="28"/>
         </w:rPr>
       </w:pPr>
-      <w:bookmarkStart w:id="35" w:name="_Toc479095514"/>
+      <w:bookmarkStart w:id="34" w:name="_Toc479095514"/>
       <w:r>
         <w:rPr>
           <w:rFonts w:ascii="Times New Roman" w:hAnsi="Times New Roman"/>
@@ -17023,7 +17021,7 @@
         </w:rPr>
         <w:t>GIỚI THIỆU</w:t>
       </w:r>
-      <w:bookmarkEnd w:id="35"/>
+      <w:bookmarkEnd w:id="34"/>
     </w:p>
     <w:p>
       <w:pPr>
@@ -17200,7 +17198,7 @@
           <w:szCs w:val="28"/>
         </w:rPr>
       </w:pPr>
-      <w:bookmarkStart w:id="36" w:name="_Toc479095515"/>
+      <w:bookmarkStart w:id="35" w:name="_Toc479095515"/>
       <w:r>
         <w:rPr>
           <w:rFonts w:ascii="Times New Roman" w:hAnsi="Times New Roman"/>
@@ -17211,7 +17209,7 @@
         </w:rPr>
         <w:t>MỘT SỐ ĐIỀU KIỆN BÊN TRONG JQUERY VALIDATION</w:t>
       </w:r>
-      <w:bookmarkEnd w:id="36"/>
+      <w:bookmarkEnd w:id="35"/>
     </w:p>
     <w:tbl>
       <w:tblPr>
@@ -18133,7 +18131,7 @@
         <w:lastRenderedPageBreak/>
         <w:t xml:space="preserve"> </w:t>
       </w:r>
-      <w:bookmarkStart w:id="37" w:name="_Toc479095516"/>
+      <w:bookmarkStart w:id="36" w:name="_Toc479095516"/>
       <w:r>
         <w:rPr>
           <w:rFonts w:ascii="Times New Roman" w:hAnsi="Times New Roman"/>
@@ -18154,7 +18152,7 @@
         </w:rPr>
         <w:t>THIẾT KẾ HỆ THỐNG</w:t>
       </w:r>
-      <w:bookmarkEnd w:id="37"/>
+      <w:bookmarkEnd w:id="36"/>
     </w:p>
     <w:p>
       <w:pPr>
@@ -18174,6 +18172,9 @@
           <w:shd w:val="clear" w:color="auto" w:fill="FFFFFF"/>
         </w:rPr>
       </w:pPr>
+      <w:bookmarkStart w:id="37" w:name="_Toc479095517"/>
+      <w:bookmarkStart w:id="38" w:name="_GoBack"/>
+      <w:bookmarkEnd w:id="38"/>
       <w:r>
         <w:rPr>
           <w:rFonts w:ascii="Times New Roman" w:hAnsi="Times New Roman"/>
@@ -18182,9 +18183,8 @@
           <w:sz w:val="28"/>
           <w:shd w:val="clear" w:color="auto" w:fill="FFFFFF"/>
         </w:rPr>
-        <w:t xml:space="preserve"> </w:t>
-      </w:r>
-      <w:bookmarkStart w:id="38" w:name="_Toc479095517"/>
+        <w:t>CÁC YÊU CẦU VỀ</w:t>
+      </w:r>
       <w:r>
         <w:rPr>
           <w:rFonts w:ascii="Times New Roman" w:hAnsi="Times New Roman"/>
@@ -18193,7 +18193,7 @@
           <w:sz w:val="28"/>
           <w:shd w:val="clear" w:color="auto" w:fill="FFFFFF"/>
         </w:rPr>
-        <w:t>CÁC YÊU CẦU VỀ</w:t>
+        <w:t xml:space="preserve"> CHỨC NĂNG</w:t>
       </w:r>
       <w:r>
         <w:rPr>
@@ -18203,19 +18203,9 @@
           <w:sz w:val="28"/>
           <w:shd w:val="clear" w:color="auto" w:fill="FFFFFF"/>
         </w:rPr>
-        <w:t xml:space="preserve"> CHỨC NĂNG</w:t>
-      </w:r>
-      <w:r>
-        <w:rPr>
-          <w:rFonts w:ascii="Times New Roman" w:hAnsi="Times New Roman"/>
-          <w:b/>
-          <w:color w:val="333333"/>
-          <w:sz w:val="28"/>
-          <w:shd w:val="clear" w:color="auto" w:fill="FFFFFF"/>
-        </w:rPr>
         <w:t xml:space="preserve"> VÀ GIẢI PHÁP XỬ LÝ</w:t>
       </w:r>
-      <w:bookmarkEnd w:id="38"/>
+      <w:bookmarkEnd w:id="37"/>
     </w:p>
     <w:p>
       <w:pPr>
@@ -19017,7 +19007,7 @@
               </wp:anchor>
             </w:drawing>
           </mc:Choice>
-          <mc:Fallback xmlns:cx8="http://schemas.microsoft.com/office/drawing/2016/5/14/chartex" xmlns:cx7="http://schemas.microsoft.com/office/drawing/2016/5/13/chartex" xmlns:cx6="http://schemas.microsoft.com/office/drawing/2016/5/12/chartex" xmlns:cx5="http://schemas.microsoft.com/office/drawing/2016/5/11/chartex" xmlns:cx4="http://schemas.microsoft.com/office/drawing/2016/5/10/chartex" xmlns:cx3="http://schemas.microsoft.com/office/drawing/2016/5/9/chartex" xmlns:cx2="http://schemas.microsoft.com/office/drawing/2015/10/21/chartex" xmlns:cx1="http://schemas.microsoft.com/office/drawing/2015/9/8/chartex">
+          <mc:Fallback xmlns:cx1="http://schemas.microsoft.com/office/drawing/2015/9/8/chartex" xmlns:cx2="http://schemas.microsoft.com/office/drawing/2015/10/21/chartex" xmlns:cx3="http://schemas.microsoft.com/office/drawing/2016/5/9/chartex" xmlns:cx4="http://schemas.microsoft.com/office/drawing/2016/5/10/chartex" xmlns:cx5="http://schemas.microsoft.com/office/drawing/2016/5/11/chartex" xmlns:cx6="http://schemas.microsoft.com/office/drawing/2016/5/12/chartex" xmlns:cx7="http://schemas.microsoft.com/office/drawing/2016/5/13/chartex" xmlns:cx8="http://schemas.microsoft.com/office/drawing/2016/5/14/chartex">
             <w:pict>
               <v:shape w14:anchorId="75FCA550" id="Text Box 83" o:spid="_x0000_s1030" type="#_x0000_t202" style="position:absolute;margin-left:0;margin-top:479.2pt;width:249.75pt;height:.05pt;z-index:251687936;visibility:visible;mso-wrap-style:square;mso-width-percent:0;mso-wrap-distance-left:9pt;mso-wrap-distance-top:0;mso-wrap-distance-right:9pt;mso-wrap-distance-bottom:0;mso-position-horizontal:center;mso-position-horizontal-relative:margin;mso-position-vertical:absolute;mso-position-vertical-relative:text;mso-width-percent:0;mso-width-relative:margin;v-text-anchor:top" o:gfxdata="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" stroked="f">
                 <v:textbox style="mso-fit-shape-to-text:t" inset="0,0,0,0">
@@ -19343,7 +19333,7 @@
               </wp:anchor>
             </w:drawing>
           </mc:Choice>
-          <mc:Fallback xmlns:cx8="http://schemas.microsoft.com/office/drawing/2016/5/14/chartex" xmlns:cx7="http://schemas.microsoft.com/office/drawing/2016/5/13/chartex" xmlns:cx6="http://schemas.microsoft.com/office/drawing/2016/5/12/chartex" xmlns:cx5="http://schemas.microsoft.com/office/drawing/2016/5/11/chartex" xmlns:cx4="http://schemas.microsoft.com/office/drawing/2016/5/10/chartex" xmlns:cx3="http://schemas.microsoft.com/office/drawing/2016/5/9/chartex" xmlns:cx2="http://schemas.microsoft.com/office/drawing/2015/10/21/chartex" xmlns:cx1="http://schemas.microsoft.com/office/drawing/2015/9/8/chartex">
+          <mc:Fallback xmlns:cx1="http://schemas.microsoft.com/office/drawing/2015/9/8/chartex" xmlns:cx2="http://schemas.microsoft.com/office/drawing/2015/10/21/chartex" xmlns:cx3="http://schemas.microsoft.com/office/drawing/2016/5/9/chartex" xmlns:cx4="http://schemas.microsoft.com/office/drawing/2016/5/10/chartex" xmlns:cx5="http://schemas.microsoft.com/office/drawing/2016/5/11/chartex" xmlns:cx6="http://schemas.microsoft.com/office/drawing/2016/5/12/chartex" xmlns:cx7="http://schemas.microsoft.com/office/drawing/2016/5/13/chartex" xmlns:cx8="http://schemas.microsoft.com/office/drawing/2016/5/14/chartex">
             <w:pict>
               <v:shape w14:anchorId="6E0F8B34" id="Text Box 107" o:spid="_x0000_s1031" type="#_x0000_t202" style="position:absolute;left:0;text-align:left;margin-left:0;margin-top:132.55pt;width:208.5pt;height:.05pt;z-index:251703296;visibility:visible;mso-wrap-style:square;mso-width-percent:0;mso-wrap-distance-left:9pt;mso-wrap-distance-top:0;mso-wrap-distance-right:9pt;mso-wrap-distance-bottom:0;mso-position-horizontal:center;mso-position-horizontal-relative:margin;mso-position-vertical:absolute;mso-position-vertical-relative:text;mso-width-percent:0;mso-width-relative:margin;v-text-anchor:top" o:gfxdata="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" stroked="f">
                 <v:textbox style="mso-fit-shape-to-text:t" inset="0,0,0,0">
@@ -19670,7 +19660,7 @@
               </wp:anchor>
             </w:drawing>
           </mc:Choice>
-          <mc:Fallback xmlns:cx8="http://schemas.microsoft.com/office/drawing/2016/5/14/chartex" xmlns:cx7="http://schemas.microsoft.com/office/drawing/2016/5/13/chartex" xmlns:cx6="http://schemas.microsoft.com/office/drawing/2016/5/12/chartex" xmlns:cx5="http://schemas.microsoft.com/office/drawing/2016/5/11/chartex" xmlns:cx4="http://schemas.microsoft.com/office/drawing/2016/5/10/chartex" xmlns:cx3="http://schemas.microsoft.com/office/drawing/2016/5/9/chartex" xmlns:cx2="http://schemas.microsoft.com/office/drawing/2015/10/21/chartex" xmlns:cx1="http://schemas.microsoft.com/office/drawing/2015/9/8/chartex">
+          <mc:Fallback xmlns:cx1="http://schemas.microsoft.com/office/drawing/2015/9/8/chartex" xmlns:cx2="http://schemas.microsoft.com/office/drawing/2015/10/21/chartex" xmlns:cx3="http://schemas.microsoft.com/office/drawing/2016/5/9/chartex" xmlns:cx4="http://schemas.microsoft.com/office/drawing/2016/5/10/chartex" xmlns:cx5="http://schemas.microsoft.com/office/drawing/2016/5/11/chartex" xmlns:cx6="http://schemas.microsoft.com/office/drawing/2016/5/12/chartex" xmlns:cx7="http://schemas.microsoft.com/office/drawing/2016/5/13/chartex" xmlns:cx8="http://schemas.microsoft.com/office/drawing/2016/5/14/chartex">
             <w:pict>
               <v:shape w14:anchorId="5A69CE27" id="Text Box 109" o:spid="_x0000_s1032" type="#_x0000_t202" style="position:absolute;left:0;text-align:left;margin-left:0;margin-top:358.85pt;width:314.25pt;height:.05pt;z-index:251705344;visibility:visible;mso-wrap-style:square;mso-width-percent:0;mso-wrap-distance-left:9pt;mso-wrap-distance-top:0;mso-wrap-distance-right:9pt;mso-wrap-distance-bottom:0;mso-position-horizontal:center;mso-position-horizontal-relative:margin;mso-position-vertical:absolute;mso-position-vertical-relative:text;mso-width-percent:0;mso-width-relative:margin;v-text-anchor:top" o:gfxdata="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" stroked="f">
                 <v:textbox style="mso-fit-shape-to-text:t" inset="0,0,0,0">
@@ -19987,7 +19977,7 @@
               </wp:anchor>
             </w:drawing>
           </mc:Choice>
-          <mc:Fallback xmlns:cx8="http://schemas.microsoft.com/office/drawing/2016/5/14/chartex" xmlns:cx7="http://schemas.microsoft.com/office/drawing/2016/5/13/chartex" xmlns:cx6="http://schemas.microsoft.com/office/drawing/2016/5/12/chartex" xmlns:cx5="http://schemas.microsoft.com/office/drawing/2016/5/11/chartex" xmlns:cx4="http://schemas.microsoft.com/office/drawing/2016/5/10/chartex" xmlns:cx3="http://schemas.microsoft.com/office/drawing/2016/5/9/chartex" xmlns:cx2="http://schemas.microsoft.com/office/drawing/2015/10/21/chartex" xmlns:cx1="http://schemas.microsoft.com/office/drawing/2015/9/8/chartex">
+          <mc:Fallback xmlns:cx1="http://schemas.microsoft.com/office/drawing/2015/9/8/chartex" xmlns:cx2="http://schemas.microsoft.com/office/drawing/2015/10/21/chartex" xmlns:cx3="http://schemas.microsoft.com/office/drawing/2016/5/9/chartex" xmlns:cx4="http://schemas.microsoft.com/office/drawing/2016/5/10/chartex" xmlns:cx5="http://schemas.microsoft.com/office/drawing/2016/5/11/chartex" xmlns:cx6="http://schemas.microsoft.com/office/drawing/2016/5/12/chartex" xmlns:cx7="http://schemas.microsoft.com/office/drawing/2016/5/13/chartex" xmlns:cx8="http://schemas.microsoft.com/office/drawing/2016/5/14/chartex">
             <w:pict>
               <v:shape w14:anchorId="089B85F5" id="Text Box 110" o:spid="_x0000_s1033" type="#_x0000_t202" style="position:absolute;left:0;text-align:left;margin-left:0;margin-top:566.4pt;width:262.5pt;height:.05pt;z-index:251707392;visibility:visible;mso-wrap-style:square;mso-width-percent:0;mso-wrap-distance-left:9pt;mso-wrap-distance-top:0;mso-wrap-distance-right:9pt;mso-wrap-distance-bottom:0;mso-position-horizontal:center;mso-position-horizontal-relative:margin;mso-position-vertical:absolute;mso-position-vertical-relative:text;mso-width-percent:0;mso-width-relative:margin;v-text-anchor:top" o:gfxdata="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" stroked="f">
                 <v:textbox style="mso-fit-shape-to-text:t" inset="0,0,0,0">
@@ -20333,7 +20323,7 @@
               </wp:anchor>
             </w:drawing>
           </mc:Choice>
-          <mc:Fallback xmlns:cx8="http://schemas.microsoft.com/office/drawing/2016/5/14/chartex" xmlns:cx7="http://schemas.microsoft.com/office/drawing/2016/5/13/chartex" xmlns:cx6="http://schemas.microsoft.com/office/drawing/2016/5/12/chartex" xmlns:cx5="http://schemas.microsoft.com/office/drawing/2016/5/11/chartex" xmlns:cx4="http://schemas.microsoft.com/office/drawing/2016/5/10/chartex" xmlns:cx3="http://schemas.microsoft.com/office/drawing/2016/5/9/chartex" xmlns:cx2="http://schemas.microsoft.com/office/drawing/2015/10/21/chartex" xmlns:cx1="http://schemas.microsoft.com/office/drawing/2015/9/8/chartex">
+          <mc:Fallback xmlns:cx1="http://schemas.microsoft.com/office/drawing/2015/9/8/chartex" xmlns:cx2="http://schemas.microsoft.com/office/drawing/2015/10/21/chartex" xmlns:cx3="http://schemas.microsoft.com/office/drawing/2016/5/9/chartex" xmlns:cx4="http://schemas.microsoft.com/office/drawing/2016/5/10/chartex" xmlns:cx5="http://schemas.microsoft.com/office/drawing/2016/5/11/chartex" xmlns:cx6="http://schemas.microsoft.com/office/drawing/2016/5/12/chartex" xmlns:cx7="http://schemas.microsoft.com/office/drawing/2016/5/13/chartex" xmlns:cx8="http://schemas.microsoft.com/office/drawing/2016/5/14/chartex">
             <w:pict>
               <v:shape w14:anchorId="056AF9C3" id="Text Box 111" o:spid="_x0000_s1034" type="#_x0000_t202" style="position:absolute;left:0;text-align:left;margin-left:0;margin-top:333.9pt;width:243.75pt;height:.05pt;z-index:251709440;visibility:visible;mso-wrap-style:square;mso-width-percent:0;mso-wrap-distance-left:9pt;mso-wrap-distance-top:0;mso-wrap-distance-right:9pt;mso-wrap-distance-bottom:0;mso-position-horizontal:center;mso-position-horizontal-relative:margin;mso-position-vertical:absolute;mso-position-vertical-relative:text;mso-width-percent:0;mso-width-relative:margin;v-text-anchor:top" o:gfxdata="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" stroked="f">
                 <v:textbox style="mso-fit-shape-to-text:t" inset="0,0,0,0">
@@ -20659,7 +20649,7 @@
               </wp:anchor>
             </w:drawing>
           </mc:Choice>
-          <mc:Fallback xmlns:cx8="http://schemas.microsoft.com/office/drawing/2016/5/14/chartex" xmlns:cx7="http://schemas.microsoft.com/office/drawing/2016/5/13/chartex" xmlns:cx6="http://schemas.microsoft.com/office/drawing/2016/5/12/chartex" xmlns:cx5="http://schemas.microsoft.com/office/drawing/2016/5/11/chartex" xmlns:cx4="http://schemas.microsoft.com/office/drawing/2016/5/10/chartex" xmlns:cx3="http://schemas.microsoft.com/office/drawing/2016/5/9/chartex" xmlns:cx2="http://schemas.microsoft.com/office/drawing/2015/10/21/chartex" xmlns:cx1="http://schemas.microsoft.com/office/drawing/2015/9/8/chartex">
+          <mc:Fallback xmlns:cx1="http://schemas.microsoft.com/office/drawing/2015/9/8/chartex" xmlns:cx2="http://schemas.microsoft.com/office/drawing/2015/10/21/chartex" xmlns:cx3="http://schemas.microsoft.com/office/drawing/2016/5/9/chartex" xmlns:cx4="http://schemas.microsoft.com/office/drawing/2016/5/10/chartex" xmlns:cx5="http://schemas.microsoft.com/office/drawing/2016/5/11/chartex" xmlns:cx6="http://schemas.microsoft.com/office/drawing/2016/5/12/chartex" xmlns:cx7="http://schemas.microsoft.com/office/drawing/2016/5/13/chartex" xmlns:cx8="http://schemas.microsoft.com/office/drawing/2016/5/14/chartex">
             <w:pict>
               <v:shape w14:anchorId="736B7477" id="Text Box 113" o:spid="_x0000_s1035" type="#_x0000_t202" style="position:absolute;left:0;text-align:left;margin-left:92.95pt;margin-top:650.6pt;width:272.25pt;height:.05pt;z-index:251711488;visibility:visible;mso-wrap-style:square;mso-width-percent:0;mso-wrap-distance-left:9pt;mso-wrap-distance-top:0;mso-wrap-distance-right:9pt;mso-wrap-distance-bottom:0;mso-position-horizontal:absolute;mso-position-horizontal-relative:margin;mso-position-vertical:absolute;mso-position-vertical-relative:text;mso-width-percent:0;mso-width-relative:margin;v-text-anchor:top" o:gfxdata="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" stroked="f">
                 <v:textbox style="mso-fit-shape-to-text:t" inset="0,0,0,0">
@@ -20976,7 +20966,7 @@
               </wp:anchor>
             </w:drawing>
           </mc:Choice>
-          <mc:Fallback xmlns:cx8="http://schemas.microsoft.com/office/drawing/2016/5/14/chartex" xmlns:cx7="http://schemas.microsoft.com/office/drawing/2016/5/13/chartex" xmlns:cx6="http://schemas.microsoft.com/office/drawing/2016/5/12/chartex" xmlns:cx5="http://schemas.microsoft.com/office/drawing/2016/5/11/chartex" xmlns:cx4="http://schemas.microsoft.com/office/drawing/2016/5/10/chartex" xmlns:cx3="http://schemas.microsoft.com/office/drawing/2016/5/9/chartex" xmlns:cx2="http://schemas.microsoft.com/office/drawing/2015/10/21/chartex" xmlns:cx1="http://schemas.microsoft.com/office/drawing/2015/9/8/chartex">
+          <mc:Fallback xmlns:cx1="http://schemas.microsoft.com/office/drawing/2015/9/8/chartex" xmlns:cx2="http://schemas.microsoft.com/office/drawing/2015/10/21/chartex" xmlns:cx3="http://schemas.microsoft.com/office/drawing/2016/5/9/chartex" xmlns:cx4="http://schemas.microsoft.com/office/drawing/2016/5/10/chartex" xmlns:cx5="http://schemas.microsoft.com/office/drawing/2016/5/11/chartex" xmlns:cx6="http://schemas.microsoft.com/office/drawing/2016/5/12/chartex" xmlns:cx7="http://schemas.microsoft.com/office/drawing/2016/5/13/chartex" xmlns:cx8="http://schemas.microsoft.com/office/drawing/2016/5/14/chartex">
             <w:pict>
               <v:shape w14:anchorId="1F7117A1" id="Text Box 117" o:spid="_x0000_s1036" type="#_x0000_t202" style="position:absolute;left:0;text-align:left;margin-left:0;margin-top:131.5pt;width:395.25pt;height:.05pt;z-index:251713536;visibility:visible;mso-wrap-style:square;mso-width-percent:0;mso-wrap-distance-left:9pt;mso-wrap-distance-top:0;mso-wrap-distance-right:9pt;mso-wrap-distance-bottom:0;mso-position-horizontal:center;mso-position-horizontal-relative:page;mso-position-vertical:absolute;mso-position-vertical-relative:text;mso-width-percent:0;mso-width-relative:margin;v-text-anchor:top" o:gfxdata="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" stroked="f">
                 <v:textbox style="mso-fit-shape-to-text:t" inset="0,0,0,0">
@@ -21380,7 +21370,7 @@
               </wp:anchor>
             </w:drawing>
           </mc:Choice>
-          <mc:Fallback xmlns:cx8="http://schemas.microsoft.com/office/drawing/2016/5/14/chartex" xmlns:cx7="http://schemas.microsoft.com/office/drawing/2016/5/13/chartex" xmlns:cx6="http://schemas.microsoft.com/office/drawing/2016/5/12/chartex" xmlns:cx5="http://schemas.microsoft.com/office/drawing/2016/5/11/chartex" xmlns:cx4="http://schemas.microsoft.com/office/drawing/2016/5/10/chartex" xmlns:cx3="http://schemas.microsoft.com/office/drawing/2016/5/9/chartex" xmlns:cx2="http://schemas.microsoft.com/office/drawing/2015/10/21/chartex" xmlns:cx1="http://schemas.microsoft.com/office/drawing/2015/9/8/chartex">
+          <mc:Fallback xmlns:cx1="http://schemas.microsoft.com/office/drawing/2015/9/8/chartex" xmlns:cx2="http://schemas.microsoft.com/office/drawing/2015/10/21/chartex" xmlns:cx3="http://schemas.microsoft.com/office/drawing/2016/5/9/chartex" xmlns:cx4="http://schemas.microsoft.com/office/drawing/2016/5/10/chartex" xmlns:cx5="http://schemas.microsoft.com/office/drawing/2016/5/11/chartex" xmlns:cx6="http://schemas.microsoft.com/office/drawing/2016/5/12/chartex" xmlns:cx7="http://schemas.microsoft.com/office/drawing/2016/5/13/chartex" xmlns:cx8="http://schemas.microsoft.com/office/drawing/2016/5/14/chartex">
             <w:pict>
               <v:shape w14:anchorId="4C433C12" id="Text Box 119" o:spid="_x0000_s1037" type="#_x0000_t202" style="position:absolute;left:0;text-align:left;margin-left:0;margin-top:303.25pt;width:392.25pt;height:.05pt;z-index:251717632;visibility:visible;mso-wrap-style:square;mso-wrap-distance-left:9pt;mso-wrap-distance-top:0;mso-wrap-distance-right:9pt;mso-wrap-distance-bottom:0;mso-position-horizontal:center;mso-position-horizontal-relative:page;mso-position-vertical:absolute;mso-position-vertical-relative:text;v-text-anchor:top" o:gfxdata="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" stroked="f">
                 <v:textbox style="mso-fit-shape-to-text:t" inset="0,0,0,0">
@@ -21622,7 +21612,7 @@
               </wp:anchor>
             </w:drawing>
           </mc:Choice>
-          <mc:Fallback xmlns:cx8="http://schemas.microsoft.com/office/drawing/2016/5/14/chartex" xmlns:cx7="http://schemas.microsoft.com/office/drawing/2016/5/13/chartex" xmlns:cx6="http://schemas.microsoft.com/office/drawing/2016/5/12/chartex" xmlns:cx5="http://schemas.microsoft.com/office/drawing/2016/5/11/chartex" xmlns:cx4="http://schemas.microsoft.com/office/drawing/2016/5/10/chartex" xmlns:cx3="http://schemas.microsoft.com/office/drawing/2016/5/9/chartex" xmlns:cx2="http://schemas.microsoft.com/office/drawing/2015/10/21/chartex" xmlns:cx1="http://schemas.microsoft.com/office/drawing/2015/9/8/chartex">
+          <mc:Fallback xmlns:cx1="http://schemas.microsoft.com/office/drawing/2015/9/8/chartex" xmlns:cx2="http://schemas.microsoft.com/office/drawing/2015/10/21/chartex" xmlns:cx3="http://schemas.microsoft.com/office/drawing/2016/5/9/chartex" xmlns:cx4="http://schemas.microsoft.com/office/drawing/2016/5/10/chartex" xmlns:cx5="http://schemas.microsoft.com/office/drawing/2016/5/11/chartex" xmlns:cx6="http://schemas.microsoft.com/office/drawing/2016/5/12/chartex" xmlns:cx7="http://schemas.microsoft.com/office/drawing/2016/5/13/chartex" xmlns:cx8="http://schemas.microsoft.com/office/drawing/2016/5/14/chartex">
             <w:pict>
               <v:shape w14:anchorId="07FE0323" id="Text Box 118" o:spid="_x0000_s1038" type="#_x0000_t202" style="position:absolute;left:0;text-align:left;margin-left:0;margin-top:132.7pt;width:392.25pt;height:.05pt;z-index:251715584;visibility:visible;mso-wrap-style:square;mso-wrap-distance-left:9pt;mso-wrap-distance-top:0;mso-wrap-distance-right:9pt;mso-wrap-distance-bottom:0;mso-position-horizontal:center;mso-position-horizontal-relative:page;mso-position-vertical:absolute;mso-position-vertical-relative:text;v-text-anchor:top" o:gfxdata="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" stroked="f">
                 <v:textbox style="mso-fit-shape-to-text:t" inset="0,0,0,0">
@@ -21969,7 +21959,7 @@
               </wp:anchor>
             </w:drawing>
           </mc:Choice>
-          <mc:Fallback xmlns:cx8="http://schemas.microsoft.com/office/drawing/2016/5/14/chartex" xmlns:cx7="http://schemas.microsoft.com/office/drawing/2016/5/13/chartex" xmlns:cx6="http://schemas.microsoft.com/office/drawing/2016/5/12/chartex" xmlns:cx5="http://schemas.microsoft.com/office/drawing/2016/5/11/chartex" xmlns:cx4="http://schemas.microsoft.com/office/drawing/2016/5/10/chartex" xmlns:cx3="http://schemas.microsoft.com/office/drawing/2016/5/9/chartex" xmlns:cx2="http://schemas.microsoft.com/office/drawing/2015/10/21/chartex" xmlns:cx1="http://schemas.microsoft.com/office/drawing/2015/9/8/chartex">
+          <mc:Fallback xmlns:cx1="http://schemas.microsoft.com/office/drawing/2015/9/8/chartex" xmlns:cx2="http://schemas.microsoft.com/office/drawing/2015/10/21/chartex" xmlns:cx3="http://schemas.microsoft.com/office/drawing/2016/5/9/chartex" xmlns:cx4="http://schemas.microsoft.com/office/drawing/2016/5/10/chartex" xmlns:cx5="http://schemas.microsoft.com/office/drawing/2016/5/11/chartex" xmlns:cx6="http://schemas.microsoft.com/office/drawing/2016/5/12/chartex" xmlns:cx7="http://schemas.microsoft.com/office/drawing/2016/5/13/chartex" xmlns:cx8="http://schemas.microsoft.com/office/drawing/2016/5/14/chartex">
             <w:pict>
               <v:shape w14:anchorId="20D2E565" id="Text Box 120" o:spid="_x0000_s1039" type="#_x0000_t202" style="position:absolute;left:0;text-align:left;margin-left:1.5pt;margin-top:339.6pt;width:439.35pt;height:.05pt;z-index:251719680;visibility:visible;mso-wrap-style:square;mso-wrap-distance-left:9pt;mso-wrap-distance-top:0;mso-wrap-distance-right:9pt;mso-wrap-distance-bottom:0;mso-position-horizontal:absolute;mso-position-horizontal-relative:text;mso-position-vertical:absolute;mso-position-vertical-relative:text;v-text-anchor:top" o:gfxdata="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" stroked="f">
                 <v:textbox style="mso-fit-shape-to-text:t" inset="0,0,0,0">
@@ -23010,7 +23000,7 @@
               </wp:anchor>
             </w:drawing>
           </mc:Choice>
-          <mc:Fallback xmlns:cx8="http://schemas.microsoft.com/office/drawing/2016/5/14/chartex" xmlns:cx7="http://schemas.microsoft.com/office/drawing/2016/5/13/chartex" xmlns:cx6="http://schemas.microsoft.com/office/drawing/2016/5/12/chartex" xmlns:cx5="http://schemas.microsoft.com/office/drawing/2016/5/11/chartex" xmlns:cx4="http://schemas.microsoft.com/office/drawing/2016/5/10/chartex" xmlns:cx3="http://schemas.microsoft.com/office/drawing/2016/5/9/chartex" xmlns:cx2="http://schemas.microsoft.com/office/drawing/2015/10/21/chartex" xmlns:cx1="http://schemas.microsoft.com/office/drawing/2015/9/8/chartex">
+          <mc:Fallback xmlns:cx1="http://schemas.microsoft.com/office/drawing/2015/9/8/chartex" xmlns:cx2="http://schemas.microsoft.com/office/drawing/2015/10/21/chartex" xmlns:cx3="http://schemas.microsoft.com/office/drawing/2016/5/9/chartex" xmlns:cx4="http://schemas.microsoft.com/office/drawing/2016/5/10/chartex" xmlns:cx5="http://schemas.microsoft.com/office/drawing/2016/5/11/chartex" xmlns:cx6="http://schemas.microsoft.com/office/drawing/2016/5/12/chartex" xmlns:cx7="http://schemas.microsoft.com/office/drawing/2016/5/13/chartex" xmlns:cx8="http://schemas.microsoft.com/office/drawing/2016/5/14/chartex">
             <w:pict>
               <v:shape w14:anchorId="480DFD14" id="Text Box 11" o:spid="_x0000_s1040" type="#_x0000_t202" style="position:absolute;margin-left:388.15pt;margin-top:624pt;width:439.35pt;height:23.8pt;z-index:251723776;visibility:visible;mso-wrap-style:square;mso-wrap-distance-left:9pt;mso-wrap-distance-top:0;mso-wrap-distance-right:9pt;mso-wrap-distance-bottom:0;mso-position-horizontal:right;mso-position-horizontal-relative:margin;mso-position-vertical:absolute;mso-position-vertical-relative:page;v-text-anchor:top" o:gfxdata="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" stroked="f">
                 <v:textbox style="mso-fit-shape-to-text:t" inset="0,0,0,0">
@@ -23356,7 +23346,7 @@
               </wp:anchor>
             </w:drawing>
           </mc:Choice>
-          <mc:Fallback xmlns:cx8="http://schemas.microsoft.com/office/drawing/2016/5/14/chartex" xmlns:cx7="http://schemas.microsoft.com/office/drawing/2016/5/13/chartex" xmlns:cx6="http://schemas.microsoft.com/office/drawing/2016/5/12/chartex" xmlns:cx5="http://schemas.microsoft.com/office/drawing/2016/5/11/chartex" xmlns:cx4="http://schemas.microsoft.com/office/drawing/2016/5/10/chartex" xmlns:cx3="http://schemas.microsoft.com/office/drawing/2016/5/9/chartex" xmlns:cx2="http://schemas.microsoft.com/office/drawing/2015/10/21/chartex" xmlns:cx1="http://schemas.microsoft.com/office/drawing/2015/9/8/chartex">
+          <mc:Fallback xmlns:cx1="http://schemas.microsoft.com/office/drawing/2015/9/8/chartex" xmlns:cx2="http://schemas.microsoft.com/office/drawing/2015/10/21/chartex" xmlns:cx3="http://schemas.microsoft.com/office/drawing/2016/5/9/chartex" xmlns:cx4="http://schemas.microsoft.com/office/drawing/2016/5/10/chartex" xmlns:cx5="http://schemas.microsoft.com/office/drawing/2016/5/11/chartex" xmlns:cx6="http://schemas.microsoft.com/office/drawing/2016/5/12/chartex" xmlns:cx7="http://schemas.microsoft.com/office/drawing/2016/5/13/chartex" xmlns:cx8="http://schemas.microsoft.com/office/drawing/2016/5/14/chartex">
             <w:pict>
               <v:shape w14:anchorId="0CA8DEFB" id="Text Box 13" o:spid="_x0000_s1041" type="#_x0000_t202" style="position:absolute;left:0;text-align:left;margin-left:388.15pt;margin-top:192.1pt;width:439.35pt;height:.05pt;z-index:251725824;visibility:visible;mso-wrap-style:square;mso-wrap-distance-left:9pt;mso-wrap-distance-top:0;mso-wrap-distance-right:9pt;mso-wrap-distance-bottom:0;mso-position-horizontal:right;mso-position-horizontal-relative:margin;mso-position-vertical:absolute;mso-position-vertical-relative:text;v-text-anchor:top" o:gfxdata="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" stroked="f">
                 <v:textbox style="mso-fit-shape-to-text:t" inset="0,0,0,0">
@@ -28954,7 +28944,7 @@
               </wp:anchor>
             </w:drawing>
           </mc:Choice>
-          <mc:Fallback xmlns:cx8="http://schemas.microsoft.com/office/drawing/2016/5/14/chartex" xmlns:cx7="http://schemas.microsoft.com/office/drawing/2016/5/13/chartex" xmlns:cx6="http://schemas.microsoft.com/office/drawing/2016/5/12/chartex" xmlns:cx5="http://schemas.microsoft.com/office/drawing/2016/5/11/chartex" xmlns:cx4="http://schemas.microsoft.com/office/drawing/2016/5/10/chartex" xmlns:cx3="http://schemas.microsoft.com/office/drawing/2016/5/9/chartex" xmlns:cx2="http://schemas.microsoft.com/office/drawing/2015/10/21/chartex" xmlns:cx1="http://schemas.microsoft.com/office/drawing/2015/9/8/chartex">
+          <mc:Fallback xmlns:cx1="http://schemas.microsoft.com/office/drawing/2015/9/8/chartex" xmlns:cx2="http://schemas.microsoft.com/office/drawing/2015/10/21/chartex" xmlns:cx3="http://schemas.microsoft.com/office/drawing/2016/5/9/chartex" xmlns:cx4="http://schemas.microsoft.com/office/drawing/2016/5/10/chartex" xmlns:cx5="http://schemas.microsoft.com/office/drawing/2016/5/11/chartex" xmlns:cx6="http://schemas.microsoft.com/office/drawing/2016/5/12/chartex" xmlns:cx7="http://schemas.microsoft.com/office/drawing/2016/5/13/chartex" xmlns:cx8="http://schemas.microsoft.com/office/drawing/2016/5/14/chartex">
             <w:pict>
               <v:shape w14:anchorId="4C70AD31" id="Text Box 19" o:spid="_x0000_s1042" type="#_x0000_t202" style="position:absolute;margin-left:1.5pt;margin-top:128.1pt;width:439.35pt;height:.05pt;z-index:251729920;visibility:visible;mso-wrap-style:square;mso-wrap-distance-left:9pt;mso-wrap-distance-top:0;mso-wrap-distance-right:9pt;mso-wrap-distance-bottom:0;mso-position-horizontal:absolute;mso-position-horizontal-relative:text;mso-position-vertical:absolute;mso-position-vertical-relative:text;v-text-anchor:top" o:gfxdata="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" stroked="f">
                 <v:textbox style="mso-fit-shape-to-text:t" inset="0,0,0,0">
@@ -29260,7 +29250,7 @@
               </wp:anchor>
             </w:drawing>
           </mc:Choice>
-          <mc:Fallback xmlns:cx8="http://schemas.microsoft.com/office/drawing/2016/5/14/chartex" xmlns:cx7="http://schemas.microsoft.com/office/drawing/2016/5/13/chartex" xmlns:cx6="http://schemas.microsoft.com/office/drawing/2016/5/12/chartex" xmlns:cx5="http://schemas.microsoft.com/office/drawing/2016/5/11/chartex" xmlns:cx4="http://schemas.microsoft.com/office/drawing/2016/5/10/chartex" xmlns:cx3="http://schemas.microsoft.com/office/drawing/2016/5/9/chartex" xmlns:cx2="http://schemas.microsoft.com/office/drawing/2015/10/21/chartex" xmlns:cx1="http://schemas.microsoft.com/office/drawing/2015/9/8/chartex">
+          <mc:Fallback xmlns:cx1="http://schemas.microsoft.com/office/drawing/2015/9/8/chartex" xmlns:cx2="http://schemas.microsoft.com/office/drawing/2015/10/21/chartex" xmlns:cx3="http://schemas.microsoft.com/office/drawing/2016/5/9/chartex" xmlns:cx4="http://schemas.microsoft.com/office/drawing/2016/5/10/chartex" xmlns:cx5="http://schemas.microsoft.com/office/drawing/2016/5/11/chartex" xmlns:cx6="http://schemas.microsoft.com/office/drawing/2016/5/12/chartex" xmlns:cx7="http://schemas.microsoft.com/office/drawing/2016/5/13/chartex" xmlns:cx8="http://schemas.microsoft.com/office/drawing/2016/5/14/chartex">
             <w:pict>
               <v:shape w14:anchorId="4D9743D8" id="Text Box 21" o:spid="_x0000_s1043" type="#_x0000_t202" style="position:absolute;margin-left:1.5pt;margin-top:287.1pt;width:439.35pt;height:.05pt;z-index:251732992;visibility:visible;mso-wrap-style:square;mso-wrap-distance-left:9pt;mso-wrap-distance-top:0;mso-wrap-distance-right:9pt;mso-wrap-distance-bottom:0;mso-position-horizontal:absolute;mso-position-horizontal-relative:text;mso-position-vertical:absolute;mso-position-vertical-relative:text;v-text-anchor:top" o:gfxdata="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" stroked="f">
                 <v:textbox style="mso-fit-shape-to-text:t" inset="0,0,0,0">
@@ -30895,7 +30885,7 @@
               </wp:anchor>
             </w:drawing>
           </mc:Choice>
-          <mc:Fallback xmlns:cx8="http://schemas.microsoft.com/office/drawing/2016/5/14/chartex" xmlns:cx7="http://schemas.microsoft.com/office/drawing/2016/5/13/chartex" xmlns:cx6="http://schemas.microsoft.com/office/drawing/2016/5/12/chartex" xmlns:cx5="http://schemas.microsoft.com/office/drawing/2016/5/11/chartex" xmlns:cx4="http://schemas.microsoft.com/office/drawing/2016/5/10/chartex" xmlns:cx3="http://schemas.microsoft.com/office/drawing/2016/5/9/chartex" xmlns:cx2="http://schemas.microsoft.com/office/drawing/2015/10/21/chartex" xmlns:cx1="http://schemas.microsoft.com/office/drawing/2015/9/8/chartex">
+          <mc:Fallback xmlns:cx1="http://schemas.microsoft.com/office/drawing/2015/9/8/chartex" xmlns:cx2="http://schemas.microsoft.com/office/drawing/2015/10/21/chartex" xmlns:cx3="http://schemas.microsoft.com/office/drawing/2016/5/9/chartex" xmlns:cx4="http://schemas.microsoft.com/office/drawing/2016/5/10/chartex" xmlns:cx5="http://schemas.microsoft.com/office/drawing/2016/5/11/chartex" xmlns:cx6="http://schemas.microsoft.com/office/drawing/2016/5/12/chartex" xmlns:cx7="http://schemas.microsoft.com/office/drawing/2016/5/13/chartex" xmlns:cx8="http://schemas.microsoft.com/office/drawing/2016/5/14/chartex">
             <w:pict>
               <v:shape w14:anchorId="4853ED63" id="Text Box 26" o:spid="_x0000_s1044" type="#_x0000_t202" style="position:absolute;left:0;text-align:left;margin-left:-.15pt;margin-top:166.65pt;width:439.35pt;height:.05pt;z-index:251736064;visibility:visible;mso-wrap-style:square;mso-wrap-distance-left:9pt;mso-wrap-distance-top:0;mso-wrap-distance-right:9pt;mso-wrap-distance-bottom:0;mso-position-horizontal:absolute;mso-position-horizontal-relative:text;mso-position-vertical:absolute;mso-position-vertical-relative:text;v-text-anchor:top" o:gfxdata="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" stroked="f">
                 <v:textbox style="mso-fit-shape-to-text:t" inset="0,0,0,0">
@@ -31400,7 +31390,7 @@
               </wp:anchor>
             </w:drawing>
           </mc:Choice>
-          <mc:Fallback xmlns:cx8="http://schemas.microsoft.com/office/drawing/2016/5/14/chartex" xmlns:cx7="http://schemas.microsoft.com/office/drawing/2016/5/13/chartex" xmlns:cx6="http://schemas.microsoft.com/office/drawing/2016/5/12/chartex" xmlns:cx5="http://schemas.microsoft.com/office/drawing/2016/5/11/chartex" xmlns:cx4="http://schemas.microsoft.com/office/drawing/2016/5/10/chartex" xmlns:cx3="http://schemas.microsoft.com/office/drawing/2016/5/9/chartex" xmlns:cx2="http://schemas.microsoft.com/office/drawing/2015/10/21/chartex" xmlns:cx1="http://schemas.microsoft.com/office/drawing/2015/9/8/chartex">
+          <mc:Fallback xmlns:cx1="http://schemas.microsoft.com/office/drawing/2015/9/8/chartex" xmlns:cx2="http://schemas.microsoft.com/office/drawing/2015/10/21/chartex" xmlns:cx3="http://schemas.microsoft.com/office/drawing/2016/5/9/chartex" xmlns:cx4="http://schemas.microsoft.com/office/drawing/2016/5/10/chartex" xmlns:cx5="http://schemas.microsoft.com/office/drawing/2016/5/11/chartex" xmlns:cx6="http://schemas.microsoft.com/office/drawing/2016/5/12/chartex" xmlns:cx7="http://schemas.microsoft.com/office/drawing/2016/5/13/chartex" xmlns:cx8="http://schemas.microsoft.com/office/drawing/2016/5/14/chartex">
             <w:pict>
               <v:shape w14:anchorId="00DE8068" id="Text Box 30" o:spid="_x0000_s1045" type="#_x0000_t202" style="position:absolute;left:0;text-align:left;margin-left:-.15pt;margin-top:185.3pt;width:439.35pt;height:.05pt;z-index:251740160;visibility:visible;mso-wrap-style:square;mso-wrap-distance-left:9pt;mso-wrap-distance-top:0;mso-wrap-distance-right:9pt;mso-wrap-distance-bottom:0;mso-position-horizontal:absolute;mso-position-horizontal-relative:text;mso-position-vertical:absolute;mso-position-vertical-relative:text;v-text-anchor:top" o:gfxdata="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" stroked="f">
                 <v:textbox style="mso-fit-shape-to-text:t" inset="0,0,0,0">
@@ -31995,7 +31985,7 @@
               </wp:anchor>
             </w:drawing>
           </mc:Choice>
-          <mc:Fallback xmlns:cx8="http://schemas.microsoft.com/office/drawing/2016/5/14/chartex" xmlns:cx7="http://schemas.microsoft.com/office/drawing/2016/5/13/chartex" xmlns:cx6="http://schemas.microsoft.com/office/drawing/2016/5/12/chartex" xmlns:cx5="http://schemas.microsoft.com/office/drawing/2016/5/11/chartex" xmlns:cx4="http://schemas.microsoft.com/office/drawing/2016/5/10/chartex" xmlns:cx3="http://schemas.microsoft.com/office/drawing/2016/5/9/chartex" xmlns:cx2="http://schemas.microsoft.com/office/drawing/2015/10/21/chartex" xmlns:cx1="http://schemas.microsoft.com/office/drawing/2015/9/8/chartex">
+          <mc:Fallback xmlns:cx1="http://schemas.microsoft.com/office/drawing/2015/9/8/chartex" xmlns:cx2="http://schemas.microsoft.com/office/drawing/2015/10/21/chartex" xmlns:cx3="http://schemas.microsoft.com/office/drawing/2016/5/9/chartex" xmlns:cx4="http://schemas.microsoft.com/office/drawing/2016/5/10/chartex" xmlns:cx5="http://schemas.microsoft.com/office/drawing/2016/5/11/chartex" xmlns:cx6="http://schemas.microsoft.com/office/drawing/2016/5/12/chartex" xmlns:cx7="http://schemas.microsoft.com/office/drawing/2016/5/13/chartex" xmlns:cx8="http://schemas.microsoft.com/office/drawing/2016/5/14/chartex">
             <w:pict>
               <v:shape w14:anchorId="6F19D734" id="Text Box 34" o:spid="_x0000_s1046" type="#_x0000_t202" style="position:absolute;left:0;text-align:left;margin-left:43.8pt;margin-top:325.9pt;width:381pt;height:.05pt;z-index:251746304;visibility:visible;mso-wrap-style:square;mso-wrap-distance-left:9pt;mso-wrap-distance-top:0;mso-wrap-distance-right:9pt;mso-wrap-distance-bottom:0;mso-position-horizontal:absolute;mso-position-horizontal-relative:text;mso-position-vertical:absolute;mso-position-vertical-relative:text;v-text-anchor:top" o:gfxdata="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" stroked="f">
                 <v:textbox style="mso-fit-shape-to-text:t" inset="0,0,0,0">
@@ -32490,7 +32480,7 @@
               </wp:anchor>
             </w:drawing>
           </mc:Choice>
-          <mc:Fallback xmlns:cx8="http://schemas.microsoft.com/office/drawing/2016/5/14/chartex" xmlns:cx7="http://schemas.microsoft.com/office/drawing/2016/5/13/chartex" xmlns:cx6="http://schemas.microsoft.com/office/drawing/2016/5/12/chartex" xmlns:cx5="http://schemas.microsoft.com/office/drawing/2016/5/11/chartex" xmlns:cx4="http://schemas.microsoft.com/office/drawing/2016/5/10/chartex" xmlns:cx3="http://schemas.microsoft.com/office/drawing/2016/5/9/chartex" xmlns:cx2="http://schemas.microsoft.com/office/drawing/2015/10/21/chartex" xmlns:cx1="http://schemas.microsoft.com/office/drawing/2015/9/8/chartex">
+          <mc:Fallback xmlns:cx1="http://schemas.microsoft.com/office/drawing/2015/9/8/chartex" xmlns:cx2="http://schemas.microsoft.com/office/drawing/2015/10/21/chartex" xmlns:cx3="http://schemas.microsoft.com/office/drawing/2016/5/9/chartex" xmlns:cx4="http://schemas.microsoft.com/office/drawing/2016/5/10/chartex" xmlns:cx5="http://schemas.microsoft.com/office/drawing/2016/5/11/chartex" xmlns:cx6="http://schemas.microsoft.com/office/drawing/2016/5/12/chartex" xmlns:cx7="http://schemas.microsoft.com/office/drawing/2016/5/13/chartex" xmlns:cx8="http://schemas.microsoft.com/office/drawing/2016/5/14/chartex">
             <w:pict>
               <v:shape w14:anchorId="0E643DFD" id="Text Box 35" o:spid="_x0000_s1047" type="#_x0000_t202" style="position:absolute;margin-left:26.95pt;margin-top:326.45pt;width:385.5pt;height:.05pt;z-index:251748352;visibility:visible;mso-wrap-style:square;mso-wrap-distance-left:9pt;mso-wrap-distance-top:0;mso-wrap-distance-right:9pt;mso-wrap-distance-bottom:0;mso-position-horizontal:absolute;mso-position-horizontal-relative:text;mso-position-vertical:absolute;mso-position-vertical-relative:text;v-text-anchor:top" o:gfxdata="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" stroked="f">
                 <v:textbox style="mso-fit-shape-to-text:t" inset="0,0,0,0">
@@ -33097,7 +33087,7 @@
               </wp:anchor>
             </w:drawing>
           </mc:Choice>
-          <mc:Fallback xmlns:cx8="http://schemas.microsoft.com/office/drawing/2016/5/14/chartex" xmlns:cx7="http://schemas.microsoft.com/office/drawing/2016/5/13/chartex" xmlns:cx6="http://schemas.microsoft.com/office/drawing/2016/5/12/chartex" xmlns:cx5="http://schemas.microsoft.com/office/drawing/2016/5/11/chartex" xmlns:cx4="http://schemas.microsoft.com/office/drawing/2016/5/10/chartex" xmlns:cx3="http://schemas.microsoft.com/office/drawing/2016/5/9/chartex" xmlns:cx2="http://schemas.microsoft.com/office/drawing/2015/10/21/chartex" xmlns:cx1="http://schemas.microsoft.com/office/drawing/2015/9/8/chartex">
+          <mc:Fallback xmlns:cx1="http://schemas.microsoft.com/office/drawing/2015/9/8/chartex" xmlns:cx2="http://schemas.microsoft.com/office/drawing/2015/10/21/chartex" xmlns:cx3="http://schemas.microsoft.com/office/drawing/2016/5/9/chartex" xmlns:cx4="http://schemas.microsoft.com/office/drawing/2016/5/10/chartex" xmlns:cx5="http://schemas.microsoft.com/office/drawing/2016/5/11/chartex" xmlns:cx6="http://schemas.microsoft.com/office/drawing/2016/5/12/chartex" xmlns:cx7="http://schemas.microsoft.com/office/drawing/2016/5/13/chartex" xmlns:cx8="http://schemas.microsoft.com/office/drawing/2016/5/14/chartex">
             <w:pict>
               <v:shape w14:anchorId="5678249D" id="Text Box 36" o:spid="_x0000_s1048" type="#_x0000_t202" style="position:absolute;left:0;text-align:left;margin-left:26.2pt;margin-top:328.35pt;width:387pt;height:.05pt;z-index:251750400;visibility:visible;mso-wrap-style:square;mso-wrap-distance-left:9pt;mso-wrap-distance-top:0;mso-wrap-distance-right:9pt;mso-wrap-distance-bottom:0;mso-position-horizontal:absolute;mso-position-horizontal-relative:text;mso-position-vertical:absolute;mso-position-vertical-relative:text;v-text-anchor:top" o:gfxdata="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" stroked="f">
                 <v:textbox style="mso-fit-shape-to-text:t" inset="0,0,0,0">
@@ -33865,7 +33855,7 @@
               </wp:anchor>
             </w:drawing>
           </mc:Choice>
-          <mc:Fallback xmlns:cx8="http://schemas.microsoft.com/office/drawing/2016/5/14/chartex" xmlns:cx7="http://schemas.microsoft.com/office/drawing/2016/5/13/chartex" xmlns:cx6="http://schemas.microsoft.com/office/drawing/2016/5/12/chartex" xmlns:cx5="http://schemas.microsoft.com/office/drawing/2016/5/11/chartex" xmlns:cx4="http://schemas.microsoft.com/office/drawing/2016/5/10/chartex" xmlns:cx3="http://schemas.microsoft.com/office/drawing/2016/5/9/chartex" xmlns:cx2="http://schemas.microsoft.com/office/drawing/2015/10/21/chartex" xmlns:cx1="http://schemas.microsoft.com/office/drawing/2015/9/8/chartex">
+          <mc:Fallback xmlns:cx1="http://schemas.microsoft.com/office/drawing/2015/9/8/chartex" xmlns:cx2="http://schemas.microsoft.com/office/drawing/2015/10/21/chartex" xmlns:cx3="http://schemas.microsoft.com/office/drawing/2016/5/9/chartex" xmlns:cx4="http://schemas.microsoft.com/office/drawing/2016/5/10/chartex" xmlns:cx5="http://schemas.microsoft.com/office/drawing/2016/5/11/chartex" xmlns:cx6="http://schemas.microsoft.com/office/drawing/2016/5/12/chartex" xmlns:cx7="http://schemas.microsoft.com/office/drawing/2016/5/13/chartex" xmlns:cx8="http://schemas.microsoft.com/office/drawing/2016/5/14/chartex">
             <w:pict>
               <v:shape w14:anchorId="75F6FE4C" id="Text Box 45" o:spid="_x0000_s1049" type="#_x0000_t202" style="position:absolute;left:0;text-align:left;margin-left:75.7pt;margin-top:515.4pt;width:4in;height:.05pt;z-index:251757568;visibility:visible;mso-wrap-style:square;mso-wrap-distance-left:9pt;mso-wrap-distance-top:0;mso-wrap-distance-right:9pt;mso-wrap-distance-bottom:0;mso-position-horizontal:absolute;mso-position-horizontal-relative:text;mso-position-vertical:absolute;mso-position-vertical-relative:text;v-text-anchor:top" o:gfxdata="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" stroked="f">
                 <v:textbox style="mso-fit-shape-to-text:t" inset="0,0,0,0">
@@ -34139,7 +34129,7 @@
               </wp:anchor>
             </w:drawing>
           </mc:Choice>
-          <mc:Fallback xmlns:cx8="http://schemas.microsoft.com/office/drawing/2016/5/14/chartex" xmlns:cx7="http://schemas.microsoft.com/office/drawing/2016/5/13/chartex" xmlns:cx6="http://schemas.microsoft.com/office/drawing/2016/5/12/chartex" xmlns:cx5="http://schemas.microsoft.com/office/drawing/2016/5/11/chartex" xmlns:cx4="http://schemas.microsoft.com/office/drawing/2016/5/10/chartex" xmlns:cx3="http://schemas.microsoft.com/office/drawing/2016/5/9/chartex" xmlns:cx2="http://schemas.microsoft.com/office/drawing/2015/10/21/chartex" xmlns:cx1="http://schemas.microsoft.com/office/drawing/2015/9/8/chartex">
+          <mc:Fallback xmlns:cx1="http://schemas.microsoft.com/office/drawing/2015/9/8/chartex" xmlns:cx2="http://schemas.microsoft.com/office/drawing/2015/10/21/chartex" xmlns:cx3="http://schemas.microsoft.com/office/drawing/2016/5/9/chartex" xmlns:cx4="http://schemas.microsoft.com/office/drawing/2016/5/10/chartex" xmlns:cx5="http://schemas.microsoft.com/office/drawing/2016/5/11/chartex" xmlns:cx6="http://schemas.microsoft.com/office/drawing/2016/5/12/chartex" xmlns:cx7="http://schemas.microsoft.com/office/drawing/2016/5/13/chartex" xmlns:cx8="http://schemas.microsoft.com/office/drawing/2016/5/14/chartex">
             <w:pict>
               <v:shape w14:anchorId="0B6B3506" id="Text Box 43" o:spid="_x0000_s1050" type="#_x0000_t202" style="position:absolute;left:0;text-align:left;margin-left:-.15pt;margin-top:176.15pt;width:439.35pt;height:.05pt;z-index:251754496;visibility:visible;mso-wrap-style:square;mso-wrap-distance-left:9pt;mso-wrap-distance-top:0;mso-wrap-distance-right:9pt;mso-wrap-distance-bottom:0;mso-position-horizontal:absolute;mso-position-horizontal-relative:text;mso-position-vertical:absolute;mso-position-vertical-relative:text;v-text-anchor:top" o:gfxdata="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" stroked="f">
                 <v:textbox style="mso-fit-shape-to-text:t" inset="0,0,0,0">
@@ -34455,7 +34445,7 @@
               </wp:anchor>
             </w:drawing>
           </mc:Choice>
-          <mc:Fallback xmlns:cx8="http://schemas.microsoft.com/office/drawing/2016/5/14/chartex" xmlns:cx7="http://schemas.microsoft.com/office/drawing/2016/5/13/chartex" xmlns:cx6="http://schemas.microsoft.com/office/drawing/2016/5/12/chartex" xmlns:cx5="http://schemas.microsoft.com/office/drawing/2016/5/11/chartex" xmlns:cx4="http://schemas.microsoft.com/office/drawing/2016/5/10/chartex" xmlns:cx3="http://schemas.microsoft.com/office/drawing/2016/5/9/chartex" xmlns:cx2="http://schemas.microsoft.com/office/drawing/2015/10/21/chartex" xmlns:cx1="http://schemas.microsoft.com/office/drawing/2015/9/8/chartex">
+          <mc:Fallback xmlns:cx1="http://schemas.microsoft.com/office/drawing/2015/9/8/chartex" xmlns:cx2="http://schemas.microsoft.com/office/drawing/2015/10/21/chartex" xmlns:cx3="http://schemas.microsoft.com/office/drawing/2016/5/9/chartex" xmlns:cx4="http://schemas.microsoft.com/office/drawing/2016/5/10/chartex" xmlns:cx5="http://schemas.microsoft.com/office/drawing/2016/5/11/chartex" xmlns:cx6="http://schemas.microsoft.com/office/drawing/2016/5/12/chartex" xmlns:cx7="http://schemas.microsoft.com/office/drawing/2016/5/13/chartex" xmlns:cx8="http://schemas.microsoft.com/office/drawing/2016/5/14/chartex">
             <w:pict>
               <v:shape w14:anchorId="487EFE47" id="Text Box 47" o:spid="_x0000_s1051" type="#_x0000_t202" style="position:absolute;left:0;text-align:left;margin-left:68.2pt;margin-top:422.75pt;width:302.25pt;height:.05pt;z-index:251760640;visibility:visible;mso-wrap-style:square;mso-wrap-distance-left:9pt;mso-wrap-distance-top:0;mso-wrap-distance-right:9pt;mso-wrap-distance-bottom:0;mso-position-horizontal:absolute;mso-position-horizontal-relative:text;mso-position-vertical:absolute;mso-position-vertical-relative:text;v-text-anchor:top" o:gfxdata="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" stroked="f">
                 <v:textbox style="mso-fit-shape-to-text:t" inset="0,0,0,0">
@@ -35519,7 +35509,7 @@
           <w:rPr>
             <w:noProof/>
           </w:rPr>
-          <w:t>22</w:t>
+          <w:t>23</w:t>
         </w:r>
         <w:r>
           <w:rPr>
@@ -35678,7 +35668,7 @@
             </wp:anchor>
           </w:drawing>
         </mc:Choice>
-        <mc:Fallback xmlns:cx8="http://schemas.microsoft.com/office/drawing/2016/5/14/chartex" xmlns:cx7="http://schemas.microsoft.com/office/drawing/2016/5/13/chartex" xmlns:cx6="http://schemas.microsoft.com/office/drawing/2016/5/12/chartex" xmlns:cx5="http://schemas.microsoft.com/office/drawing/2016/5/11/chartex" xmlns:cx4="http://schemas.microsoft.com/office/drawing/2016/5/10/chartex" xmlns:cx3="http://schemas.microsoft.com/office/drawing/2016/5/9/chartex" xmlns:cx2="http://schemas.microsoft.com/office/drawing/2015/10/21/chartex" xmlns:cx1="http://schemas.microsoft.com/office/drawing/2015/9/8/chartex">
+        <mc:Fallback xmlns:cx1="http://schemas.microsoft.com/office/drawing/2015/9/8/chartex" xmlns:cx2="http://schemas.microsoft.com/office/drawing/2015/10/21/chartex" xmlns:cx3="http://schemas.microsoft.com/office/drawing/2016/5/9/chartex" xmlns:cx4="http://schemas.microsoft.com/office/drawing/2016/5/10/chartex" xmlns:cx5="http://schemas.microsoft.com/office/drawing/2016/5/11/chartex" xmlns:cx6="http://schemas.microsoft.com/office/drawing/2016/5/12/chartex" xmlns:cx7="http://schemas.microsoft.com/office/drawing/2016/5/13/chartex" xmlns:cx8="http://schemas.microsoft.com/office/drawing/2016/5/14/chartex">
           <w:pict>
             <v:line w14:anchorId="5D2860C0" id="Straight Connector 1" o:spid="_x0000_s1026" style="position:absolute;flip:y;z-index:251659264;visibility:visible;mso-wrap-style:square;mso-width-percent:0;mso-height-percent:0;mso-wrap-distance-left:9pt;mso-wrap-distance-top:0;mso-wrap-distance-right:9pt;mso-wrap-distance-bottom:0;mso-position-horizontal:right;mso-position-horizontal-relative:margin;mso-position-vertical:absolute;mso-position-vertical-relative:text;mso-width-percent:0;mso-height-percent:0;mso-width-relative:margin;mso-height-relative:margin" from="414.3pt,5.15pt" to="879.8pt,5.15pt" o:gfxdata="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" strokecolor="black [3200]" strokeweight=".5pt">
               <v:stroke joinstyle="miter"/>
@@ -41341,7 +41331,7 @@
 </file>
 
 <file path=customXml/itemProps1.xml><?xml version="1.0" encoding="utf-8"?>
-<ds:datastoreItem xmlns:ds="http://schemas.openxmlformats.org/officeDocument/2006/customXml" ds:itemID="{502E2CE9-E628-401B-8519-3A513ECEB3B4}">
+<ds:datastoreItem xmlns:ds="http://schemas.openxmlformats.org/officeDocument/2006/customXml" ds:itemID="{98DB9D8E-F689-4D9E-81B4-73C14595EB5F}">
   <ds:schemaRefs>
     <ds:schemaRef ds:uri="http://schemas.openxmlformats.org/officeDocument/2006/bibliography"/>
   </ds:schemaRefs>

</xml_diff>